<commit_message>
fixed errors in dry
</commit_message>
<xml_diff>
--- a/Dry.docx
+++ b/Dry.docx
@@ -89,15 +89,7 @@
         <w:t xml:space="preserve">A truth table for a </w:t>
       </w:r>
       <w:r>
-        <w:t>mux with two inputs (d0 and d1), one selector (</w:t>
-      </w:r>
-      <w:proofErr w:type="spellStart"/>
-      <w:r>
-        <w:t>sel</w:t>
-      </w:r>
-      <w:proofErr w:type="spellEnd"/>
-      <w:r>
-        <w:t>), and one output (z):</w:t>
+        <w:t>mux with two inputs (d0 and d1), one selector (sel), and one output (z):</w:t>
       </w:r>
     </w:p>
     <w:tbl>
@@ -130,7 +122,6 @@
                 <w:bCs/>
               </w:rPr>
             </w:pPr>
-            <w:proofErr w:type="spellStart"/>
             <w:r>
               <w:rPr>
                 <w:b/>
@@ -138,7 +129,6 @@
               </w:rPr>
               <w:t>sel</w:t>
             </w:r>
-            <w:proofErr w:type="spellEnd"/>
           </w:p>
         </w:tc>
         <w:tc>
@@ -700,15 +690,7 @@
     <w:p>
       <w:r>
         <w:tab/>
-        <w:t xml:space="preserve">Let: w = </w:t>
-      </w:r>
-      <w:proofErr w:type="spellStart"/>
-      <w:r>
-        <w:t>sel</w:t>
-      </w:r>
-      <w:proofErr w:type="spellEnd"/>
-      <w:r>
-        <w:t>, x = d0, y = d1</w:t>
+        <w:t>Let: w = sel, x = d0, y = d1</w:t>
       </w:r>
     </w:p>
     <w:p>
@@ -753,17 +735,8 @@
                 <w:b/>
                 <w:bCs/>
               </w:rPr>
-              <w:t>w\</w:t>
-            </w:r>
-            <w:proofErr w:type="spellStart"/>
-            <w:r>
-              <w:rPr>
-                <w:b/>
-                <w:bCs/>
-              </w:rPr>
-              <w:t>xy</w:t>
-            </w:r>
-            <w:proofErr w:type="spellEnd"/>
+              <w:t>w\xy</w:t>
+            </w:r>
           </w:p>
         </w:tc>
         <w:tc>
@@ -1074,22 +1047,12 @@
       <w:r>
         <w:t xml:space="preserve">z = </w:t>
       </w:r>
-      <w:proofErr w:type="spellStart"/>
-      <w:r>
-        <w:t>wy</w:t>
-      </w:r>
-      <w:proofErr w:type="spellEnd"/>
-      <w:r>
-        <w:t xml:space="preserve"> + </w:t>
-      </w:r>
-      <w:proofErr w:type="spellStart"/>
-      <w:r>
-        <w:t>w</w:t>
+      <w:r>
+        <w:t>wy + w</w:t>
       </w:r>
       <w:r>
         <w:t>’x</w:t>
       </w:r>
-      <w:proofErr w:type="spellEnd"/>
     </w:p>
     <w:p>
       <w:pPr>
@@ -1215,7 +1178,6 @@
                 <w:vertAlign w:val="subscript"/>
               </w:rPr>
             </w:pPr>
-            <w:proofErr w:type="spellStart"/>
             <w:r>
               <w:t>t</w:t>
             </w:r>
@@ -1225,7 +1187,6 @@
               </w:rPr>
               <w:t>PDLH</w:t>
             </w:r>
-            <w:proofErr w:type="spellEnd"/>
           </w:p>
         </w:tc>
         <w:tc>
@@ -1240,7 +1201,6 @@
                 <w:vertAlign w:val="subscript"/>
               </w:rPr>
             </w:pPr>
-            <w:proofErr w:type="spellStart"/>
             <w:r>
               <w:t>t</w:t>
             </w:r>
@@ -1250,7 +1210,6 @@
               </w:rPr>
               <w:t>PDHL</w:t>
             </w:r>
-            <w:proofErr w:type="spellEnd"/>
           </w:p>
         </w:tc>
       </w:tr>
@@ -1404,11 +1363,7 @@
         <w:ind w:left="720"/>
       </w:pPr>
       <w:r>
-        <w:t xml:space="preserve">The following table describes the </w:t>
-      </w:r>
-      <w:proofErr w:type="spellStart"/>
-      <w:r>
-        <w:t>t</w:t>
+        <w:t>The following table describes the t</w:t>
       </w:r>
       <w:r>
         <w:rPr>
@@ -1416,7 +1371,6 @@
         </w:rPr>
         <w:t>PD</w:t>
       </w:r>
-      <w:proofErr w:type="spellEnd"/>
       <w:r>
         <w:t xml:space="preserve"> of each possible path throughout the implementation above:</w:t>
       </w:r>
@@ -1499,11 +1453,9 @@
             <w:pPr>
               <w:jc w:val="center"/>
             </w:pPr>
-            <w:proofErr w:type="spellStart"/>
             <w:r>
               <w:t>sel</w:t>
             </w:r>
-            <w:proofErr w:type="spellEnd"/>
           </w:p>
         </w:tc>
         <w:tc>
@@ -1518,7 +1470,6 @@
                 <w:vertAlign w:val="subscript"/>
               </w:rPr>
             </w:pPr>
-            <w:proofErr w:type="spellStart"/>
             <w:r>
               <w:t>t</w:t>
             </w:r>
@@ -1528,7 +1479,6 @@
               </w:rPr>
               <w:t>PD</w:t>
             </w:r>
-            <w:proofErr w:type="spellEnd"/>
           </w:p>
         </w:tc>
       </w:tr>
@@ -2465,13 +2415,8 @@
             <w:pPr>
               <w:jc w:val="center"/>
             </w:pPr>
-            <w:proofErr w:type="spellStart"/>
-            <w:r>
-              <w:t>sel</w:t>
-            </w:r>
-            <w:proofErr w:type="spellEnd"/>
-            <w:r>
-              <w:t xml:space="preserve"> -&gt; g1 -&gt; g2 -&gt; g3 -&gt; g6 (longest path to z)</w:t>
+            <w:r>
+              <w:t>sel -&gt; g1 -&gt; g2 -&gt; g3 -&gt; g6 (longest path to z)</w:t>
             </w:r>
           </w:p>
         </w:tc>
@@ -2701,13 +2646,8 @@
             <w:pPr>
               <w:jc w:val="center"/>
             </w:pPr>
-            <w:proofErr w:type="spellStart"/>
-            <w:r>
-              <w:t>sel</w:t>
-            </w:r>
-            <w:proofErr w:type="spellEnd"/>
-            <w:r>
-              <w:t xml:space="preserve"> -&gt; g4 -&gt; g5 -&gt; g6</w:t>
+            <w:r>
+              <w:t>sel -&gt; g4 -&gt; g5 -&gt; g6</w:t>
             </w:r>
           </w:p>
           <w:p>
@@ -2772,10 +2712,10 @@
                 <w:position w:val="-7"/>
               </w:rPr>
               <w:drawing>
-                <wp:inline distT="0" distB="0" distL="0" distR="0" wp14:anchorId="0F6AEED1" wp14:editId="14588A64">
+                <wp:inline distT="0" distB="0" distL="0" distR="0" wp14:anchorId="7F7A00A4" wp14:editId="06779821">
                   <wp:extent cx="2825183" cy="127227"/>
                   <wp:effectExtent l="0" t="0" r="0" b="0"/>
-                  <wp:docPr id="11" name="Picture 11" descr="t subscript P D H L end subscript open parentheses g 4 close parentheses space plus space t subscript P D L H end subscript open parentheses g 5 close parentheses space plus space t subscript P D L H end subscript open parentheses g 6 close parentheses space equals space 1 space plus space 4 space plus space 2 space equals space 7" title="{&quot;mathml&quot;:&quot;&lt;math style=\&quot;font-family:stix;font-size:16px;\&quot; xmlns=\&quot;http://www.w3.org/1998/Math/MathML\&quot;&gt;&lt;mstyle mathsize=\&quot;16px\&quot;&gt;&lt;msub&gt;&lt;mi&gt;t&lt;/mi&gt;&lt;mrow&gt;&lt;mi&gt;P&lt;/mi&gt;&lt;mi&gt;D&lt;/mi&gt;&lt;mi&gt;H&lt;/mi&gt;&lt;mi&gt;L&lt;/mi&gt;&lt;/mrow&gt;&lt;/msub&gt;&lt;mfenced&gt;&lt;mrow&gt;&lt;mi&gt;g&lt;/mi&gt;&lt;mn&gt;4&lt;/mn&gt;&lt;/mrow&gt;&lt;/mfenced&gt;&lt;mo&gt;&amp;#xA0;&lt;/mo&gt;&lt;mo&gt;+&lt;/mo&gt;&lt;mo&gt;&amp;#xA0;&lt;/mo&gt;&lt;msub&gt;&lt;mi&gt;t&lt;/mi&gt;&lt;mrow&gt;&lt;mi&gt;P&lt;/mi&gt;&lt;mi&gt;D&lt;/mi&gt;&lt;mi&gt;L&lt;/mi&gt;&lt;mi&gt;H&lt;/mi&gt;&lt;/mrow&gt;&lt;/msub&gt;&lt;mfenced&gt;&lt;mrow&gt;&lt;mi&gt;g&lt;/mi&gt;&lt;mn&gt;5&lt;/mn&gt;&lt;/mrow&gt;&lt;/mfenced&gt;&lt;mo&gt;&amp;#xA0;&lt;/mo&gt;&lt;mo&gt;+&lt;/mo&gt;&lt;mo&gt;&amp;#xA0;&lt;/mo&gt;&lt;msub&gt;&lt;mi&gt;t&lt;/mi&gt;&lt;mrow&gt;&lt;mi&gt;P&lt;/mi&gt;&lt;mi&gt;D&lt;/mi&gt;&lt;mi&gt;L&lt;/mi&gt;&lt;mi&gt;H&lt;/mi&gt;&lt;/mrow&gt;&lt;/msub&gt;&lt;mfenced&gt;&lt;mrow&gt;&lt;mi&gt;g&lt;/mi&gt;&lt;mn&gt;6&lt;/mn&gt;&lt;/mrow&gt;&lt;/mfenced&gt;&lt;mo&gt;&amp;#xA0;&lt;/mo&gt;&lt;mo&gt;=&lt;/mo&gt;&lt;mo&gt;&amp;#xA0;&lt;/mo&gt;&lt;mn&gt;1&lt;/mn&gt;&lt;mo&gt;&amp;#xA0;&lt;/mo&gt;&lt;mo&gt;+&lt;/mo&gt;&lt;mo&gt;&amp;#xA0;&lt;/mo&gt;&lt;mn&gt;4&lt;/mn&gt;&lt;mo&gt;&amp;#xA0;&lt;/mo&gt;&lt;mo&gt;+&lt;/mo&gt;&lt;mo&gt;&amp;#xA0;&lt;/mo&gt;&lt;mn&gt;2&lt;/mn&gt;&lt;mo&gt;&amp;#xA0;&lt;/mo&gt;&lt;mo&gt;=&lt;/mo&gt;&lt;mo&gt;&amp;#xA0;&lt;/mo&gt;&lt;mn&gt;7&lt;/mn&gt;&lt;/mstyle&gt;&lt;/math&gt;&quot;}"/>
+                  <wp:docPr id="26" name="Picture 26" descr="t subscript P D H L end subscript open parentheses g 4 close parentheses space plus space t subscript P D L H end subscript open parentheses g 5 close parentheses space plus space t subscript P D L H end subscript open parentheses g 6 close parentheses space equals space 1 space plus space 4 space plus space 1 space equals space 6" title="{&quot;mathml&quot;:&quot;&lt;math style=\&quot;font-family:stix;font-size:16px;\&quot; xmlns=\&quot;http://www.w3.org/1998/Math/MathML\&quot;&gt;&lt;mstyle mathsize=\&quot;16px\&quot;&gt;&lt;msub&gt;&lt;mi&gt;t&lt;/mi&gt;&lt;mrow&gt;&lt;mi&gt;P&lt;/mi&gt;&lt;mi&gt;D&lt;/mi&gt;&lt;mi&gt;H&lt;/mi&gt;&lt;mi&gt;L&lt;/mi&gt;&lt;/mrow&gt;&lt;/msub&gt;&lt;mfenced&gt;&lt;mrow&gt;&lt;mi&gt;g&lt;/mi&gt;&lt;mn&gt;4&lt;/mn&gt;&lt;/mrow&gt;&lt;/mfenced&gt;&lt;mo&gt;&amp;#xA0;&lt;/mo&gt;&lt;mo&gt;+&lt;/mo&gt;&lt;mo&gt;&amp;#xA0;&lt;/mo&gt;&lt;msub&gt;&lt;mi&gt;t&lt;/mi&gt;&lt;mrow&gt;&lt;mi&gt;P&lt;/mi&gt;&lt;mi&gt;D&lt;/mi&gt;&lt;mi&gt;L&lt;/mi&gt;&lt;mi&gt;H&lt;/mi&gt;&lt;/mrow&gt;&lt;/msub&gt;&lt;mfenced&gt;&lt;mrow&gt;&lt;mi&gt;g&lt;/mi&gt;&lt;mn&gt;5&lt;/mn&gt;&lt;/mrow&gt;&lt;/mfenced&gt;&lt;mo&gt;&amp;#xA0;&lt;/mo&gt;&lt;mo&gt;+&lt;/mo&gt;&lt;mo&gt;&amp;#xA0;&lt;/mo&gt;&lt;msub&gt;&lt;mi&gt;t&lt;/mi&gt;&lt;mrow&gt;&lt;mi&gt;P&lt;/mi&gt;&lt;mi&gt;D&lt;/mi&gt;&lt;mi&gt;L&lt;/mi&gt;&lt;mi&gt;H&lt;/mi&gt;&lt;/mrow&gt;&lt;/msub&gt;&lt;mfenced&gt;&lt;mrow&gt;&lt;mi&gt;g&lt;/mi&gt;&lt;mn&gt;6&lt;/mn&gt;&lt;/mrow&gt;&lt;/mfenced&gt;&lt;mo&gt;&amp;#xA0;&lt;/mo&gt;&lt;mo&gt;=&lt;/mo&gt;&lt;mo&gt;&amp;#xA0;&lt;/mo&gt;&lt;mn&gt;1&lt;/mn&gt;&lt;mo&gt;&amp;#xA0;&lt;/mo&gt;&lt;mo&gt;+&lt;/mo&gt;&lt;mo&gt;&amp;#xA0;&lt;/mo&gt;&lt;mn&gt;4&lt;/mn&gt;&lt;mo&gt;&amp;#xA0;&lt;/mo&gt;&lt;mo&gt;+&lt;/mo&gt;&lt;mo&gt;&amp;#xA0;&lt;/mo&gt;&lt;mn&gt;1&lt;/mn&gt;&lt;mo&gt;&amp;#xA0;&lt;/mo&gt;&lt;mo&gt;=&lt;/mo&gt;&lt;mo&gt;&amp;#xA0;&lt;/mo&gt;&lt;mn&gt;6&lt;/mn&gt;&lt;/mstyle&gt;&lt;/math&gt;&quot;}"/>
                   <wp:cNvGraphicFramePr>
                     <a:graphicFrameLocks xmlns:a="http://schemas.openxmlformats.org/drawingml/2006/main" noChangeAspect="1"/>
                   </wp:cNvGraphicFramePr>
@@ -2783,11 +2723,11 @@
                     <a:graphicData uri="http://schemas.openxmlformats.org/drawingml/2006/picture">
                       <pic:pic xmlns:pic="http://schemas.openxmlformats.org/drawingml/2006/picture">
                         <pic:nvPicPr>
-                          <pic:cNvPr id="1" name="Picture 1" descr="t subscript P D H L end subscript open parentheses g 4 close parentheses space plus space t subscript P D L H end subscript open parentheses g 5 close parentheses space plus space t subscript P D L H end subscript open parentheses g 6 close parentheses space equals space 1 space plus space 4 space plus space 2 space equals space 7" title="{&quot;mathml&quot;:&quot;&lt;math style=\&quot;font-family:stix;font-size:16px;\&quot; xmlns=\&quot;http://www.w3.org/1998/Math/MathML\&quot;&gt;&lt;mstyle mathsize=\&quot;16px\&quot;&gt;&lt;msub&gt;&lt;mi&gt;t&lt;/mi&gt;&lt;mrow&gt;&lt;mi&gt;P&lt;/mi&gt;&lt;mi&gt;D&lt;/mi&gt;&lt;mi&gt;H&lt;/mi&gt;&lt;mi&gt;L&lt;/mi&gt;&lt;/mrow&gt;&lt;/msub&gt;&lt;mfenced&gt;&lt;mrow&gt;&lt;mi&gt;g&lt;/mi&gt;&lt;mn&gt;4&lt;/mn&gt;&lt;/mrow&gt;&lt;/mfenced&gt;&lt;mo&gt;&amp;#xA0;&lt;/mo&gt;&lt;mo&gt;+&lt;/mo&gt;&lt;mo&gt;&amp;#xA0;&lt;/mo&gt;&lt;msub&gt;&lt;mi&gt;t&lt;/mi&gt;&lt;mrow&gt;&lt;mi&gt;P&lt;/mi&gt;&lt;mi&gt;D&lt;/mi&gt;&lt;mi&gt;L&lt;/mi&gt;&lt;mi&gt;H&lt;/mi&gt;&lt;/mrow&gt;&lt;/msub&gt;&lt;mfenced&gt;&lt;mrow&gt;&lt;mi&gt;g&lt;/mi&gt;&lt;mn&gt;5&lt;/mn&gt;&lt;/mrow&gt;&lt;/mfenced&gt;&lt;mo&gt;&amp;#xA0;&lt;/mo&gt;&lt;mo&gt;+&lt;/mo&gt;&lt;mo&gt;&amp;#xA0;&lt;/mo&gt;&lt;msub&gt;&lt;mi&gt;t&lt;/mi&gt;&lt;mrow&gt;&lt;mi&gt;P&lt;/mi&gt;&lt;mi&gt;D&lt;/mi&gt;&lt;mi&gt;L&lt;/mi&gt;&lt;mi&gt;H&lt;/mi&gt;&lt;/mrow&gt;&lt;/msub&gt;&lt;mfenced&gt;&lt;mrow&gt;&lt;mi&gt;g&lt;/mi&gt;&lt;mn&gt;6&lt;/mn&gt;&lt;/mrow&gt;&lt;/mfenced&gt;&lt;mo&gt;&amp;#xA0;&lt;/mo&gt;&lt;mo&gt;=&lt;/mo&gt;&lt;mo&gt;&amp;#xA0;&lt;/mo&gt;&lt;mn&gt;1&lt;/mn&gt;&lt;mo&gt;&amp;#xA0;&lt;/mo&gt;&lt;mo&gt;+&lt;/mo&gt;&lt;mo&gt;&amp;#xA0;&lt;/mo&gt;&lt;mn&gt;4&lt;/mn&gt;&lt;mo&gt;&amp;#xA0;&lt;/mo&gt;&lt;mo&gt;+&lt;/mo&gt;&lt;mo&gt;&amp;#xA0;&lt;/mo&gt;&lt;mn&gt;2&lt;/mn&gt;&lt;mo&gt;&amp;#xA0;&lt;/mo&gt;&lt;mo&gt;=&lt;/mo&gt;&lt;mo&gt;&amp;#xA0;&lt;/mo&gt;&lt;mn&gt;7&lt;/mn&gt;&lt;/mstyle&gt;&lt;/math&gt;&quot;}"/>
+                          <pic:cNvPr id="1" name="Picture 1" descr="t subscript P D H L end subscript open parentheses g 4 close parentheses space plus space t subscript P D L H end subscript open parentheses g 5 close parentheses space plus space t subscript P D L H end subscript open parentheses g 6 close parentheses space equals space 1 space plus space 4 space plus space 1 space equals space 6" title="{&quot;mathml&quot;:&quot;&lt;math style=\&quot;font-family:stix;font-size:16px;\&quot; xmlns=\&quot;http://www.w3.org/1998/Math/MathML\&quot;&gt;&lt;mstyle mathsize=\&quot;16px\&quot;&gt;&lt;msub&gt;&lt;mi&gt;t&lt;/mi&gt;&lt;mrow&gt;&lt;mi&gt;P&lt;/mi&gt;&lt;mi&gt;D&lt;/mi&gt;&lt;mi&gt;H&lt;/mi&gt;&lt;mi&gt;L&lt;/mi&gt;&lt;/mrow&gt;&lt;/msub&gt;&lt;mfenced&gt;&lt;mrow&gt;&lt;mi&gt;g&lt;/mi&gt;&lt;mn&gt;4&lt;/mn&gt;&lt;/mrow&gt;&lt;/mfenced&gt;&lt;mo&gt;&amp;#xA0;&lt;/mo&gt;&lt;mo&gt;+&lt;/mo&gt;&lt;mo&gt;&amp;#xA0;&lt;/mo&gt;&lt;msub&gt;&lt;mi&gt;t&lt;/mi&gt;&lt;mrow&gt;&lt;mi&gt;P&lt;/mi&gt;&lt;mi&gt;D&lt;/mi&gt;&lt;mi&gt;L&lt;/mi&gt;&lt;mi&gt;H&lt;/mi&gt;&lt;/mrow&gt;&lt;/msub&gt;&lt;mfenced&gt;&lt;mrow&gt;&lt;mi&gt;g&lt;/mi&gt;&lt;mn&gt;5&lt;/mn&gt;&lt;/mrow&gt;&lt;/mfenced&gt;&lt;mo&gt;&amp;#xA0;&lt;/mo&gt;&lt;mo&gt;+&lt;/mo&gt;&lt;mo&gt;&amp;#xA0;&lt;/mo&gt;&lt;msub&gt;&lt;mi&gt;t&lt;/mi&gt;&lt;mrow&gt;&lt;mi&gt;P&lt;/mi&gt;&lt;mi&gt;D&lt;/mi&gt;&lt;mi&gt;L&lt;/mi&gt;&lt;mi&gt;H&lt;/mi&gt;&lt;/mrow&gt;&lt;/msub&gt;&lt;mfenced&gt;&lt;mrow&gt;&lt;mi&gt;g&lt;/mi&gt;&lt;mn&gt;6&lt;/mn&gt;&lt;/mrow&gt;&lt;/mfenced&gt;&lt;mo&gt;&amp;#xA0;&lt;/mo&gt;&lt;mo&gt;=&lt;/mo&gt;&lt;mo&gt;&amp;#xA0;&lt;/mo&gt;&lt;mn&gt;1&lt;/mn&gt;&lt;mo&gt;&amp;#xA0;&lt;/mo&gt;&lt;mo&gt;+&lt;/mo&gt;&lt;mo&gt;&amp;#xA0;&lt;/mo&gt;&lt;mn&gt;4&lt;/mn&gt;&lt;mo&gt;&amp;#xA0;&lt;/mo&gt;&lt;mo&gt;+&lt;/mo&gt;&lt;mo&gt;&amp;#xA0;&lt;/mo&gt;&lt;mn&gt;1&lt;/mn&gt;&lt;mo&gt;&amp;#xA0;&lt;/mo&gt;&lt;mo&gt;=&lt;/mo&gt;&lt;mo&gt;&amp;#xA0;&lt;/mo&gt;&lt;mn&gt;6&lt;/mn&gt;&lt;/mstyle&gt;&lt;/math&gt;&quot;}"/>
                           <pic:cNvPicPr/>
                         </pic:nvPicPr>
                         <pic:blipFill>
-                          <a:blip r:embed="rId14" cstate="print">
+                          <a:blip r:embed="rId10" cstate="print">
                             <a:extLst>
                               <a:ext uri="{28A0092B-C50C-407E-A947-70E740481C1C}">
                                 <a14:useLocalDpi xmlns:a14="http://schemas.microsoft.com/office/drawing/2010/main" val="0"/>
@@ -3324,7 +3264,7 @@
                     <pic:cNvPicPr/>
                   </pic:nvPicPr>
                   <pic:blipFill>
-                    <a:blip r:embed="rId15">
+                    <a:blip r:embed="rId14">
                       <a:extLst>
                         <a:ext uri="{28A0092B-C50C-407E-A947-70E740481C1C}">
                           <a14:useLocalDpi xmlns:a14="http://schemas.microsoft.com/office/drawing/2010/main" val="0"/>
@@ -3411,7 +3351,6 @@
                 <w:vertAlign w:val="subscript"/>
               </w:rPr>
             </w:pPr>
-            <w:proofErr w:type="spellStart"/>
             <w:r>
               <w:t>t</w:t>
             </w:r>
@@ -3421,7 +3360,6 @@
               </w:rPr>
               <w:t>PDLH</w:t>
             </w:r>
-            <w:proofErr w:type="spellEnd"/>
           </w:p>
         </w:tc>
         <w:tc>
@@ -3436,7 +3374,6 @@
                 <w:vertAlign w:val="subscript"/>
               </w:rPr>
             </w:pPr>
-            <w:proofErr w:type="spellStart"/>
             <w:r>
               <w:t>t</w:t>
             </w:r>
@@ -3446,7 +3383,6 @@
               </w:rPr>
               <w:t>PDHL</w:t>
             </w:r>
-            <w:proofErr w:type="spellEnd"/>
           </w:p>
         </w:tc>
       </w:tr>
@@ -3605,11 +3541,7 @@
         <w:ind w:firstLine="720"/>
       </w:pPr>
       <w:r>
-        <w:t xml:space="preserve">The following is a table showing the calculations of </w:t>
-      </w:r>
-      <w:proofErr w:type="spellStart"/>
-      <w:r>
-        <w:t>t</w:t>
+        <w:t>The following is a table showing the calculations of t</w:t>
       </w:r>
       <w:r>
         <w:rPr>
@@ -3617,7 +3549,6 @@
         </w:rPr>
         <w:t>PD</w:t>
       </w:r>
-      <w:proofErr w:type="spellEnd"/>
       <w:r>
         <w:t xml:space="preserve"> for </w:t>
       </w:r>
@@ -3779,70 +3710,34 @@
                 <w:bCs/>
               </w:rPr>
             </w:pPr>
-            <w:proofErr w:type="spellStart"/>
-            <w:proofErr w:type="gramStart"/>
             <w:r>
               <w:rPr>
                 <w:b/>
                 <w:bCs/>
               </w:rPr>
-              <w:t>sel</w:t>
-            </w:r>
-            <w:proofErr w:type="spellEnd"/>
-            <w:r>
+              <w:t>sel[0]</w:t>
+            </w:r>
+          </w:p>
+        </w:tc>
+        <w:tc>
+          <w:tcPr>
+            <w:tcW w:w="833" w:type="dxa"/>
+            <w:vAlign w:val="center"/>
+          </w:tcPr>
+          <w:p>
+            <w:pPr>
+              <w:jc w:val="center"/>
               <w:rPr>
                 <w:b/>
                 <w:bCs/>
               </w:rPr>
-              <w:t>[</w:t>
-            </w:r>
-            <w:proofErr w:type="gramEnd"/>
+            </w:pPr>
             <w:r>
               <w:rPr>
                 <w:b/>
                 <w:bCs/>
               </w:rPr>
-              <w:t>0]</w:t>
-            </w:r>
-          </w:p>
-        </w:tc>
-        <w:tc>
-          <w:tcPr>
-            <w:tcW w:w="833" w:type="dxa"/>
-            <w:vAlign w:val="center"/>
-          </w:tcPr>
-          <w:p>
-            <w:pPr>
-              <w:jc w:val="center"/>
-              <w:rPr>
-                <w:b/>
-                <w:bCs/>
-              </w:rPr>
-            </w:pPr>
-            <w:proofErr w:type="spellStart"/>
-            <w:proofErr w:type="gramStart"/>
-            <w:r>
-              <w:rPr>
-                <w:b/>
-                <w:bCs/>
-              </w:rPr>
-              <w:t>sel</w:t>
-            </w:r>
-            <w:proofErr w:type="spellEnd"/>
-            <w:r>
-              <w:rPr>
-                <w:b/>
-                <w:bCs/>
-              </w:rPr>
-              <w:t>[</w:t>
-            </w:r>
-            <w:proofErr w:type="gramEnd"/>
-            <w:r>
-              <w:rPr>
-                <w:b/>
-                <w:bCs/>
-              </w:rPr>
-              <w:t>1]</w:t>
+              <w:t>sel[1]</w:t>
             </w:r>
           </w:p>
         </w:tc>
@@ -3860,7 +3755,6 @@
                 <w:vertAlign w:val="subscript"/>
               </w:rPr>
             </w:pPr>
-            <w:proofErr w:type="spellStart"/>
             <w:r>
               <w:rPr>
                 <w:b/>
@@ -3876,7 +3770,6 @@
               </w:rPr>
               <w:t>PD</w:t>
             </w:r>
-            <w:proofErr w:type="spellEnd"/>
           </w:p>
         </w:tc>
       </w:tr>
@@ -4149,7 +4042,7 @@
                     <pic:cNvPicPr/>
                   </pic:nvPicPr>
                   <pic:blipFill>
-                    <a:blip r:embed="rId16" cstate="print">
+                    <a:blip r:embed="rId15" cstate="print">
                       <a:extLst>
                         <a:ext uri="{28A0092B-C50C-407E-A947-70E740481C1C}">
                           <a14:useLocalDpi xmlns:a14="http://schemas.microsoft.com/office/drawing/2010/main" val="0"/>
@@ -4209,7 +4102,7 @@
                     <pic:cNvPicPr/>
                   </pic:nvPicPr>
                   <pic:blipFill>
-                    <a:blip r:embed="rId17" cstate="print">
+                    <a:blip r:embed="rId16" cstate="print">
                       <a:extLst>
                         <a:ext uri="{28A0092B-C50C-407E-A947-70E740481C1C}">
                           <a14:useLocalDpi xmlns:a14="http://schemas.microsoft.com/office/drawing/2010/main" val="0"/>
@@ -5232,7 +5125,7 @@
                     <pic:cNvPicPr/>
                   </pic:nvPicPr>
                   <pic:blipFill>
-                    <a:blip r:embed="rId18"/>
+                    <a:blip r:embed="rId17"/>
                     <a:stretch>
                       <a:fillRect/>
                     </a:stretch>
@@ -5298,7 +5191,6 @@
                 <w:vertAlign w:val="subscript"/>
               </w:rPr>
             </w:pPr>
-            <w:proofErr w:type="spellStart"/>
             <w:r>
               <w:t>t</w:t>
             </w:r>
@@ -5308,7 +5200,6 @@
               </w:rPr>
               <w:t>PDLH</w:t>
             </w:r>
-            <w:proofErr w:type="spellEnd"/>
           </w:p>
         </w:tc>
         <w:tc>
@@ -5323,7 +5214,6 @@
                 <w:vertAlign w:val="subscript"/>
               </w:rPr>
             </w:pPr>
-            <w:proofErr w:type="spellStart"/>
             <w:r>
               <w:t>t</w:t>
             </w:r>
@@ -5333,7 +5223,6 @@
               </w:rPr>
               <w:t>PDHL</w:t>
             </w:r>
-            <w:proofErr w:type="spellEnd"/>
           </w:p>
         </w:tc>
       </w:tr>
@@ -5558,7 +5447,6 @@
                 <w:bCs/>
               </w:rPr>
             </w:pPr>
-            <w:proofErr w:type="spellStart"/>
             <w:r>
               <w:rPr>
                 <w:b/>
@@ -5566,7 +5454,6 @@
               </w:rPr>
               <w:t>a_ns</w:t>
             </w:r>
-            <w:proofErr w:type="spellEnd"/>
           </w:p>
         </w:tc>
         <w:tc>
@@ -5600,7 +5487,6 @@
                 <w:bCs/>
               </w:rPr>
             </w:pPr>
-            <w:proofErr w:type="spellStart"/>
             <w:r>
               <w:rPr>
                 <w:b/>
@@ -5608,7 +5494,6 @@
               </w:rPr>
               <w:t>cin</w:t>
             </w:r>
-            <w:proofErr w:type="spellEnd"/>
           </w:p>
         </w:tc>
         <w:tc>
@@ -5623,7 +5508,6 @@
                 <w:vertAlign w:val="subscript"/>
               </w:rPr>
             </w:pPr>
-            <w:proofErr w:type="spellStart"/>
             <w:r>
               <w:rPr>
                 <w:b/>
@@ -5639,7 +5523,6 @@
               </w:rPr>
               <w:t>pd</w:t>
             </w:r>
-            <w:proofErr w:type="spellEnd"/>
           </w:p>
         </w:tc>
       </w:tr>
@@ -5660,13 +5543,8 @@
               <w:t>XNOR -&gt; NAND -&gt; NAND -&gt; OR</w:t>
             </w:r>
             <w:r>
-              <w:t xml:space="preserve"> -&gt; </w:t>
-            </w:r>
-            <w:proofErr w:type="spellStart"/>
-            <w:r>
-              <w:t>cout</w:t>
-            </w:r>
-            <w:proofErr w:type="spellEnd"/>
+              <w:t xml:space="preserve"> -&gt; cout</w:t>
+            </w:r>
           </w:p>
         </w:tc>
         <w:tc>
@@ -5735,7 +5613,7 @@
                           <pic:cNvPicPr/>
                         </pic:nvPicPr>
                         <pic:blipFill>
-                          <a:blip r:embed="rId19" cstate="print">
+                          <a:blip r:embed="rId18" cstate="print">
                             <a:extLst>
                               <a:ext uri="{28A0092B-C50C-407E-A947-70E740481C1C}">
                                 <a14:useLocalDpi xmlns:a14="http://schemas.microsoft.com/office/drawing/2010/main" val="0"/>
@@ -5845,7 +5723,7 @@
                           <pic:cNvPicPr/>
                         </pic:nvPicPr>
                         <pic:blipFill>
-                          <a:blip r:embed="rId20" cstate="print">
+                          <a:blip r:embed="rId19" cstate="print">
                             <a:extLst>
                               <a:ext uri="{28A0092B-C50C-407E-A947-70E740481C1C}">
                                 <a14:useLocalDpi xmlns:a14="http://schemas.microsoft.com/office/drawing/2010/main" val="0"/>
@@ -5884,22 +5762,15 @@
             <w:tcW w:w="2199" w:type="dxa"/>
           </w:tcPr>
           <w:p>
-            <w:proofErr w:type="spellStart"/>
             <w:r>
               <w:t>a_ns</w:t>
             </w:r>
-            <w:proofErr w:type="spellEnd"/>
             <w:r>
               <w:t xml:space="preserve"> -&gt; XNOR -&gt; NAND -&gt;</w:t>
             </w:r>
             <w:r>
-              <w:t xml:space="preserve"> NAND -&gt; OR -&gt; </w:t>
-            </w:r>
-            <w:proofErr w:type="spellStart"/>
-            <w:r>
-              <w:t>cout</w:t>
-            </w:r>
-            <w:proofErr w:type="spellEnd"/>
+              <w:t xml:space="preserve"> NAND -&gt; OR -&gt; cout</w:t>
+            </w:r>
           </w:p>
         </w:tc>
         <w:tc>
@@ -5969,7 +5840,7 @@
                           <pic:cNvPicPr/>
                         </pic:nvPicPr>
                         <pic:blipFill>
-                          <a:blip r:embed="rId19" cstate="print">
+                          <a:blip r:embed="rId18" cstate="print">
                             <a:extLst>
                               <a:ext uri="{28A0092B-C50C-407E-A947-70E740481C1C}">
                                 <a14:useLocalDpi xmlns:a14="http://schemas.microsoft.com/office/drawing/2010/main" val="0"/>
@@ -6012,13 +5883,8 @@
               <w:t>b -&gt; OR -&gt; NAND -&gt; NAND -&gt;</w:t>
             </w:r>
             <w:r>
-              <w:t xml:space="preserve"> OR -&gt; </w:t>
-            </w:r>
-            <w:proofErr w:type="spellStart"/>
-            <w:r>
-              <w:t>cout</w:t>
-            </w:r>
-            <w:proofErr w:type="spellEnd"/>
+              <w:t xml:space="preserve"> OR -&gt; cout</w:t>
+            </w:r>
           </w:p>
         </w:tc>
         <w:tc>
@@ -6072,10 +5938,10 @@
                 <w:position w:val="-24"/>
               </w:rPr>
               <w:drawing>
-                <wp:inline distT="0" distB="0" distL="0" distR="0" wp14:anchorId="4DF770AC" wp14:editId="28AA59B2">
+                <wp:inline distT="0" distB="0" distL="0" distR="0" wp14:anchorId="12E0B7AD" wp14:editId="51F319AD">
                   <wp:extent cx="2851429" cy="305988"/>
                   <wp:effectExtent l="0" t="0" r="0" b="0"/>
-                  <wp:docPr id="22" name="Picture 22" descr="t subscript P D H L end subscript open parentheses O R close parentheses plus t subscript P D L H end subscript open parentheses N A N D close parentheses plus t subscript P D H L end subscript open parentheses N A N D close parentheses plus t subscript P D H L end subscript open parentheses O R close parentheses&#10;equals space 2 plus 4 plus 4 plus 2 space equals space 10" title="{&quot;mathml&quot;:&quot;&lt;math style=\&quot;font-family:stix;font-size:16px;\&quot; xmlns=\&quot;http://www.w3.org/1998/Math/MathML\&quot;&gt;&lt;mstyle mathsize=\&quot;16px\&quot;&gt;&lt;msub&gt;&lt;mi&gt;t&lt;/mi&gt;&lt;mrow&gt;&lt;mi&gt;P&lt;/mi&gt;&lt;mi&gt;D&lt;/mi&gt;&lt;mi&gt;H&lt;/mi&gt;&lt;mi&gt;L&lt;/mi&gt;&lt;/mrow&gt;&lt;/msub&gt;&lt;mfenced&gt;&lt;mrow&gt;&lt;mi&gt;O&lt;/mi&gt;&lt;mi&gt;R&lt;/mi&gt;&lt;/mrow&gt;&lt;/mfenced&gt;&lt;mo&gt;+&lt;/mo&gt;&lt;msub&gt;&lt;mi&gt;t&lt;/mi&gt;&lt;mrow&gt;&lt;mi&gt;P&lt;/mi&gt;&lt;mi&gt;D&lt;/mi&gt;&lt;mi&gt;L&lt;/mi&gt;&lt;mi&gt;H&lt;/mi&gt;&lt;/mrow&gt;&lt;/msub&gt;&lt;mfenced&gt;&lt;mrow&gt;&lt;mi&gt;N&lt;/mi&gt;&lt;mi&gt;A&lt;/mi&gt;&lt;mi&gt;N&lt;/mi&gt;&lt;mi&gt;D&lt;/mi&gt;&lt;/mrow&gt;&lt;/mfenced&gt;&lt;mo&gt;+&lt;/mo&gt;&lt;msub&gt;&lt;mi&gt;t&lt;/mi&gt;&lt;mrow&gt;&lt;mi&gt;P&lt;/mi&gt;&lt;mi&gt;D&lt;/mi&gt;&lt;mi&gt;H&lt;/mi&gt;&lt;mi&gt;L&lt;/mi&gt;&lt;/mrow&gt;&lt;/msub&gt;&lt;mfenced&gt;&lt;mrow&gt;&lt;mi&gt;N&lt;/mi&gt;&lt;mi&gt;A&lt;/mi&gt;&lt;mi&gt;N&lt;/mi&gt;&lt;mi&gt;D&lt;/mi&gt;&lt;/mrow&gt;&lt;/mfenced&gt;&lt;mo&gt;+&lt;/mo&gt;&lt;msub&gt;&lt;mi&gt;t&lt;/mi&gt;&lt;mrow&gt;&lt;mi&gt;P&lt;/mi&gt;&lt;mi&gt;D&lt;/mi&gt;&lt;mi&gt;H&lt;/mi&gt;&lt;mi&gt;L&lt;/mi&gt;&lt;/mrow&gt;&lt;/msub&gt;&lt;mfenced&gt;&lt;mrow&gt;&lt;mi&gt;O&lt;/mi&gt;&lt;mi&gt;R&lt;/mi&gt;&lt;/mrow&gt;&lt;/mfenced&gt;&lt;mspace linebreak=\&quot;newline\&quot;/&gt;&lt;mo&gt;=&lt;/mo&gt;&lt;mo&gt;&amp;#xA0;&lt;/mo&gt;&lt;mn&gt;2&lt;/mn&gt;&lt;mo&gt;+&lt;/mo&gt;&lt;mn&gt;4&lt;/mn&gt;&lt;mo&gt;+&lt;/mo&gt;&lt;mn&gt;4&lt;/mn&gt;&lt;mo&gt;+&lt;/mo&gt;&lt;mn&gt;2&lt;/mn&gt;&lt;mo&gt;&amp;#xA0;&lt;/mo&gt;&lt;mo&gt;=&lt;/mo&gt;&lt;mo&gt;&amp;#xA0;&lt;/mo&gt;&lt;mn&gt;10&lt;/mn&gt;&lt;/mstyle&gt;&lt;/math&gt;&quot;}"/>
+                  <wp:docPr id="27" name="Picture 27" descr="t subscript P D H L end subscript open parentheses O R close parentheses plus t subscript P D L H end subscript open parentheses N A N D close parentheses plus t subscript P D H L end subscript open parentheses N A N D close parentheses plus t subscript P D H L end subscript open parentheses O R close parentheses&#10;equals space 2 plus 4 plus 4 plus 2 space equals space 12" title="{&quot;mathml&quot;:&quot;&lt;math style=\&quot;font-family:stix;font-size:16px;\&quot; xmlns=\&quot;http://www.w3.org/1998/Math/MathML\&quot;&gt;&lt;mstyle mathsize=\&quot;16px\&quot;&gt;&lt;msub&gt;&lt;mi&gt;t&lt;/mi&gt;&lt;mrow&gt;&lt;mi&gt;P&lt;/mi&gt;&lt;mi&gt;D&lt;/mi&gt;&lt;mi&gt;H&lt;/mi&gt;&lt;mi&gt;L&lt;/mi&gt;&lt;/mrow&gt;&lt;/msub&gt;&lt;mfenced&gt;&lt;mrow&gt;&lt;mi&gt;O&lt;/mi&gt;&lt;mi&gt;R&lt;/mi&gt;&lt;/mrow&gt;&lt;/mfenced&gt;&lt;mo&gt;+&lt;/mo&gt;&lt;msub&gt;&lt;mi&gt;t&lt;/mi&gt;&lt;mrow&gt;&lt;mi&gt;P&lt;/mi&gt;&lt;mi&gt;D&lt;/mi&gt;&lt;mi&gt;L&lt;/mi&gt;&lt;mi&gt;H&lt;/mi&gt;&lt;/mrow&gt;&lt;/msub&gt;&lt;mfenced&gt;&lt;mrow&gt;&lt;mi&gt;N&lt;/mi&gt;&lt;mi&gt;A&lt;/mi&gt;&lt;mi&gt;N&lt;/mi&gt;&lt;mi&gt;D&lt;/mi&gt;&lt;/mrow&gt;&lt;/mfenced&gt;&lt;mo&gt;+&lt;/mo&gt;&lt;msub&gt;&lt;mi&gt;t&lt;/mi&gt;&lt;mrow&gt;&lt;mi&gt;P&lt;/mi&gt;&lt;mi&gt;D&lt;/mi&gt;&lt;mi&gt;H&lt;/mi&gt;&lt;mi&gt;L&lt;/mi&gt;&lt;/mrow&gt;&lt;/msub&gt;&lt;mfenced&gt;&lt;mrow&gt;&lt;mi&gt;N&lt;/mi&gt;&lt;mi&gt;A&lt;/mi&gt;&lt;mi&gt;N&lt;/mi&gt;&lt;mi&gt;D&lt;/mi&gt;&lt;/mrow&gt;&lt;/mfenced&gt;&lt;mo&gt;+&lt;/mo&gt;&lt;msub&gt;&lt;mi&gt;t&lt;/mi&gt;&lt;mrow&gt;&lt;mi&gt;P&lt;/mi&gt;&lt;mi&gt;D&lt;/mi&gt;&lt;mi&gt;H&lt;/mi&gt;&lt;mi&gt;L&lt;/mi&gt;&lt;/mrow&gt;&lt;/msub&gt;&lt;mfenced&gt;&lt;mrow&gt;&lt;mi&gt;O&lt;/mi&gt;&lt;mi&gt;R&lt;/mi&gt;&lt;/mrow&gt;&lt;/mfenced&gt;&lt;mspace linebreak=\&quot;newline\&quot;/&gt;&lt;mo&gt;=&lt;/mo&gt;&lt;mo&gt;&amp;#xA0;&lt;/mo&gt;&lt;mn&gt;2&lt;/mn&gt;&lt;mo&gt;+&lt;/mo&gt;&lt;mn&gt;4&lt;/mn&gt;&lt;mo&gt;+&lt;/mo&gt;&lt;mn&gt;4&lt;/mn&gt;&lt;mo&gt;+&lt;/mo&gt;&lt;mn&gt;2&lt;/mn&gt;&lt;mo&gt;&amp;#xA0;&lt;/mo&gt;&lt;mo&gt;=&lt;/mo&gt;&lt;mo&gt;&amp;#xA0;&lt;/mo&gt;&lt;mn&gt;12&lt;/mn&gt;&lt;/mstyle&gt;&lt;/math&gt;&quot;}"/>
                   <wp:cNvGraphicFramePr>
                     <a:graphicFrameLocks xmlns:a="http://schemas.openxmlformats.org/drawingml/2006/main" noChangeAspect="1"/>
                   </wp:cNvGraphicFramePr>
@@ -6083,11 +5949,11 @@
                     <a:graphicData uri="http://schemas.openxmlformats.org/drawingml/2006/picture">
                       <pic:pic xmlns:pic="http://schemas.openxmlformats.org/drawingml/2006/picture">
                         <pic:nvPicPr>
-                          <pic:cNvPr id="1" name="Picture 1" descr="t subscript P D H L end subscript open parentheses O R close parentheses plus t subscript P D L H end subscript open parentheses N A N D close parentheses plus t subscript P D H L end subscript open parentheses N A N D close parentheses plus t subscript P D H L end subscript open parentheses O R close parentheses&#10;equals space 2 plus 4 plus 4 plus 2 space equals space 10" title="{&quot;mathml&quot;:&quot;&lt;math style=\&quot;font-family:stix;font-size:16px;\&quot; xmlns=\&quot;http://www.w3.org/1998/Math/MathML\&quot;&gt;&lt;mstyle mathsize=\&quot;16px\&quot;&gt;&lt;msub&gt;&lt;mi&gt;t&lt;/mi&gt;&lt;mrow&gt;&lt;mi&gt;P&lt;/mi&gt;&lt;mi&gt;D&lt;/mi&gt;&lt;mi&gt;H&lt;/mi&gt;&lt;mi&gt;L&lt;/mi&gt;&lt;/mrow&gt;&lt;/msub&gt;&lt;mfenced&gt;&lt;mrow&gt;&lt;mi&gt;O&lt;/mi&gt;&lt;mi&gt;R&lt;/mi&gt;&lt;/mrow&gt;&lt;/mfenced&gt;&lt;mo&gt;+&lt;/mo&gt;&lt;msub&gt;&lt;mi&gt;t&lt;/mi&gt;&lt;mrow&gt;&lt;mi&gt;P&lt;/mi&gt;&lt;mi&gt;D&lt;/mi&gt;&lt;mi&gt;L&lt;/mi&gt;&lt;mi&gt;H&lt;/mi&gt;&lt;/mrow&gt;&lt;/msub&gt;&lt;mfenced&gt;&lt;mrow&gt;&lt;mi&gt;N&lt;/mi&gt;&lt;mi&gt;A&lt;/mi&gt;&lt;mi&gt;N&lt;/mi&gt;&lt;mi&gt;D&lt;/mi&gt;&lt;/mrow&gt;&lt;/mfenced&gt;&lt;mo&gt;+&lt;/mo&gt;&lt;msub&gt;&lt;mi&gt;t&lt;/mi&gt;&lt;mrow&gt;&lt;mi&gt;P&lt;/mi&gt;&lt;mi&gt;D&lt;/mi&gt;&lt;mi&gt;H&lt;/mi&gt;&lt;mi&gt;L&lt;/mi&gt;&lt;/mrow&gt;&lt;/msub&gt;&lt;mfenced&gt;&lt;mrow&gt;&lt;mi&gt;N&lt;/mi&gt;&lt;mi&gt;A&lt;/mi&gt;&lt;mi&gt;N&lt;/mi&gt;&lt;mi&gt;D&lt;/mi&gt;&lt;/mrow&gt;&lt;/mfenced&gt;&lt;mo&gt;+&lt;/mo&gt;&lt;msub&gt;&lt;mi&gt;t&lt;/mi&gt;&lt;mrow&gt;&lt;mi&gt;P&lt;/mi&gt;&lt;mi&gt;D&lt;/mi&gt;&lt;mi&gt;H&lt;/mi&gt;&lt;mi&gt;L&lt;/mi&gt;&lt;/mrow&gt;&lt;/msub&gt;&lt;mfenced&gt;&lt;mrow&gt;&lt;mi&gt;O&lt;/mi&gt;&lt;mi&gt;R&lt;/mi&gt;&lt;/mrow&gt;&lt;/mfenced&gt;&lt;mspace linebreak=\&quot;newline\&quot;/&gt;&lt;mo&gt;=&lt;/mo&gt;&lt;mo&gt;&amp;#xA0;&lt;/mo&gt;&lt;mn&gt;2&lt;/mn&gt;&lt;mo&gt;+&lt;/mo&gt;&lt;mn&gt;4&lt;/mn&gt;&lt;mo&gt;+&lt;/mo&gt;&lt;mn&gt;4&lt;/mn&gt;&lt;mo&gt;+&lt;/mo&gt;&lt;mn&gt;2&lt;/mn&gt;&lt;mo&gt;&amp;#xA0;&lt;/mo&gt;&lt;mo&gt;=&lt;/mo&gt;&lt;mo&gt;&amp;#xA0;&lt;/mo&gt;&lt;mn&gt;10&lt;/mn&gt;&lt;/mstyle&gt;&lt;/math&gt;&quot;}"/>
+                          <pic:cNvPr id="1" name="Picture 1" descr="t subscript P D H L end subscript open parentheses O R close parentheses plus t subscript P D L H end subscript open parentheses N A N D close parentheses plus t subscript P D H L end subscript open parentheses N A N D close parentheses plus t subscript P D H L end subscript open parentheses O R close parentheses&#10;equals space 2 plus 4 plus 4 plus 2 space equals space 12" title="{&quot;mathml&quot;:&quot;&lt;math style=\&quot;font-family:stix;font-size:16px;\&quot; xmlns=\&quot;http://www.w3.org/1998/Math/MathML\&quot;&gt;&lt;mstyle mathsize=\&quot;16px\&quot;&gt;&lt;msub&gt;&lt;mi&gt;t&lt;/mi&gt;&lt;mrow&gt;&lt;mi&gt;P&lt;/mi&gt;&lt;mi&gt;D&lt;/mi&gt;&lt;mi&gt;H&lt;/mi&gt;&lt;mi&gt;L&lt;/mi&gt;&lt;/mrow&gt;&lt;/msub&gt;&lt;mfenced&gt;&lt;mrow&gt;&lt;mi&gt;O&lt;/mi&gt;&lt;mi&gt;R&lt;/mi&gt;&lt;/mrow&gt;&lt;/mfenced&gt;&lt;mo&gt;+&lt;/mo&gt;&lt;msub&gt;&lt;mi&gt;t&lt;/mi&gt;&lt;mrow&gt;&lt;mi&gt;P&lt;/mi&gt;&lt;mi&gt;D&lt;/mi&gt;&lt;mi&gt;L&lt;/mi&gt;&lt;mi&gt;H&lt;/mi&gt;&lt;/mrow&gt;&lt;/msub&gt;&lt;mfenced&gt;&lt;mrow&gt;&lt;mi&gt;N&lt;/mi&gt;&lt;mi&gt;A&lt;/mi&gt;&lt;mi&gt;N&lt;/mi&gt;&lt;mi&gt;D&lt;/mi&gt;&lt;/mrow&gt;&lt;/mfenced&gt;&lt;mo&gt;+&lt;/mo&gt;&lt;msub&gt;&lt;mi&gt;t&lt;/mi&gt;&lt;mrow&gt;&lt;mi&gt;P&lt;/mi&gt;&lt;mi&gt;D&lt;/mi&gt;&lt;mi&gt;H&lt;/mi&gt;&lt;mi&gt;L&lt;/mi&gt;&lt;/mrow&gt;&lt;/msub&gt;&lt;mfenced&gt;&lt;mrow&gt;&lt;mi&gt;N&lt;/mi&gt;&lt;mi&gt;A&lt;/mi&gt;&lt;mi&gt;N&lt;/mi&gt;&lt;mi&gt;D&lt;/mi&gt;&lt;/mrow&gt;&lt;/mfenced&gt;&lt;mo&gt;+&lt;/mo&gt;&lt;msub&gt;&lt;mi&gt;t&lt;/mi&gt;&lt;mrow&gt;&lt;mi&gt;P&lt;/mi&gt;&lt;mi&gt;D&lt;/mi&gt;&lt;mi&gt;H&lt;/mi&gt;&lt;mi&gt;L&lt;/mi&gt;&lt;/mrow&gt;&lt;/msub&gt;&lt;mfenced&gt;&lt;mrow&gt;&lt;mi&gt;O&lt;/mi&gt;&lt;mi&gt;R&lt;/mi&gt;&lt;/mrow&gt;&lt;/mfenced&gt;&lt;mspace linebreak=\&quot;newline\&quot;/&gt;&lt;mo&gt;=&lt;/mo&gt;&lt;mo&gt;&amp;#xA0;&lt;/mo&gt;&lt;mn&gt;2&lt;/mn&gt;&lt;mo&gt;+&lt;/mo&gt;&lt;mn&gt;4&lt;/mn&gt;&lt;mo&gt;+&lt;/mo&gt;&lt;mn&gt;4&lt;/mn&gt;&lt;mo&gt;+&lt;/mo&gt;&lt;mn&gt;2&lt;/mn&gt;&lt;mo&gt;&amp;#xA0;&lt;/mo&gt;&lt;mo&gt;=&lt;/mo&gt;&lt;mo&gt;&amp;#xA0;&lt;/mo&gt;&lt;mn&gt;12&lt;/mn&gt;&lt;/mstyle&gt;&lt;/math&gt;&quot;}"/>
                           <pic:cNvPicPr/>
                         </pic:nvPicPr>
                         <pic:blipFill>
-                          <a:blip r:embed="rId21" cstate="print">
+                          <a:blip r:embed="rId20" cstate="print">
                             <a:extLst>
                               <a:ext uri="{28A0092B-C50C-407E-A947-70E740481C1C}">
                                 <a14:useLocalDpi xmlns:a14="http://schemas.microsoft.com/office/drawing/2010/main" val="0"/>
@@ -6200,7 +6066,7 @@
                           <pic:cNvPicPr/>
                         </pic:nvPicPr>
                         <pic:blipFill>
-                          <a:blip r:embed="rId22" cstate="print">
+                          <a:blip r:embed="rId21" cstate="print">
                             <a:extLst>
                               <a:ext uri="{28A0092B-C50C-407E-A947-70E740481C1C}">
                                 <a14:useLocalDpi xmlns:a14="http://schemas.microsoft.com/office/drawing/2010/main" val="0"/>
@@ -6239,25 +6105,15 @@
             <w:tcW w:w="2199" w:type="dxa"/>
           </w:tcPr>
           <w:p>
-            <w:proofErr w:type="spellStart"/>
-            <w:r>
-              <w:t>cin</w:t>
-            </w:r>
-            <w:proofErr w:type="spellEnd"/>
-            <w:r>
-              <w:t xml:space="preserve"> -&gt; OR -&gt; </w:t>
+            <w:r>
+              <w:t xml:space="preserve">cin -&gt; OR -&gt; </w:t>
             </w:r>
             <w:r>
               <w:t>NAND -&gt; NAND -&gt; OR</w:t>
             </w:r>
             <w:r>
-              <w:t xml:space="preserve"> -&gt; </w:t>
-            </w:r>
-            <w:proofErr w:type="spellStart"/>
-            <w:r>
-              <w:t>cout</w:t>
-            </w:r>
-            <w:proofErr w:type="spellEnd"/>
+              <w:t xml:space="preserve"> -&gt; cout</w:t>
+            </w:r>
           </w:p>
         </w:tc>
         <w:tc>
@@ -6311,10 +6167,10 @@
                 <w:position w:val="-24"/>
               </w:rPr>
               <w:drawing>
-                <wp:inline distT="0" distB="0" distL="0" distR="0" wp14:anchorId="4FF9189A" wp14:editId="2231BD2A">
+                <wp:inline distT="0" distB="0" distL="0" distR="0" wp14:anchorId="758C6B62" wp14:editId="270074A8">
                   <wp:extent cx="2851429" cy="305988"/>
                   <wp:effectExtent l="0" t="0" r="0" b="0"/>
-                  <wp:docPr id="24" name="Picture 24" descr="t subscript P D H L end subscript open parentheses O R close parentheses plus t subscript P D L H end subscript open parentheses N A N D close parentheses plus t subscript P D H L end subscript open parentheses N A N D close parentheses plus t subscript P D H L end subscript open parentheses O R close parentheses&#10;equals space 2 plus 4 plus 4 plus 2 space equals space 10" title="{&quot;mathml&quot;:&quot;&lt;math style=\&quot;font-family:stix;font-size:16px;\&quot; xmlns=\&quot;http://www.w3.org/1998/Math/MathML\&quot;&gt;&lt;mstyle mathsize=\&quot;16px\&quot;&gt;&lt;msub&gt;&lt;mi&gt;t&lt;/mi&gt;&lt;mrow&gt;&lt;mi&gt;P&lt;/mi&gt;&lt;mi&gt;D&lt;/mi&gt;&lt;mi&gt;H&lt;/mi&gt;&lt;mi&gt;L&lt;/mi&gt;&lt;/mrow&gt;&lt;/msub&gt;&lt;mfenced&gt;&lt;mrow&gt;&lt;mi&gt;O&lt;/mi&gt;&lt;mi&gt;R&lt;/mi&gt;&lt;/mrow&gt;&lt;/mfenced&gt;&lt;mo&gt;+&lt;/mo&gt;&lt;msub&gt;&lt;mi&gt;t&lt;/mi&gt;&lt;mrow&gt;&lt;mi&gt;P&lt;/mi&gt;&lt;mi&gt;D&lt;/mi&gt;&lt;mi&gt;L&lt;/mi&gt;&lt;mi&gt;H&lt;/mi&gt;&lt;/mrow&gt;&lt;/msub&gt;&lt;mfenced&gt;&lt;mrow&gt;&lt;mi&gt;N&lt;/mi&gt;&lt;mi&gt;A&lt;/mi&gt;&lt;mi&gt;N&lt;/mi&gt;&lt;mi&gt;D&lt;/mi&gt;&lt;/mrow&gt;&lt;/mfenced&gt;&lt;mo&gt;+&lt;/mo&gt;&lt;msub&gt;&lt;mi&gt;t&lt;/mi&gt;&lt;mrow&gt;&lt;mi&gt;P&lt;/mi&gt;&lt;mi&gt;D&lt;/mi&gt;&lt;mi&gt;H&lt;/mi&gt;&lt;mi&gt;L&lt;/mi&gt;&lt;/mrow&gt;&lt;/msub&gt;&lt;mfenced&gt;&lt;mrow&gt;&lt;mi&gt;N&lt;/mi&gt;&lt;mi&gt;A&lt;/mi&gt;&lt;mi&gt;N&lt;/mi&gt;&lt;mi&gt;D&lt;/mi&gt;&lt;/mrow&gt;&lt;/mfenced&gt;&lt;mo&gt;+&lt;/mo&gt;&lt;msub&gt;&lt;mi&gt;t&lt;/mi&gt;&lt;mrow&gt;&lt;mi&gt;P&lt;/mi&gt;&lt;mi&gt;D&lt;/mi&gt;&lt;mi&gt;H&lt;/mi&gt;&lt;mi&gt;L&lt;/mi&gt;&lt;/mrow&gt;&lt;/msub&gt;&lt;mfenced&gt;&lt;mrow&gt;&lt;mi&gt;O&lt;/mi&gt;&lt;mi&gt;R&lt;/mi&gt;&lt;/mrow&gt;&lt;/mfenced&gt;&lt;mspace linebreak=\&quot;newline\&quot;/&gt;&lt;mo&gt;=&lt;/mo&gt;&lt;mo&gt;&amp;#xA0;&lt;/mo&gt;&lt;mn&gt;2&lt;/mn&gt;&lt;mo&gt;+&lt;/mo&gt;&lt;mn&gt;4&lt;/mn&gt;&lt;mo&gt;+&lt;/mo&gt;&lt;mn&gt;4&lt;/mn&gt;&lt;mo&gt;+&lt;/mo&gt;&lt;mn&gt;2&lt;/mn&gt;&lt;mo&gt;&amp;#xA0;&lt;/mo&gt;&lt;mo&gt;=&lt;/mo&gt;&lt;mo&gt;&amp;#xA0;&lt;/mo&gt;&lt;mn&gt;10&lt;/mn&gt;&lt;/mstyle&gt;&lt;/math&gt;&quot;}"/>
+                  <wp:docPr id="29" name="Picture 29" descr="t subscript P D H L end subscript open parentheses O R close parentheses plus t subscript P D L H end subscript open parentheses N A N D close parentheses plus t subscript P D H L end subscript open parentheses N A N D close parentheses plus t subscript P D H L end subscript open parentheses O R close parentheses&#10;equals space 2 plus 4 plus 4 plus 2 space equals space 12" title="{&quot;mathml&quot;:&quot;&lt;math style=\&quot;font-family:stix;font-size:16px;\&quot; xmlns=\&quot;http://www.w3.org/1998/Math/MathML\&quot;&gt;&lt;mstyle mathsize=\&quot;16px\&quot;&gt;&lt;msub&gt;&lt;mi&gt;t&lt;/mi&gt;&lt;mrow&gt;&lt;mi&gt;P&lt;/mi&gt;&lt;mi&gt;D&lt;/mi&gt;&lt;mi&gt;H&lt;/mi&gt;&lt;mi&gt;L&lt;/mi&gt;&lt;/mrow&gt;&lt;/msub&gt;&lt;mfenced&gt;&lt;mrow&gt;&lt;mi&gt;O&lt;/mi&gt;&lt;mi&gt;R&lt;/mi&gt;&lt;/mrow&gt;&lt;/mfenced&gt;&lt;mo&gt;+&lt;/mo&gt;&lt;msub&gt;&lt;mi&gt;t&lt;/mi&gt;&lt;mrow&gt;&lt;mi&gt;P&lt;/mi&gt;&lt;mi&gt;D&lt;/mi&gt;&lt;mi&gt;L&lt;/mi&gt;&lt;mi&gt;H&lt;/mi&gt;&lt;/mrow&gt;&lt;/msub&gt;&lt;mfenced&gt;&lt;mrow&gt;&lt;mi&gt;N&lt;/mi&gt;&lt;mi&gt;A&lt;/mi&gt;&lt;mi&gt;N&lt;/mi&gt;&lt;mi&gt;D&lt;/mi&gt;&lt;/mrow&gt;&lt;/mfenced&gt;&lt;mo&gt;+&lt;/mo&gt;&lt;msub&gt;&lt;mi&gt;t&lt;/mi&gt;&lt;mrow&gt;&lt;mi&gt;P&lt;/mi&gt;&lt;mi&gt;D&lt;/mi&gt;&lt;mi&gt;H&lt;/mi&gt;&lt;mi&gt;L&lt;/mi&gt;&lt;/mrow&gt;&lt;/msub&gt;&lt;mfenced&gt;&lt;mrow&gt;&lt;mi&gt;N&lt;/mi&gt;&lt;mi&gt;A&lt;/mi&gt;&lt;mi&gt;N&lt;/mi&gt;&lt;mi&gt;D&lt;/mi&gt;&lt;/mrow&gt;&lt;/mfenced&gt;&lt;mo&gt;+&lt;/mo&gt;&lt;msub&gt;&lt;mi&gt;t&lt;/mi&gt;&lt;mrow&gt;&lt;mi&gt;P&lt;/mi&gt;&lt;mi&gt;D&lt;/mi&gt;&lt;mi&gt;H&lt;/mi&gt;&lt;mi&gt;L&lt;/mi&gt;&lt;/mrow&gt;&lt;/msub&gt;&lt;mfenced&gt;&lt;mrow&gt;&lt;mi&gt;O&lt;/mi&gt;&lt;mi&gt;R&lt;/mi&gt;&lt;/mrow&gt;&lt;/mfenced&gt;&lt;mspace linebreak=\&quot;newline\&quot;/&gt;&lt;mo&gt;=&lt;/mo&gt;&lt;mo&gt;&amp;#xA0;&lt;/mo&gt;&lt;mn&gt;2&lt;/mn&gt;&lt;mo&gt;+&lt;/mo&gt;&lt;mn&gt;4&lt;/mn&gt;&lt;mo&gt;+&lt;/mo&gt;&lt;mn&gt;4&lt;/mn&gt;&lt;mo&gt;+&lt;/mo&gt;&lt;mn&gt;2&lt;/mn&gt;&lt;mo&gt;&amp;#xA0;&lt;/mo&gt;&lt;mo&gt;=&lt;/mo&gt;&lt;mo&gt;&amp;#xA0;&lt;/mo&gt;&lt;mn&gt;12&lt;/mn&gt;&lt;/mstyle&gt;&lt;/math&gt;&quot;}"/>
                   <wp:cNvGraphicFramePr>
                     <a:graphicFrameLocks xmlns:a="http://schemas.openxmlformats.org/drawingml/2006/main" noChangeAspect="1"/>
                   </wp:cNvGraphicFramePr>
@@ -6322,11 +6178,11 @@
                     <a:graphicData uri="http://schemas.openxmlformats.org/drawingml/2006/picture">
                       <pic:pic xmlns:pic="http://schemas.openxmlformats.org/drawingml/2006/picture">
                         <pic:nvPicPr>
-                          <pic:cNvPr id="1" name="Picture 1" descr="t subscript P D H L end subscript open parentheses O R close parentheses plus t subscript P D L H end subscript open parentheses N A N D close parentheses plus t subscript P D H L end subscript open parentheses N A N D close parentheses plus t subscript P D H L end subscript open parentheses O R close parentheses&#10;equals space 2 plus 4 plus 4 plus 2 space equals space 10" title="{&quot;mathml&quot;:&quot;&lt;math style=\&quot;font-family:stix;font-size:16px;\&quot; xmlns=\&quot;http://www.w3.org/1998/Math/MathML\&quot;&gt;&lt;mstyle mathsize=\&quot;16px\&quot;&gt;&lt;msub&gt;&lt;mi&gt;t&lt;/mi&gt;&lt;mrow&gt;&lt;mi&gt;P&lt;/mi&gt;&lt;mi&gt;D&lt;/mi&gt;&lt;mi&gt;H&lt;/mi&gt;&lt;mi&gt;L&lt;/mi&gt;&lt;/mrow&gt;&lt;/msub&gt;&lt;mfenced&gt;&lt;mrow&gt;&lt;mi&gt;O&lt;/mi&gt;&lt;mi&gt;R&lt;/mi&gt;&lt;/mrow&gt;&lt;/mfenced&gt;&lt;mo&gt;+&lt;/mo&gt;&lt;msub&gt;&lt;mi&gt;t&lt;/mi&gt;&lt;mrow&gt;&lt;mi&gt;P&lt;/mi&gt;&lt;mi&gt;D&lt;/mi&gt;&lt;mi&gt;L&lt;/mi&gt;&lt;mi&gt;H&lt;/mi&gt;&lt;/mrow&gt;&lt;/msub&gt;&lt;mfenced&gt;&lt;mrow&gt;&lt;mi&gt;N&lt;/mi&gt;&lt;mi&gt;A&lt;/mi&gt;&lt;mi&gt;N&lt;/mi&gt;&lt;mi&gt;D&lt;/mi&gt;&lt;/mrow&gt;&lt;/mfenced&gt;&lt;mo&gt;+&lt;/mo&gt;&lt;msub&gt;&lt;mi&gt;t&lt;/mi&gt;&lt;mrow&gt;&lt;mi&gt;P&lt;/mi&gt;&lt;mi&gt;D&lt;/mi&gt;&lt;mi&gt;H&lt;/mi&gt;&lt;mi&gt;L&lt;/mi&gt;&lt;/mrow&gt;&lt;/msub&gt;&lt;mfenced&gt;&lt;mrow&gt;&lt;mi&gt;N&lt;/mi&gt;&lt;mi&gt;A&lt;/mi&gt;&lt;mi&gt;N&lt;/mi&gt;&lt;mi&gt;D&lt;/mi&gt;&lt;/mrow&gt;&lt;/mfenced&gt;&lt;mo&gt;+&lt;/mo&gt;&lt;msub&gt;&lt;mi&gt;t&lt;/mi&gt;&lt;mrow&gt;&lt;mi&gt;P&lt;/mi&gt;&lt;mi&gt;D&lt;/mi&gt;&lt;mi&gt;H&lt;/mi&gt;&lt;mi&gt;L&lt;/mi&gt;&lt;/mrow&gt;&lt;/msub&gt;&lt;mfenced&gt;&lt;mrow&gt;&lt;mi&gt;O&lt;/mi&gt;&lt;mi&gt;R&lt;/mi&gt;&lt;/mrow&gt;&lt;/mfenced&gt;&lt;mspace linebreak=\&quot;newline\&quot;/&gt;&lt;mo&gt;=&lt;/mo&gt;&lt;mo&gt;&amp;#xA0;&lt;/mo&gt;&lt;mn&gt;2&lt;/mn&gt;&lt;mo&gt;+&lt;/mo&gt;&lt;mn&gt;4&lt;/mn&gt;&lt;mo&gt;+&lt;/mo&gt;&lt;mn&gt;4&lt;/mn&gt;&lt;mo&gt;+&lt;/mo&gt;&lt;mn&gt;2&lt;/mn&gt;&lt;mo&gt;&amp;#xA0;&lt;/mo&gt;&lt;mo&gt;=&lt;/mo&gt;&lt;mo&gt;&amp;#xA0;&lt;/mo&gt;&lt;mn&gt;10&lt;/mn&gt;&lt;/mstyle&gt;&lt;/math&gt;&quot;}"/>
+                          <pic:cNvPr id="1" name="Picture 1" descr="t subscript P D H L end subscript open parentheses O R close parentheses plus t subscript P D L H end subscript open parentheses N A N D close parentheses plus t subscript P D H L end subscript open parentheses N A N D close parentheses plus t subscript P D H L end subscript open parentheses O R close parentheses&#10;equals space 2 plus 4 plus 4 plus 2 space equals space 12" title="{&quot;mathml&quot;:&quot;&lt;math style=\&quot;font-family:stix;font-size:16px;\&quot; xmlns=\&quot;http://www.w3.org/1998/Math/MathML\&quot;&gt;&lt;mstyle mathsize=\&quot;16px\&quot;&gt;&lt;msub&gt;&lt;mi&gt;t&lt;/mi&gt;&lt;mrow&gt;&lt;mi&gt;P&lt;/mi&gt;&lt;mi&gt;D&lt;/mi&gt;&lt;mi&gt;H&lt;/mi&gt;&lt;mi&gt;L&lt;/mi&gt;&lt;/mrow&gt;&lt;/msub&gt;&lt;mfenced&gt;&lt;mrow&gt;&lt;mi&gt;O&lt;/mi&gt;&lt;mi&gt;R&lt;/mi&gt;&lt;/mrow&gt;&lt;/mfenced&gt;&lt;mo&gt;+&lt;/mo&gt;&lt;msub&gt;&lt;mi&gt;t&lt;/mi&gt;&lt;mrow&gt;&lt;mi&gt;P&lt;/mi&gt;&lt;mi&gt;D&lt;/mi&gt;&lt;mi&gt;L&lt;/mi&gt;&lt;mi&gt;H&lt;/mi&gt;&lt;/mrow&gt;&lt;/msub&gt;&lt;mfenced&gt;&lt;mrow&gt;&lt;mi&gt;N&lt;/mi&gt;&lt;mi&gt;A&lt;/mi&gt;&lt;mi&gt;N&lt;/mi&gt;&lt;mi&gt;D&lt;/mi&gt;&lt;/mrow&gt;&lt;/mfenced&gt;&lt;mo&gt;+&lt;/mo&gt;&lt;msub&gt;&lt;mi&gt;t&lt;/mi&gt;&lt;mrow&gt;&lt;mi&gt;P&lt;/mi&gt;&lt;mi&gt;D&lt;/mi&gt;&lt;mi&gt;H&lt;/mi&gt;&lt;mi&gt;L&lt;/mi&gt;&lt;/mrow&gt;&lt;/msub&gt;&lt;mfenced&gt;&lt;mrow&gt;&lt;mi&gt;N&lt;/mi&gt;&lt;mi&gt;A&lt;/mi&gt;&lt;mi&gt;N&lt;/mi&gt;&lt;mi&gt;D&lt;/mi&gt;&lt;/mrow&gt;&lt;/mfenced&gt;&lt;mo&gt;+&lt;/mo&gt;&lt;msub&gt;&lt;mi&gt;t&lt;/mi&gt;&lt;mrow&gt;&lt;mi&gt;P&lt;/mi&gt;&lt;mi&gt;D&lt;/mi&gt;&lt;mi&gt;H&lt;/mi&gt;&lt;mi&gt;L&lt;/mi&gt;&lt;/mrow&gt;&lt;/msub&gt;&lt;mfenced&gt;&lt;mrow&gt;&lt;mi&gt;O&lt;/mi&gt;&lt;mi&gt;R&lt;/mi&gt;&lt;/mrow&gt;&lt;/mfenced&gt;&lt;mspace linebreak=\&quot;newline\&quot;/&gt;&lt;mo&gt;=&lt;/mo&gt;&lt;mo&gt;&amp;#xA0;&lt;/mo&gt;&lt;mn&gt;2&lt;/mn&gt;&lt;mo&gt;+&lt;/mo&gt;&lt;mn&gt;4&lt;/mn&gt;&lt;mo&gt;+&lt;/mo&gt;&lt;mn&gt;4&lt;/mn&gt;&lt;mo&gt;+&lt;/mo&gt;&lt;mn&gt;2&lt;/mn&gt;&lt;mo&gt;&amp;#xA0;&lt;/mo&gt;&lt;mo&gt;=&lt;/mo&gt;&lt;mo&gt;&amp;#xA0;&lt;/mo&gt;&lt;mn&gt;12&lt;/mn&gt;&lt;/mstyle&gt;&lt;/math&gt;&quot;}"/>
                           <pic:cNvPicPr/>
                         </pic:nvPicPr>
                         <pic:blipFill>
-                          <a:blip r:embed="rId21" cstate="print">
+                          <a:blip r:embed="rId20" cstate="print">
                             <a:extLst>
                               <a:ext uri="{28A0092B-C50C-407E-A947-70E740481C1C}">
                                 <a14:useLocalDpi xmlns:a14="http://schemas.microsoft.com/office/drawing/2010/main" val="0"/>
@@ -6365,13 +6221,8 @@
             <w:tcW w:w="2199" w:type="dxa"/>
           </w:tcPr>
           <w:p>
-            <w:proofErr w:type="spellStart"/>
-            <w:r>
-              <w:t>cin</w:t>
-            </w:r>
-            <w:proofErr w:type="spellEnd"/>
-            <w:r>
-              <w:t xml:space="preserve"> -&gt; XNOR -&gt; s</w:t>
+            <w:r>
+              <w:t>cin -&gt; XNOR -&gt; s</w:t>
             </w:r>
           </w:p>
         </w:tc>
@@ -6447,7 +6298,7 @@
                           <pic:cNvPicPr/>
                         </pic:nvPicPr>
                         <pic:blipFill>
-                          <a:blip r:embed="rId23" cstate="print">
+                          <a:blip r:embed="rId22" cstate="print">
                             <a:extLst>
                               <a:ext uri="{28A0092B-C50C-407E-A947-70E740481C1C}">
                                 <a14:useLocalDpi xmlns:a14="http://schemas.microsoft.com/office/drawing/2010/main" val="0"/>
@@ -7136,7 +6987,7 @@
                     <pic:cNvPicPr/>
                   </pic:nvPicPr>
                   <pic:blipFill>
-                    <a:blip r:embed="rId24"/>
+                    <a:blip r:embed="rId23"/>
                     <a:stretch>
                       <a:fillRect/>
                     </a:stretch>
@@ -7262,7 +7113,6 @@
                 <w:bCs/>
               </w:rPr>
             </w:pPr>
-            <w:proofErr w:type="spellStart"/>
             <w:r>
               <w:rPr>
                 <w:b/>
@@ -7270,7 +7120,6 @@
               </w:rPr>
               <w:t>cin</w:t>
             </w:r>
-            <w:proofErr w:type="spellEnd"/>
           </w:p>
         </w:tc>
         <w:tc>
@@ -7284,50 +7133,32 @@
                 <w:bCs/>
               </w:rPr>
             </w:pPr>
-            <w:proofErr w:type="gramStart"/>
             <w:r>
               <w:rPr>
                 <w:b/>
                 <w:bCs/>
               </w:rPr>
-              <w:t>op[</w:t>
-            </w:r>
-            <w:proofErr w:type="gramEnd"/>
-            <w:r>
+              <w:t>op[0]</w:t>
+            </w:r>
+          </w:p>
+        </w:tc>
+        <w:tc>
+          <w:tcPr>
+            <w:tcW w:w="708" w:type="dxa"/>
+          </w:tcPr>
+          <w:p>
+            <w:pPr>
               <w:rPr>
                 <w:b/>
                 <w:bCs/>
               </w:rPr>
-              <w:t>0]</w:t>
-            </w:r>
-          </w:p>
-        </w:tc>
-        <w:tc>
-          <w:tcPr>
-            <w:tcW w:w="708" w:type="dxa"/>
-          </w:tcPr>
-          <w:p>
-            <w:pPr>
+            </w:pPr>
+            <w:r>
               <w:rPr>
                 <w:b/>
                 <w:bCs/>
               </w:rPr>
-            </w:pPr>
-            <w:proofErr w:type="gramStart"/>
-            <w:r>
-              <w:rPr>
-                <w:b/>
-                <w:bCs/>
-              </w:rPr>
-              <w:t>op[</w:t>
-            </w:r>
-            <w:proofErr w:type="gramEnd"/>
-            <w:r>
-              <w:rPr>
-                <w:b/>
-                <w:bCs/>
-              </w:rPr>
-              <w:t>1]</w:t>
+              <w:t>op[1]</w:t>
             </w:r>
           </w:p>
         </w:tc>
@@ -7343,7 +7174,6 @@
                 <w:vertAlign w:val="subscript"/>
               </w:rPr>
             </w:pPr>
-            <w:proofErr w:type="spellStart"/>
             <w:r>
               <w:rPr>
                 <w:b/>
@@ -7359,7 +7189,6 @@
               </w:rPr>
               <w:t>PD</w:t>
             </w:r>
-            <w:proofErr w:type="spellEnd"/>
           </w:p>
         </w:tc>
       </w:tr>
@@ -7385,7 +7214,13 @@
               <w:t>NAND</w:t>
             </w:r>
             <w:r>
-              <w:t>-&gt; s</w:t>
+              <w:t>-&gt;</w:t>
+            </w:r>
+            <w:r>
+              <w:t>MUX-&gt;</w:t>
+            </w:r>
+            <w:r>
+              <w:t xml:space="preserve"> s</w:t>
             </w:r>
           </w:p>
         </w:tc>
@@ -7465,7 +7300,7 @@
                           <pic:cNvPicPr/>
                         </pic:nvPicPr>
                         <pic:blipFill>
-                          <a:blip r:embed="rId25" cstate="print">
+                          <a:blip r:embed="rId24" cstate="print">
                             <a:extLst>
                               <a:ext uri="{28A0092B-C50C-407E-A947-70E740481C1C}">
                                 <a14:useLocalDpi xmlns:a14="http://schemas.microsoft.com/office/drawing/2010/main" val="0"/>
@@ -7504,13 +7339,8 @@
           </w:tcPr>
           <w:p>
             <w:r>
-              <w:t xml:space="preserve">a -&gt; FA/S -&gt; </w:t>
-            </w:r>
-            <w:proofErr w:type="spellStart"/>
-            <w:r>
-              <w:t>cout</w:t>
-            </w:r>
-            <w:proofErr w:type="spellEnd"/>
+              <w:t>a -&gt; FA/S -&gt; cout</w:t>
+            </w:r>
           </w:p>
         </w:tc>
         <w:tc>
@@ -7589,7 +7419,7 @@
                           <pic:cNvPicPr/>
                         </pic:nvPicPr>
                         <pic:blipFill>
-                          <a:blip r:embed="rId19" cstate="print">
+                          <a:blip r:embed="rId18" cstate="print">
                             <a:extLst>
                               <a:ext uri="{28A0092B-C50C-407E-A947-70E740481C1C}">
                                 <a14:useLocalDpi xmlns:a14="http://schemas.microsoft.com/office/drawing/2010/main" val="0"/>
@@ -7640,7 +7470,13 @@
               <w:t>NAND</w:t>
             </w:r>
             <w:r>
-              <w:t xml:space="preserve"> -&gt; s</w:t>
+              <w:t xml:space="preserve"> -&gt;</w:t>
+            </w:r>
+            <w:r>
+              <w:t>MUX-&gt;</w:t>
+            </w:r>
+            <w:r>
+              <w:t xml:space="preserve"> s</w:t>
             </w:r>
           </w:p>
         </w:tc>
@@ -7726,7 +7562,7 @@
                           <pic:cNvPicPr/>
                         </pic:nvPicPr>
                         <pic:blipFill>
-                          <a:blip r:embed="rId26" cstate="print">
+                          <a:blip r:embed="rId25" cstate="print">
                             <a:extLst>
                               <a:ext uri="{28A0092B-C50C-407E-A947-70E740481C1C}">
                                 <a14:useLocalDpi xmlns:a14="http://schemas.microsoft.com/office/drawing/2010/main" val="0"/>
@@ -7765,13 +7601,8 @@
           </w:tcPr>
           <w:p>
             <w:r>
-              <w:t xml:space="preserve">b -&gt; FA/S -&gt; </w:t>
-            </w:r>
-            <w:proofErr w:type="spellStart"/>
-            <w:r>
-              <w:t>cout</w:t>
-            </w:r>
-            <w:proofErr w:type="spellEnd"/>
+              <w:t>b -&gt; FA/S -&gt; cout</w:t>
+            </w:r>
           </w:p>
         </w:tc>
         <w:tc>
@@ -7850,7 +7681,7 @@
                           <pic:cNvPicPr/>
                         </pic:nvPicPr>
                         <pic:blipFill>
-                          <a:blip r:embed="rId27" cstate="print">
+                          <a:blip r:embed="rId20" cstate="print">
                             <a:extLst>
                               <a:ext uri="{28A0092B-C50C-407E-A947-70E740481C1C}">
                                 <a14:useLocalDpi xmlns:a14="http://schemas.microsoft.com/office/drawing/2010/main" val="0"/>
@@ -7888,13 +7719,8 @@
             <w:tcW w:w="1110" w:type="dxa"/>
           </w:tcPr>
           <w:p>
-            <w:proofErr w:type="spellStart"/>
-            <w:r>
-              <w:t>cin</w:t>
-            </w:r>
-            <w:proofErr w:type="spellEnd"/>
-            <w:r>
-              <w:t xml:space="preserve"> -&gt; FA/S -&gt; Mux -&gt; s</w:t>
+            <w:r>
+              <w:t>cin -&gt; FA/S -&gt; Mux -&gt; s</w:t>
             </w:r>
           </w:p>
         </w:tc>
@@ -7974,7 +7800,7 @@
                           <pic:cNvPicPr/>
                         </pic:nvPicPr>
                         <pic:blipFill>
-                          <a:blip r:embed="rId28" cstate="print">
+                          <a:blip r:embed="rId26" cstate="print">
                             <a:extLst>
                               <a:ext uri="{28A0092B-C50C-407E-A947-70E740481C1C}">
                                 <a14:useLocalDpi xmlns:a14="http://schemas.microsoft.com/office/drawing/2010/main" val="0"/>
@@ -8012,20 +7838,10 @@
             <w:tcW w:w="1110" w:type="dxa"/>
           </w:tcPr>
           <w:p>
-            <w:proofErr w:type="spellStart"/>
             <w:r>
               <w:lastRenderedPageBreak/>
-              <w:t>cin</w:t>
-            </w:r>
-            <w:proofErr w:type="spellEnd"/>
-            <w:r>
-              <w:t xml:space="preserve"> -&gt; FA/S -&gt; </w:t>
-            </w:r>
-            <w:proofErr w:type="spellStart"/>
-            <w:r>
-              <w:t>cout</w:t>
-            </w:r>
-            <w:proofErr w:type="spellEnd"/>
+              <w:t>cin -&gt; FA/S -&gt; cout</w:t>
+            </w:r>
           </w:p>
         </w:tc>
         <w:tc>
@@ -8104,7 +7920,7 @@
                           <pic:cNvPicPr/>
                         </pic:nvPicPr>
                         <pic:blipFill>
-                          <a:blip r:embed="rId27" cstate="print">
+                          <a:blip r:embed="rId20" cstate="print">
                             <a:extLst>
                               <a:ext uri="{28A0092B-C50C-407E-A947-70E740481C1C}">
                                 <a14:useLocalDpi xmlns:a14="http://schemas.microsoft.com/office/drawing/2010/main" val="0"/>
@@ -8142,13 +7958,8 @@
             <w:tcW w:w="1110" w:type="dxa"/>
           </w:tcPr>
           <w:p>
-            <w:proofErr w:type="gramStart"/>
-            <w:r>
-              <w:t>op[</w:t>
-            </w:r>
-            <w:proofErr w:type="gramEnd"/>
-            <w:r>
-              <w:t>0] -&gt; Mux -&gt; s</w:t>
+            <w:r>
+              <w:t>op[0] -&gt; Mux -&gt; s</w:t>
             </w:r>
           </w:p>
         </w:tc>
@@ -8228,7 +8039,7 @@
                           <pic:cNvPicPr/>
                         </pic:nvPicPr>
                         <pic:blipFill>
-                          <a:blip r:embed="rId29" cstate="print">
+                          <a:blip r:embed="rId27" cstate="print">
                             <a:extLst>
                               <a:ext uri="{28A0092B-C50C-407E-A947-70E740481C1C}">
                                 <a14:useLocalDpi xmlns:a14="http://schemas.microsoft.com/office/drawing/2010/main" val="0"/>
@@ -8266,19 +8077,9 @@
             <w:tcW w:w="1110" w:type="dxa"/>
           </w:tcPr>
           <w:p>
-            <w:proofErr w:type="gramStart"/>
-            <w:r>
-              <w:t>op[</w:t>
-            </w:r>
-            <w:proofErr w:type="gramEnd"/>
-            <w:r>
-              <w:t xml:space="preserve">0] -&gt; NAND-&gt; FA/s-&gt; </w:t>
-            </w:r>
-            <w:proofErr w:type="spellStart"/>
-            <w:r>
-              <w:t>cout</w:t>
-            </w:r>
-            <w:proofErr w:type="spellEnd"/>
+            <w:r>
+              <w:t>op[0] -&gt; NAND-&gt; FA/s-&gt; cout</w:t>
+            </w:r>
           </w:p>
         </w:tc>
         <w:tc>
@@ -8357,7 +8158,7 @@
                           <pic:cNvPicPr/>
                         </pic:nvPicPr>
                         <pic:blipFill>
-                          <a:blip r:embed="rId30" cstate="print">
+                          <a:blip r:embed="rId28" cstate="print">
                             <a:extLst>
                               <a:ext uri="{28A0092B-C50C-407E-A947-70E740481C1C}">
                                 <a14:useLocalDpi xmlns:a14="http://schemas.microsoft.com/office/drawing/2010/main" val="0"/>
@@ -8395,13 +8196,8 @@
             <w:tcW w:w="1110" w:type="dxa"/>
           </w:tcPr>
           <w:p>
-            <w:proofErr w:type="gramStart"/>
-            <w:r>
-              <w:t>op[</w:t>
-            </w:r>
-            <w:proofErr w:type="gramEnd"/>
-            <w:r>
-              <w:t>1] -&gt; Mux -&gt; s</w:t>
+            <w:r>
+              <w:t>op[1] -&gt; Mux -&gt; s</w:t>
             </w:r>
           </w:p>
         </w:tc>
@@ -8481,7 +8277,7 @@
                           <pic:cNvPicPr/>
                         </pic:nvPicPr>
                         <pic:blipFill>
-                          <a:blip r:embed="rId31" cstate="print">
+                          <a:blip r:embed="rId29" cstate="print">
                             <a:extLst>
                               <a:ext uri="{28A0092B-C50C-407E-A947-70E740481C1C}">
                                 <a14:useLocalDpi xmlns:a14="http://schemas.microsoft.com/office/drawing/2010/main" val="0"/>
@@ -8574,7 +8370,7 @@
                     <pic:cNvPicPr/>
                   </pic:nvPicPr>
                   <pic:blipFill rotWithShape="1">
-                    <a:blip r:embed="rId32">
+                    <a:blip r:embed="rId30">
                       <a:extLst>
                         <a:ext uri="{28A0092B-C50C-407E-A947-70E740481C1C}">
                           <a14:useLocalDpi xmlns:a14="http://schemas.microsoft.com/office/drawing/2010/main" val="0"/>
@@ -8616,13 +8412,13 @@
         <w:tblLook w:val="04A0" w:firstRow="1" w:lastRow="0" w:firstColumn="1" w:lastColumn="0" w:noHBand="0" w:noVBand="1"/>
       </w:tblPr>
       <w:tblGrid>
-        <w:gridCol w:w="2131"/>
-        <w:gridCol w:w="1075"/>
-        <w:gridCol w:w="1128"/>
-        <w:gridCol w:w="541"/>
-        <w:gridCol w:w="767"/>
-        <w:gridCol w:w="767"/>
-        <w:gridCol w:w="5074"/>
+        <w:gridCol w:w="2106"/>
+        <w:gridCol w:w="1070"/>
+        <w:gridCol w:w="1120"/>
+        <w:gridCol w:w="540"/>
+        <w:gridCol w:w="766"/>
+        <w:gridCol w:w="766"/>
+        <w:gridCol w:w="5115"/>
       </w:tblGrid>
       <w:tr>
         <w:trPr>
@@ -8675,7 +8471,6 @@
             <w:tcW w:w="590" w:type="dxa"/>
           </w:tcPr>
           <w:p>
-            <w:proofErr w:type="spellStart"/>
             <w:r>
               <w:rPr>
                 <w:b/>
@@ -8683,7 +8478,6 @@
               </w:rPr>
               <w:t>cin</w:t>
             </w:r>
-            <w:proofErr w:type="spellEnd"/>
           </w:p>
         </w:tc>
         <w:tc>
@@ -8691,44 +8485,26 @@
             <w:tcW w:w="817" w:type="dxa"/>
           </w:tcPr>
           <w:p>
-            <w:proofErr w:type="gramStart"/>
             <w:r>
               <w:rPr>
                 <w:b/>
                 <w:bCs/>
               </w:rPr>
-              <w:t>op[</w:t>
-            </w:r>
-            <w:proofErr w:type="gramEnd"/>
+              <w:t>op[0]</w:t>
+            </w:r>
+          </w:p>
+        </w:tc>
+        <w:tc>
+          <w:tcPr>
+            <w:tcW w:w="817" w:type="dxa"/>
+          </w:tcPr>
+          <w:p>
             <w:r>
               <w:rPr>
                 <w:b/>
                 <w:bCs/>
               </w:rPr>
-              <w:t>0]</w:t>
-            </w:r>
-          </w:p>
-        </w:tc>
-        <w:tc>
-          <w:tcPr>
-            <w:tcW w:w="817" w:type="dxa"/>
-          </w:tcPr>
-          <w:p>
-            <w:proofErr w:type="gramStart"/>
-            <w:r>
-              <w:rPr>
-                <w:b/>
-                <w:bCs/>
-              </w:rPr>
-              <w:t>op[</w:t>
-            </w:r>
-            <w:proofErr w:type="gramEnd"/>
-            <w:r>
-              <w:rPr>
-                <w:b/>
-                <w:bCs/>
-              </w:rPr>
-              <w:t>1]</w:t>
+              <w:t>op[1]</w:t>
             </w:r>
           </w:p>
         </w:tc>
@@ -8737,7 +8513,6 @@
             <w:tcW w:w="3247" w:type="dxa"/>
           </w:tcPr>
           <w:p>
-            <w:proofErr w:type="spellStart"/>
             <w:r>
               <w:rPr>
                 <w:b/>
@@ -8753,7 +8528,6 @@
               </w:rPr>
               <w:t>PD</w:t>
             </w:r>
-            <w:proofErr w:type="spellEnd"/>
           </w:p>
         </w:tc>
       </w:tr>
@@ -8766,16 +8540,11 @@
             <w:tcW w:w="3247" w:type="dxa"/>
           </w:tcPr>
           <w:p>
-            <w:proofErr w:type="gramStart"/>
-            <w:r>
-              <w:t>a</w:t>
-            </w:r>
-            <w:r>
-              <w:t>[</w:t>
-            </w:r>
-            <w:proofErr w:type="gramEnd"/>
-            <w:r>
-              <w:t>0] -&gt; cout0 -&gt; cin1 -&gt; cout1 -&gt; … -&gt; cin63 -&gt;s[63]</w:t>
+            <w:r>
+              <w:t>op</w:t>
+            </w:r>
+            <w:r>
+              <w:t>[0] -&gt; cout0 -&gt; cin1 -&gt; cout1 -&gt; … -&gt; cin63 -&gt;s[63]</w:t>
             </w:r>
           </w:p>
         </w:tc>
@@ -8785,10 +8554,7 @@
           </w:tcPr>
           <w:p>
             <w:r>
-              <w:t>11…</w:t>
-            </w:r>
-            <w:r>
-              <w:t>10 -&gt; 11…11</w:t>
+              <w:t xml:space="preserve">10…00 </w:t>
             </w:r>
           </w:p>
         </w:tc>
@@ -8822,6 +8588,9 @@
           <w:p>
             <w:r>
               <w:t>0</w:t>
+            </w:r>
+            <w:r>
+              <w:t xml:space="preserve"> -&gt; 1</w:t>
             </w:r>
           </w:p>
         </w:tc>
@@ -8846,10 +8615,10 @@
                 <w:position w:val="-23"/>
               </w:rPr>
               <w:drawing>
-                <wp:inline distT="0" distB="0" distL="0" distR="0" wp14:anchorId="6DC115E4" wp14:editId="2371C4C4">
-                  <wp:extent cx="3085306" cy="324556"/>
+                <wp:inline distT="0" distB="0" distL="0" distR="0" wp14:anchorId="47CBF85C" wp14:editId="7703CE4A">
+                  <wp:extent cx="3110975" cy="321331"/>
                   <wp:effectExtent l="0" t="0" r="0" b="0"/>
-                  <wp:docPr id="63" name="Picture 63" descr="t subscript P D end subscript open parentheses a open square brackets 0 close square brackets minus greater than c o u t 0 close parentheses plus space 62 t subscript P D end subscript open parentheses c i n minus greater than c o u t close parentheses space plus space t subscript P D end subscript open parentheses c i n 63 minus greater than s open square brackets 63 close square brackets close parentheses&#10;equals space 13 plus 62 times 12 space plus space 23 space equals space 780" title="{&quot;mathml&quot;:&quot;&lt;math style=\&quot;font-family:stix;font-size:16px;\&quot; xmlns=\&quot;http://www.w3.org/1998/Math/MathML\&quot;&gt;&lt;mstyle mathsize=\&quot;16px\&quot;&gt;&lt;msub&gt;&lt;mi&gt;t&lt;/mi&gt;&lt;mrow&gt;&lt;mi&gt;P&lt;/mi&gt;&lt;mi&gt;D&lt;/mi&gt;&lt;/mrow&gt;&lt;/msub&gt;&lt;mfenced&gt;&lt;mrow&gt;&lt;mi&gt;a&lt;/mi&gt;&lt;mfenced open=\&quot;[\&quot; close=\&quot;]\&quot;&gt;&lt;mn&gt;0&lt;/mn&gt;&lt;/mfenced&gt;&lt;mo&gt;-&lt;/mo&gt;&lt;mo&gt;&amp;gt;&lt;/mo&gt;&lt;mi&gt;c&lt;/mi&gt;&lt;mi&gt;o&lt;/mi&gt;&lt;mi&gt;u&lt;/mi&gt;&lt;mi&gt;t&lt;/mi&gt;&lt;mn&gt;0&lt;/mn&gt;&lt;/mrow&gt;&lt;/mfenced&gt;&lt;mo&gt;+&lt;/mo&gt;&lt;mo&gt;&amp;#xA0;&lt;/mo&gt;&lt;mn&gt;62&lt;/mn&gt;&lt;msub&gt;&lt;mi&gt;t&lt;/mi&gt;&lt;mrow&gt;&lt;mi&gt;P&lt;/mi&gt;&lt;mi&gt;D&lt;/mi&gt;&lt;/mrow&gt;&lt;/msub&gt;&lt;mfenced&gt;&lt;mrow&gt;&lt;mi&gt;c&lt;/mi&gt;&lt;mi&gt;i&lt;/mi&gt;&lt;mi&gt;n&lt;/mi&gt;&lt;mo&gt;-&lt;/mo&gt;&lt;mo&gt;&amp;gt;&lt;/mo&gt;&lt;mi&gt;c&lt;/mi&gt;&lt;mi&gt;o&lt;/mi&gt;&lt;mi&gt;u&lt;/mi&gt;&lt;mi&gt;t&lt;/mi&gt;&lt;/mrow&gt;&lt;/mfenced&gt;&lt;mo&gt;&amp;#xA0;&lt;/mo&gt;&lt;mo&gt;+&lt;/mo&gt;&lt;mo&gt;&amp;#xA0;&lt;/mo&gt;&lt;msub&gt;&lt;mi&gt;t&lt;/mi&gt;&lt;mrow&gt;&lt;mi&gt;P&lt;/mi&gt;&lt;mi&gt;D&lt;/mi&gt;&lt;/mrow&gt;&lt;/msub&gt;&lt;mfenced&gt;&lt;mrow&gt;&lt;mi&gt;c&lt;/mi&gt;&lt;mi&gt;i&lt;/mi&gt;&lt;mi&gt;n&lt;/mi&gt;&lt;mn&gt;63&lt;/mn&gt;&lt;mo&gt;-&lt;/mo&gt;&lt;mo&gt;&amp;gt;&lt;/mo&gt;&lt;mi&gt;s&lt;/mi&gt;&lt;mfenced open=\&quot;[\&quot; close=\&quot;]\&quot;&gt;&lt;mn&gt;63&lt;/mn&gt;&lt;/mfenced&gt;&lt;/mrow&gt;&lt;/mfenced&gt;&lt;mspace linebreak=\&quot;newline\&quot;/&gt;&lt;mo&gt;=&lt;/mo&gt;&lt;mo&gt;&amp;#xA0;&lt;/mo&gt;&lt;mn&gt;13&lt;/mn&gt;&lt;mo&gt;+&lt;/mo&gt;&lt;mn&gt;62&lt;/mn&gt;&lt;mo&gt;&amp;#xB7;&lt;/mo&gt;&lt;mn&gt;12&lt;/mn&gt;&lt;mo&gt;&amp;#xA0;&lt;/mo&gt;&lt;mo&gt;+&lt;/mo&gt;&lt;mo&gt;&amp;#xA0;&lt;/mo&gt;&lt;mn&gt;23&lt;/mn&gt;&lt;mo&gt;&amp;#xA0;&lt;/mo&gt;&lt;mo&gt;=&lt;/mo&gt;&lt;mo&gt;&amp;#xA0;&lt;/mo&gt;&lt;mn&gt;780&lt;/mn&gt;&lt;/mstyle&gt;&lt;/math&gt;&quot;}"/>
+                  <wp:docPr id="31" name="Picture 31" descr="t subscript P D end subscript open parentheses o p open square brackets 0 close square brackets minus greater than c o u t 0 close parentheses plus space 62 t subscript P D end subscript open parentheses c i n minus greater than c o u t close parentheses space plus space t subscript P D end subscript open parentheses c i n 63 minus greater than s open square brackets 63 close square brackets close parentheses&#10;equals space 17 plus 62 times 12 space plus space 23 space equals space 784" title="{&quot;mathml&quot;:&quot;&lt;math style=\&quot;font-family:stix;font-size:16px;\&quot; xmlns=\&quot;http://www.w3.org/1998/Math/MathML\&quot;&gt;&lt;mstyle mathsize=\&quot;16px\&quot;&gt;&lt;msub&gt;&lt;mi&gt;t&lt;/mi&gt;&lt;mrow&gt;&lt;mi&gt;P&lt;/mi&gt;&lt;mi&gt;D&lt;/mi&gt;&lt;/mrow&gt;&lt;/msub&gt;&lt;mfenced&gt;&lt;mrow&gt;&lt;mi&gt;o&lt;/mi&gt;&lt;mi&gt;p&lt;/mi&gt;&lt;mfenced open=\&quot;[\&quot; close=\&quot;]\&quot;&gt;&lt;mn&gt;0&lt;/mn&gt;&lt;/mfenced&gt;&lt;mo&gt;-&lt;/mo&gt;&lt;mo&gt;&amp;gt;&lt;/mo&gt;&lt;mi&gt;c&lt;/mi&gt;&lt;mi&gt;o&lt;/mi&gt;&lt;mi&gt;u&lt;/mi&gt;&lt;mi&gt;t&lt;/mi&gt;&lt;mn&gt;0&lt;/mn&gt;&lt;/mrow&gt;&lt;/mfenced&gt;&lt;mo&gt;+&lt;/mo&gt;&lt;mo&gt;&amp;#xA0;&lt;/mo&gt;&lt;mn&gt;62&lt;/mn&gt;&lt;msub&gt;&lt;mi&gt;t&lt;/mi&gt;&lt;mrow&gt;&lt;mi&gt;P&lt;/mi&gt;&lt;mi&gt;D&lt;/mi&gt;&lt;/mrow&gt;&lt;/msub&gt;&lt;mfenced&gt;&lt;mrow&gt;&lt;mi&gt;c&lt;/mi&gt;&lt;mi&gt;i&lt;/mi&gt;&lt;mi&gt;n&lt;/mi&gt;&lt;mo&gt;-&lt;/mo&gt;&lt;mo&gt;&amp;gt;&lt;/mo&gt;&lt;mi&gt;c&lt;/mi&gt;&lt;mi&gt;o&lt;/mi&gt;&lt;mi&gt;u&lt;/mi&gt;&lt;mi&gt;t&lt;/mi&gt;&lt;/mrow&gt;&lt;/mfenced&gt;&lt;mo&gt;&amp;#xA0;&lt;/mo&gt;&lt;mo&gt;+&lt;/mo&gt;&lt;mo&gt;&amp;#xA0;&lt;/mo&gt;&lt;msub&gt;&lt;mi&gt;t&lt;/mi&gt;&lt;mrow&gt;&lt;mi&gt;P&lt;/mi&gt;&lt;mi&gt;D&lt;/mi&gt;&lt;/mrow&gt;&lt;/msub&gt;&lt;mfenced&gt;&lt;mrow&gt;&lt;mi&gt;c&lt;/mi&gt;&lt;mi&gt;i&lt;/mi&gt;&lt;mi&gt;n&lt;/mi&gt;&lt;mn&gt;63&lt;/mn&gt;&lt;mo&gt;-&lt;/mo&gt;&lt;mo&gt;&amp;gt;&lt;/mo&gt;&lt;mi&gt;s&lt;/mi&gt;&lt;mfenced open=\&quot;[\&quot; close=\&quot;]\&quot;&gt;&lt;mn&gt;63&lt;/mn&gt;&lt;/mfenced&gt;&lt;/mrow&gt;&lt;/mfenced&gt;&lt;mspace linebreak=\&quot;newline\&quot;/&gt;&lt;mo&gt;=&lt;/mo&gt;&lt;mo&gt;&amp;#xA0;&lt;/mo&gt;&lt;mn&gt;17&lt;/mn&gt;&lt;mo&gt;+&lt;/mo&gt;&lt;mn&gt;62&lt;/mn&gt;&lt;mo&gt;&amp;#xB7;&lt;/mo&gt;&lt;mn&gt;12&lt;/mn&gt;&lt;mo&gt;&amp;#xA0;&lt;/mo&gt;&lt;mo&gt;+&lt;/mo&gt;&lt;mo&gt;&amp;#xA0;&lt;/mo&gt;&lt;mn&gt;23&lt;/mn&gt;&lt;mo&gt;&amp;#xA0;&lt;/mo&gt;&lt;mo&gt;=&lt;/mo&gt;&lt;mo&gt;&amp;#xA0;&lt;/mo&gt;&lt;mn&gt;784&lt;/mn&gt;&lt;/mstyle&gt;&lt;/math&gt;&quot;}"/>
                   <wp:cNvGraphicFramePr>
                     <a:graphicFrameLocks xmlns:a="http://schemas.openxmlformats.org/drawingml/2006/main" noChangeAspect="1"/>
                   </wp:cNvGraphicFramePr>
@@ -8857,11 +8626,11 @@
                     <a:graphicData uri="http://schemas.openxmlformats.org/drawingml/2006/picture">
                       <pic:pic xmlns:pic="http://schemas.openxmlformats.org/drawingml/2006/picture">
                         <pic:nvPicPr>
-                          <pic:cNvPr id="1" name="Picture 1" descr="t subscript P D end subscript open parentheses a open square brackets 0 close square brackets minus greater than c o u t 0 close parentheses plus space 62 t subscript P D end subscript open parentheses c i n minus greater than c o u t close parentheses space plus space t subscript P D end subscript open parentheses c i n 63 minus greater than s open square brackets 63 close square brackets close parentheses&#10;equals space 13 plus 62 times 12 space plus space 23 space equals space 780" title="{&quot;mathml&quot;:&quot;&lt;math style=\&quot;font-family:stix;font-size:16px;\&quot; xmlns=\&quot;http://www.w3.org/1998/Math/MathML\&quot;&gt;&lt;mstyle mathsize=\&quot;16px\&quot;&gt;&lt;msub&gt;&lt;mi&gt;t&lt;/mi&gt;&lt;mrow&gt;&lt;mi&gt;P&lt;/mi&gt;&lt;mi&gt;D&lt;/mi&gt;&lt;/mrow&gt;&lt;/msub&gt;&lt;mfenced&gt;&lt;mrow&gt;&lt;mi&gt;a&lt;/mi&gt;&lt;mfenced open=\&quot;[\&quot; close=\&quot;]\&quot;&gt;&lt;mn&gt;0&lt;/mn&gt;&lt;/mfenced&gt;&lt;mo&gt;-&lt;/mo&gt;&lt;mo&gt;&amp;gt;&lt;/mo&gt;&lt;mi&gt;c&lt;/mi&gt;&lt;mi&gt;o&lt;/mi&gt;&lt;mi&gt;u&lt;/mi&gt;&lt;mi&gt;t&lt;/mi&gt;&lt;mn&gt;0&lt;/mn&gt;&lt;/mrow&gt;&lt;/mfenced&gt;&lt;mo&gt;+&lt;/mo&gt;&lt;mo&gt;&amp;#xA0;&lt;/mo&gt;&lt;mn&gt;62&lt;/mn&gt;&lt;msub&gt;&lt;mi&gt;t&lt;/mi&gt;&lt;mrow&gt;&lt;mi&gt;P&lt;/mi&gt;&lt;mi&gt;D&lt;/mi&gt;&lt;/mrow&gt;&lt;/msub&gt;&lt;mfenced&gt;&lt;mrow&gt;&lt;mi&gt;c&lt;/mi&gt;&lt;mi&gt;i&lt;/mi&gt;&lt;mi&gt;n&lt;/mi&gt;&lt;mo&gt;-&lt;/mo&gt;&lt;mo&gt;&amp;gt;&lt;/mo&gt;&lt;mi&gt;c&lt;/mi&gt;&lt;mi&gt;o&lt;/mi&gt;&lt;mi&gt;u&lt;/mi&gt;&lt;mi&gt;t&lt;/mi&gt;&lt;/mrow&gt;&lt;/mfenced&gt;&lt;mo&gt;&amp;#xA0;&lt;/mo&gt;&lt;mo&gt;+&lt;/mo&gt;&lt;mo&gt;&amp;#xA0;&lt;/mo&gt;&lt;msub&gt;&lt;mi&gt;t&lt;/mi&gt;&lt;mrow&gt;&lt;mi&gt;P&lt;/mi&gt;&lt;mi&gt;D&lt;/mi&gt;&lt;/mrow&gt;&lt;/msub&gt;&lt;mfenced&gt;&lt;mrow&gt;&lt;mi&gt;c&lt;/mi&gt;&lt;mi&gt;i&lt;/mi&gt;&lt;mi&gt;n&lt;/mi&gt;&lt;mn&gt;63&lt;/mn&gt;&lt;mo&gt;-&lt;/mo&gt;&lt;mo&gt;&amp;gt;&lt;/mo&gt;&lt;mi&gt;s&lt;/mi&gt;&lt;mfenced open=\&quot;[\&quot; close=\&quot;]\&quot;&gt;&lt;mn&gt;63&lt;/mn&gt;&lt;/mfenced&gt;&lt;/mrow&gt;&lt;/mfenced&gt;&lt;mspace linebreak=\&quot;newline\&quot;/&gt;&lt;mo&gt;=&lt;/mo&gt;&lt;mo&gt;&amp;#xA0;&lt;/mo&gt;&lt;mn&gt;13&lt;/mn&gt;&lt;mo&gt;+&lt;/mo&gt;&lt;mn&gt;62&lt;/mn&gt;&lt;mo&gt;&amp;#xB7;&lt;/mo&gt;&lt;mn&gt;12&lt;/mn&gt;&lt;mo&gt;&amp;#xA0;&lt;/mo&gt;&lt;mo&gt;+&lt;/mo&gt;&lt;mo&gt;&amp;#xA0;&lt;/mo&gt;&lt;mn&gt;23&lt;/mn&gt;&lt;mo&gt;&amp;#xA0;&lt;/mo&gt;&lt;mo&gt;=&lt;/mo&gt;&lt;mo&gt;&amp;#xA0;&lt;/mo&gt;&lt;mn&gt;780&lt;/mn&gt;&lt;/mstyle&gt;&lt;/math&gt;&quot;}"/>
+                          <pic:cNvPr id="1" name="Picture 1" descr="t subscript P D end subscript open parentheses o p open square brackets 0 close square brackets minus greater than c o u t 0 close parentheses plus space 62 t subscript P D end subscript open parentheses c i n minus greater than c o u t close parentheses space plus space t subscript P D end subscript open parentheses c i n 63 minus greater than s open square brackets 63 close square brackets close parentheses&#10;equals space 17 plus 62 times 12 space plus space 23 space equals space 784" title="{&quot;mathml&quot;:&quot;&lt;math style=\&quot;font-family:stix;font-size:16px;\&quot; xmlns=\&quot;http://www.w3.org/1998/Math/MathML\&quot;&gt;&lt;mstyle mathsize=\&quot;16px\&quot;&gt;&lt;msub&gt;&lt;mi&gt;t&lt;/mi&gt;&lt;mrow&gt;&lt;mi&gt;P&lt;/mi&gt;&lt;mi&gt;D&lt;/mi&gt;&lt;/mrow&gt;&lt;/msub&gt;&lt;mfenced&gt;&lt;mrow&gt;&lt;mi&gt;o&lt;/mi&gt;&lt;mi&gt;p&lt;/mi&gt;&lt;mfenced open=\&quot;[\&quot; close=\&quot;]\&quot;&gt;&lt;mn&gt;0&lt;/mn&gt;&lt;/mfenced&gt;&lt;mo&gt;-&lt;/mo&gt;&lt;mo&gt;&amp;gt;&lt;/mo&gt;&lt;mi&gt;c&lt;/mi&gt;&lt;mi&gt;o&lt;/mi&gt;&lt;mi&gt;u&lt;/mi&gt;&lt;mi&gt;t&lt;/mi&gt;&lt;mn&gt;0&lt;/mn&gt;&lt;/mrow&gt;&lt;/mfenced&gt;&lt;mo&gt;+&lt;/mo&gt;&lt;mo&gt;&amp;#xA0;&lt;/mo&gt;&lt;mn&gt;62&lt;/mn&gt;&lt;msub&gt;&lt;mi&gt;t&lt;/mi&gt;&lt;mrow&gt;&lt;mi&gt;P&lt;/mi&gt;&lt;mi&gt;D&lt;/mi&gt;&lt;/mrow&gt;&lt;/msub&gt;&lt;mfenced&gt;&lt;mrow&gt;&lt;mi&gt;c&lt;/mi&gt;&lt;mi&gt;i&lt;/mi&gt;&lt;mi&gt;n&lt;/mi&gt;&lt;mo&gt;-&lt;/mo&gt;&lt;mo&gt;&amp;gt;&lt;/mo&gt;&lt;mi&gt;c&lt;/mi&gt;&lt;mi&gt;o&lt;/mi&gt;&lt;mi&gt;u&lt;/mi&gt;&lt;mi&gt;t&lt;/mi&gt;&lt;/mrow&gt;&lt;/mfenced&gt;&lt;mo&gt;&amp;#xA0;&lt;/mo&gt;&lt;mo&gt;+&lt;/mo&gt;&lt;mo&gt;&amp;#xA0;&lt;/mo&gt;&lt;msub&gt;&lt;mi&gt;t&lt;/mi&gt;&lt;mrow&gt;&lt;mi&gt;P&lt;/mi&gt;&lt;mi&gt;D&lt;/mi&gt;&lt;/mrow&gt;&lt;/msub&gt;&lt;mfenced&gt;&lt;mrow&gt;&lt;mi&gt;c&lt;/mi&gt;&lt;mi&gt;i&lt;/mi&gt;&lt;mi&gt;n&lt;/mi&gt;&lt;mn&gt;63&lt;/mn&gt;&lt;mo&gt;-&lt;/mo&gt;&lt;mo&gt;&amp;gt;&lt;/mo&gt;&lt;mi&gt;s&lt;/mi&gt;&lt;mfenced open=\&quot;[\&quot; close=\&quot;]\&quot;&gt;&lt;mn&gt;63&lt;/mn&gt;&lt;/mfenced&gt;&lt;/mrow&gt;&lt;/mfenced&gt;&lt;mspace linebreak=\&quot;newline\&quot;/&gt;&lt;mo&gt;=&lt;/mo&gt;&lt;mo&gt;&amp;#xA0;&lt;/mo&gt;&lt;mn&gt;17&lt;/mn&gt;&lt;mo&gt;+&lt;/mo&gt;&lt;mn&gt;62&lt;/mn&gt;&lt;mo&gt;&amp;#xB7;&lt;/mo&gt;&lt;mn&gt;12&lt;/mn&gt;&lt;mo&gt;&amp;#xA0;&lt;/mo&gt;&lt;mo&gt;+&lt;/mo&gt;&lt;mo&gt;&amp;#xA0;&lt;/mo&gt;&lt;mn&gt;23&lt;/mn&gt;&lt;mo&gt;&amp;#xA0;&lt;/mo&gt;&lt;mo&gt;=&lt;/mo&gt;&lt;mo&gt;&amp;#xA0;&lt;/mo&gt;&lt;mn&gt;784&lt;/mn&gt;&lt;/mstyle&gt;&lt;/math&gt;&quot;}"/>
                           <pic:cNvPicPr/>
                         </pic:nvPicPr>
                         <pic:blipFill>
-                          <a:blip r:embed="rId33" cstate="print">
+                          <a:blip r:embed="rId31" cstate="print">
                             <a:extLst>
                               <a:ext uri="{28A0092B-C50C-407E-A947-70E740481C1C}">
                                 <a14:useLocalDpi xmlns:a14="http://schemas.microsoft.com/office/drawing/2010/main" val="0"/>
@@ -8875,7 +8644,7 @@
                         <pic:spPr>
                           <a:xfrm>
                             <a:off x="0" y="0"/>
-                            <a:ext cx="3085306" cy="324556"/>
+                            <a:ext cx="3110975" cy="321331"/>
                           </a:xfrm>
                           <a:prstGeom prst="rect">
                             <a:avLst/>
@@ -8919,7 +8688,7 @@
                     <pic:cNvPicPr/>
                   </pic:nvPicPr>
                   <pic:blipFill>
-                    <a:blip r:embed="rId34"/>
+                    <a:blip r:embed="rId32"/>
                     <a:stretch>
                       <a:fillRect/>
                     </a:stretch>
@@ -8945,79 +8714,7 @@
     </w:p>
     <w:p>
       <w:r>
-        <w:t xml:space="preserve">We defined a wait time of 25 </w:t>
-      </w:r>
-      <w:proofErr w:type="spellStart"/>
-      <w:r>
-        <w:t>ps</w:t>
-      </w:r>
-      <w:proofErr w:type="spellEnd"/>
-      <w:r>
-        <w:t xml:space="preserve"> in our testbench, and as seen in the photo the output changes after 20 </w:t>
-      </w:r>
-      <w:proofErr w:type="spellStart"/>
-      <w:r>
-        <w:t>ps</w:t>
-      </w:r>
-      <w:proofErr w:type="spellEnd"/>
-      <w:r>
-        <w:t xml:space="preserve"> each time. This change matches our calculations from question 2.2. Until 20 </w:t>
-      </w:r>
-      <w:proofErr w:type="spellStart"/>
-      <w:r>
-        <w:t>ps</w:t>
-      </w:r>
-      <w:proofErr w:type="spellEnd"/>
-      <w:r>
-        <w:t xml:space="preserve">, the output z was undefined (value of x) in accordance with our calculations from before. After 20 </w:t>
-      </w:r>
-      <w:proofErr w:type="spellStart"/>
-      <w:r>
-        <w:t>ps</w:t>
-      </w:r>
-      <w:proofErr w:type="spellEnd"/>
-      <w:r>
-        <w:t xml:space="preserve">, the output changed to the value of 0, according to the initial input received (all inputs are 0). At 25 </w:t>
-      </w:r>
-      <w:proofErr w:type="spellStart"/>
-      <w:r>
-        <w:t>ps</w:t>
-      </w:r>
-      <w:proofErr w:type="spellEnd"/>
-      <w:r>
-        <w:t xml:space="preserve">, we changed the input and only 20 </w:t>
-      </w:r>
-      <w:proofErr w:type="spellStart"/>
-      <w:r>
-        <w:t>ps</w:t>
-      </w:r>
-      <w:proofErr w:type="spellEnd"/>
-      <w:r>
-        <w:t xml:space="preserve"> later, at the time 45 </w:t>
-      </w:r>
-      <w:proofErr w:type="spellStart"/>
-      <w:r>
-        <w:t>ps</w:t>
-      </w:r>
-      <w:proofErr w:type="spellEnd"/>
-      <w:r>
-        <w:t xml:space="preserve">, the output changed. Lastly, at the time 50 </w:t>
-      </w:r>
-      <w:proofErr w:type="spellStart"/>
-      <w:r>
-        <w:t>ps</w:t>
-      </w:r>
-      <w:proofErr w:type="spellEnd"/>
-      <w:r>
-        <w:t xml:space="preserve">, we changed the input again (back to 0) and the output changed again at the time 70 </w:t>
-      </w:r>
-      <w:proofErr w:type="spellStart"/>
-      <w:r>
-        <w:t>ps</w:t>
-      </w:r>
-      <w:proofErr w:type="spellEnd"/>
-      <w:r>
-        <w:t>, again with a delay of 20 ps.</w:t>
+        <w:t>We defined a wait time of 25 ps in our testbench, and as seen in the photo the output changes after 20 ps each time. This change matches our calculations from question 2.2. Until 20 ps, the output z was undefined (value of x) in accordance with our calculations from before. After 20 ps, the output changed to the value of 0, according to the initial input received (all inputs are 0). At 25 ps, we changed the input and only 20 ps later, at the time 45 ps, the output changed. Lastly, at the time 50 ps, we changed the input again (back to 0) and the output changed again at the time 70 ps, again with a delay of 20 ps.</w:t>
       </w:r>
     </w:p>
     <w:p/>
@@ -9048,7 +8745,7 @@
                     <pic:cNvPicPr/>
                   </pic:nvPicPr>
                   <pic:blipFill>
-                    <a:blip r:embed="rId35"/>
+                    <a:blip r:embed="rId33"/>
                     <a:stretch>
                       <a:fillRect/>
                     </a:stretch>
@@ -9071,175 +8768,7 @@
     </w:p>
     <w:p>
       <w:r>
-        <w:rPr>
-          <w:b/>
-          <w:i/>
-          <w:u w:val="single"/>
-        </w:rPr>
-        <w:t xml:space="preserve"> *******    ****************</w:t>
-      </w:r>
-      <w:r>
-        <w:t xml:space="preserve">We defined a wait time of 20 </w:t>
-      </w:r>
-      <w:proofErr w:type="spellStart"/>
-      <w:r>
-        <w:t>ps</w:t>
-      </w:r>
-      <w:proofErr w:type="spellEnd"/>
-      <w:r>
-        <w:t xml:space="preserve"> for our testbench. As seen in the photo, the outputs s and </w:t>
-      </w:r>
-      <w:proofErr w:type="spellStart"/>
-      <w:r>
-        <w:t>cout</w:t>
-      </w:r>
-      <w:proofErr w:type="spellEnd"/>
-      <w:r>
-        <w:t xml:space="preserve"> start off uninitialized (value of x). After 6 </w:t>
-      </w:r>
-      <w:proofErr w:type="spellStart"/>
-      <w:r>
-        <w:t>ps</w:t>
-      </w:r>
-      <w:proofErr w:type="spellEnd"/>
-      <w:r>
-        <w:t xml:space="preserve">, s changes to match the input, and after 13 </w:t>
-      </w:r>
-      <w:proofErr w:type="spellStart"/>
-      <w:r>
-        <w:t>ps</w:t>
-      </w:r>
-      <w:proofErr w:type="spellEnd"/>
-      <w:r>
-        <w:t xml:space="preserve"> </w:t>
-      </w:r>
-      <w:proofErr w:type="spellStart"/>
-      <w:r>
-        <w:t>cout</w:t>
-      </w:r>
-      <w:proofErr w:type="spellEnd"/>
-      <w:r>
-        <w:t xml:space="preserve"> changes accordingly. These times match our calculations from question 2.3. At the time 20 </w:t>
-      </w:r>
-      <w:proofErr w:type="spellStart"/>
-      <w:r>
-        <w:t>ps</w:t>
-      </w:r>
-      <w:proofErr w:type="spellEnd"/>
-      <w:r>
-        <w:t xml:space="preserve"> the input a changes from 0 to 1, and at the time 26 </w:t>
-      </w:r>
-      <w:proofErr w:type="spellStart"/>
-      <w:r>
-        <w:t>ps</w:t>
-      </w:r>
-      <w:proofErr w:type="spellEnd"/>
-      <w:r>
-        <w:t xml:space="preserve">, s changes accordingly. </w:t>
-      </w:r>
-      <w:proofErr w:type="spellStart"/>
-      <w:r>
-        <w:t>Cout</w:t>
-      </w:r>
-      <w:proofErr w:type="spellEnd"/>
-      <w:r>
-        <w:t xml:space="preserve"> changes at the time 33 ps. At the time 40 </w:t>
-      </w:r>
-      <w:proofErr w:type="spellStart"/>
-      <w:r>
-        <w:t>ps</w:t>
-      </w:r>
-      <w:proofErr w:type="spellEnd"/>
-      <w:r>
-        <w:t xml:space="preserve">, we change a back to 0. At the time 46 </w:t>
-      </w:r>
-      <w:proofErr w:type="spellStart"/>
-      <w:r>
-        <w:t>ps</w:t>
-      </w:r>
-      <w:proofErr w:type="spellEnd"/>
-      <w:r>
-        <w:t xml:space="preserve"> s changes, and at the time 53 </w:t>
-      </w:r>
-      <w:proofErr w:type="spellStart"/>
-      <w:r>
-        <w:t>ps</w:t>
-      </w:r>
-      <w:proofErr w:type="spellEnd"/>
-      <w:r>
-        <w:t xml:space="preserve"> </w:t>
-      </w:r>
-      <w:proofErr w:type="spellStart"/>
-      <w:r>
-        <w:t>cout</w:t>
-      </w:r>
-      <w:proofErr w:type="spellEnd"/>
-      <w:r>
-        <w:t xml:space="preserve"> changes. At 60 </w:t>
-      </w:r>
-      <w:proofErr w:type="spellStart"/>
-      <w:r>
-        <w:t>ps</w:t>
-      </w:r>
-      <w:proofErr w:type="spellEnd"/>
-      <w:r>
-        <w:t xml:space="preserve">, the value of </w:t>
-      </w:r>
-      <w:proofErr w:type="spellStart"/>
-      <w:r>
-        <w:t>a_ns</w:t>
-      </w:r>
-      <w:proofErr w:type="spellEnd"/>
-      <w:r>
-        <w:t xml:space="preserve"> is changed, and s is no longer affected. At 73 </w:t>
-      </w:r>
-      <w:proofErr w:type="spellStart"/>
-      <w:r>
-        <w:t>ps</w:t>
-      </w:r>
-      <w:proofErr w:type="spellEnd"/>
-      <w:r>
-        <w:t xml:space="preserve"> </w:t>
-      </w:r>
-      <w:proofErr w:type="spellStart"/>
-      <w:r>
-        <w:t>cout</w:t>
-      </w:r>
-      <w:proofErr w:type="spellEnd"/>
-      <w:r>
-        <w:t xml:space="preserve"> changes according to the new value of </w:t>
-      </w:r>
-      <w:proofErr w:type="spellStart"/>
-      <w:r>
-        <w:t>a_ns</w:t>
-      </w:r>
-      <w:proofErr w:type="spellEnd"/>
-      <w:r>
-        <w:t xml:space="preserve"> which matches our calculations. At the time 80 </w:t>
-      </w:r>
-      <w:proofErr w:type="spellStart"/>
-      <w:r>
-        <w:t>ps</w:t>
-      </w:r>
-      <w:proofErr w:type="spellEnd"/>
-      <w:r>
-        <w:t xml:space="preserve">, we changed </w:t>
-      </w:r>
-      <w:proofErr w:type="spellStart"/>
-      <w:r>
-        <w:t>a_ns</w:t>
-      </w:r>
-      <w:proofErr w:type="spellEnd"/>
-      <w:r>
-        <w:t xml:space="preserve"> back, and </w:t>
-      </w:r>
-      <w:proofErr w:type="spellStart"/>
-      <w:r>
-        <w:t>cout</w:t>
-      </w:r>
-      <w:proofErr w:type="spellEnd"/>
-      <w:r>
-        <w:t xml:space="preserve"> changed </w:t>
+        <w:t xml:space="preserve">We defined a wait time of 20 ps for our testbench. As seen in the photo, the outputs s and cout start off uninitialized (value of x). After 6 ps, s changes to match the input, and after 13 ps cout changes accordingly. These times match our calculations from question 2.3. At the time 20 ps the input a changes from 0 to 1, and at the time 26 ps, s changes accordingly. Cout changes at the time 33 ps. At the time 40 ps, we change a back to 0. At the time 46 ps s changes, and at the time 53 ps cout changes. At 60 ps, the value of a_ns is changed, and s is no longer affected. At 73 ps cout changes according to the new value of a_ns which matches our calculations. At the time 80 ps, we changed a_ns back, and cout changed </w:t>
       </w:r>
       <w:r>
         <w:t>after a delay of 13 ps.</w:t>
@@ -9252,16 +8781,24 @@
       </w:r>
     </w:p>
     <w:p>
-      <w:r>
-        <w:rPr>
-          <w:noProof/>
-        </w:rPr>
+      <w:pPr>
+        <w:jc w:val="center"/>
+      </w:pPr>
+      <w:r>
         <w:lastRenderedPageBreak/>
         <w:drawing>
-          <wp:inline distT="0" distB="0" distL="0" distR="0" wp14:anchorId="56145651" wp14:editId="7F4E3BF2">
-            <wp:extent cx="5943600" cy="2971800"/>
+          <wp:anchor distT="0" distB="0" distL="114300" distR="114300" simplePos="0" relativeHeight="251698176" behindDoc="0" locked="0" layoutInCell="1" allowOverlap="1" wp14:anchorId="48A06356" wp14:editId="4630F20C">
+            <wp:simplePos x="0" y="0"/>
+            <wp:positionH relativeFrom="margin">
+              <wp:align>center</wp:align>
+            </wp:positionH>
+            <wp:positionV relativeFrom="paragraph">
+              <wp:posOffset>0</wp:posOffset>
+            </wp:positionV>
+            <wp:extent cx="6708701" cy="3028950"/>
             <wp:effectExtent l="0" t="0" r="0" b="0"/>
-            <wp:docPr id="194" name="Picture 194"/>
+            <wp:wrapTopAndBottom/>
+            <wp:docPr id="30" name="Picture 30"/>
             <wp:cNvGraphicFramePr>
               <a:graphicFrameLocks xmlns:a="http://schemas.openxmlformats.org/drawingml/2006/main" noChangeAspect="1"/>
             </wp:cNvGraphicFramePr>
@@ -9273,7 +8810,13 @@
                     <pic:cNvPicPr/>
                   </pic:nvPicPr>
                   <pic:blipFill>
-                    <a:blip r:embed="rId36"/>
+                    <a:blip r:embed="rId34">
+                      <a:extLst>
+                        <a:ext uri="{28A0092B-C50C-407E-A947-70E740481C1C}">
+                          <a14:useLocalDpi xmlns:a14="http://schemas.microsoft.com/office/drawing/2010/main" val="0"/>
+                        </a:ext>
+                      </a:extLst>
+                    </a:blip>
                     <a:stretch>
                       <a:fillRect/>
                     </a:stretch>
@@ -9281,7 +8824,7 @@
                   <pic:spPr>
                     <a:xfrm>
                       <a:off x="0" y="0"/>
-                      <a:ext cx="5943600" cy="2971800"/>
+                      <a:ext cx="6708701" cy="3028950"/>
                     </a:xfrm>
                     <a:prstGeom prst="rect">
                       <a:avLst/>
@@ -9290,11 +8833,8 @@
                 </pic:pic>
               </a:graphicData>
             </a:graphic>
-          </wp:inline>
+          </wp:anchor>
         </w:drawing>
-      </w:r>
-      <w:r>
-        <w:t xml:space="preserve"> </w:t>
       </w:r>
     </w:p>
     <w:p>
@@ -9302,84 +8842,53 @@
         <w:t>In our testbench we defined a waiting period of 900 ps.</w:t>
       </w:r>
       <w:r>
-        <w:t xml:space="preserve"> At the time 784 </w:t>
-      </w:r>
-      <w:proofErr w:type="spellStart"/>
-      <w:r>
-        <w:t>ps</w:t>
-      </w:r>
-      <w:proofErr w:type="spellEnd"/>
-      <w:r>
-        <w:t xml:space="preserve">, the values s and </w:t>
-      </w:r>
-      <w:proofErr w:type="spellStart"/>
-      <w:r>
-        <w:t>cout</w:t>
-      </w:r>
-      <w:proofErr w:type="spellEnd"/>
-      <w:r>
-        <w:t xml:space="preserve"> are initialized. At time 900 </w:t>
-      </w:r>
-      <w:proofErr w:type="spellStart"/>
-      <w:r>
-        <w:t>ps</w:t>
-      </w:r>
-      <w:proofErr w:type="spellEnd"/>
-      <w:r>
-        <w:t xml:space="preserve">, the input is changed, and at the time 1669 </w:t>
-      </w:r>
-      <w:proofErr w:type="spellStart"/>
-      <w:r>
-        <w:t>ps</w:t>
-      </w:r>
-      <w:proofErr w:type="spellEnd"/>
+        <w:t xml:space="preserve"> At the time </w:t>
+      </w:r>
+      <w:r>
+        <w:t>40</w:t>
+      </w:r>
+      <w:r>
+        <w:t xml:space="preserve"> ps, the values s and cout are initialized. At time 900 ps, the input is changed, and at the time </w:t>
+      </w:r>
+      <w:r>
+        <w:t>1684</w:t>
+      </w:r>
+      <w:r>
+        <w:t xml:space="preserve"> ps</w:t>
+      </w:r>
       <w:r>
         <w:t>,</w:t>
       </w:r>
       <w:r>
         <w:t xml:space="preserve"> the value of </w:t>
       </w:r>
-      <w:proofErr w:type="spellStart"/>
-      <w:r>
-        <w:t>cout</w:t>
-      </w:r>
-      <w:proofErr w:type="spellEnd"/>
-      <w:r>
-        <w:t xml:space="preserve"> changes accordingly. At the time 1680 </w:t>
-      </w:r>
-      <w:proofErr w:type="spellStart"/>
-      <w:r>
-        <w:t>ps</w:t>
-      </w:r>
-      <w:proofErr w:type="spellEnd"/>
-      <w:r>
-        <w:t>, the value of s changes as well. This matches our previous calculations</w:t>
-      </w:r>
-      <w:r>
-        <w:t xml:space="preserve"> of the maximum </w:t>
-      </w:r>
-      <w:proofErr w:type="spellStart"/>
-      <w:r>
-        <w:t>tpd</w:t>
-      </w:r>
-      <w:proofErr w:type="spellEnd"/>
-      <w:r>
-        <w:t xml:space="preserve"> it takes for the output s to change (780 </w:t>
-      </w:r>
-      <w:proofErr w:type="spellStart"/>
-      <w:r>
-        <w:t>ps</w:t>
-      </w:r>
-      <w:proofErr w:type="spellEnd"/>
-      <w:r>
-        <w:t>).</w:t>
+      <w:r>
+        <w:t>s</w:t>
+      </w:r>
+      <w:r>
+        <w:t xml:space="preserve"> changes accordingly</w:t>
+      </w:r>
+      <w:r>
+        <w:t xml:space="preserve"> (cout has no change in value)</w:t>
+      </w:r>
+      <w:r>
+        <w:t>. This matches our previous calculations</w:t>
+      </w:r>
+      <w:r>
+        <w:t xml:space="preserve"> of the maximum tpd it takes for the output s to change (78</w:t>
+      </w:r>
+      <w:r>
+        <w:t>4</w:t>
+      </w:r>
+      <w:r>
+        <w:t xml:space="preserve"> ps).</w:t>
       </w:r>
       <w:r>
         <w:t xml:space="preserve"> </w:t>
       </w:r>
     </w:p>
     <w:sectPr>
-      <w:headerReference w:type="default" r:id="rId37"/>
+      <w:headerReference w:type="default" r:id="rId35"/>
       <w:pgSz w:w="12240" w:h="15840"/>
       <w:pgMar w:top="1440" w:right="1440" w:bottom="1440" w:left="1440" w:header="720" w:footer="720" w:gutter="0"/>
       <w:cols w:space="720"/>
@@ -10277,7 +9786,7 @@
 
 <file path=word/webextensions/taskpanes.xml><?xml version="1.0" encoding="utf-8"?>
 <wetp:taskpanes xmlns:wetp="http://schemas.microsoft.com/office/webextensions/taskpanes/2010/11">
-  <wetp:taskpane dockstate="right" visibility="0" width="350" row="3">
+  <wetp:taskpane dockstate="right" visibility="0" width="350" row="1">
     <wetp:webextensionref xmlns:r="http://schemas.openxmlformats.org/officeDocument/2006/relationships" r:id="rId1"/>
   </wetp:taskpane>
 </wetp:taskpanes>

</xml_diff>

<commit_message>
added comments and one small fix
</commit_message>
<xml_diff>
--- a/Dry.docx
+++ b/Dry.docx
@@ -89,7 +89,15 @@
         <w:t xml:space="preserve">A truth table for a </w:t>
       </w:r>
       <w:r>
-        <w:t>mux with two inputs (d0 and d1), one selector (sel), and one output (z):</w:t>
+        <w:t>mux with two inputs (d0 and d1), one selector (</w:t>
+      </w:r>
+      <w:proofErr w:type="spellStart"/>
+      <w:r>
+        <w:t>sel</w:t>
+      </w:r>
+      <w:proofErr w:type="spellEnd"/>
+      <w:r>
+        <w:t>), and one output (z):</w:t>
       </w:r>
     </w:p>
     <w:tbl>
@@ -122,6 +130,7 @@
                 <w:bCs/>
               </w:rPr>
             </w:pPr>
+            <w:proofErr w:type="spellStart"/>
             <w:r>
               <w:rPr>
                 <w:b/>
@@ -129,6 +138,7 @@
               </w:rPr>
               <w:t>sel</w:t>
             </w:r>
+            <w:proofErr w:type="spellEnd"/>
           </w:p>
         </w:tc>
         <w:tc>
@@ -690,7 +700,15 @@
     <w:p>
       <w:r>
         <w:tab/>
-        <w:t>Let: w = sel, x = d0, y = d1</w:t>
+        <w:t xml:space="preserve">Let: w = </w:t>
+      </w:r>
+      <w:proofErr w:type="spellStart"/>
+      <w:r>
+        <w:t>sel</w:t>
+      </w:r>
+      <w:proofErr w:type="spellEnd"/>
+      <w:r>
+        <w:t>, x = d0, y = d1</w:t>
       </w:r>
     </w:p>
     <w:p>
@@ -735,8 +753,17 @@
                 <w:b/>
                 <w:bCs/>
               </w:rPr>
-              <w:t>w\xy</w:t>
-            </w:r>
+              <w:t>w\</w:t>
+            </w:r>
+            <w:proofErr w:type="spellStart"/>
+            <w:r>
+              <w:rPr>
+                <w:b/>
+                <w:bCs/>
+              </w:rPr>
+              <w:t>xy</w:t>
+            </w:r>
+            <w:proofErr w:type="spellEnd"/>
           </w:p>
         </w:tc>
         <w:tc>
@@ -1047,12 +1074,22 @@
       <w:r>
         <w:t xml:space="preserve">z = </w:t>
       </w:r>
-      <w:r>
-        <w:t>wy + w</w:t>
+      <w:proofErr w:type="spellStart"/>
+      <w:r>
+        <w:t>wy</w:t>
+      </w:r>
+      <w:proofErr w:type="spellEnd"/>
+      <w:r>
+        <w:t xml:space="preserve"> + </w:t>
+      </w:r>
+      <w:proofErr w:type="spellStart"/>
+      <w:r>
+        <w:t>w</w:t>
       </w:r>
       <w:r>
         <w:t>’x</w:t>
       </w:r>
+      <w:proofErr w:type="spellEnd"/>
     </w:p>
     <w:p>
       <w:pPr>
@@ -1178,6 +1215,7 @@
                 <w:vertAlign w:val="subscript"/>
               </w:rPr>
             </w:pPr>
+            <w:proofErr w:type="spellStart"/>
             <w:r>
               <w:t>t</w:t>
             </w:r>
@@ -1187,6 +1225,7 @@
               </w:rPr>
               <w:t>PDLH</w:t>
             </w:r>
+            <w:proofErr w:type="spellEnd"/>
           </w:p>
         </w:tc>
         <w:tc>
@@ -1201,6 +1240,7 @@
                 <w:vertAlign w:val="subscript"/>
               </w:rPr>
             </w:pPr>
+            <w:proofErr w:type="spellStart"/>
             <w:r>
               <w:t>t</w:t>
             </w:r>
@@ -1210,6 +1250,7 @@
               </w:rPr>
               <w:t>PDHL</w:t>
             </w:r>
+            <w:proofErr w:type="spellEnd"/>
           </w:p>
         </w:tc>
       </w:tr>
@@ -1363,7 +1404,11 @@
         <w:ind w:left="720"/>
       </w:pPr>
       <w:r>
-        <w:t>The following table describes the t</w:t>
+        <w:t xml:space="preserve">The following table describes the </w:t>
+      </w:r>
+      <w:proofErr w:type="spellStart"/>
+      <w:r>
+        <w:t>t</w:t>
       </w:r>
       <w:r>
         <w:rPr>
@@ -1371,6 +1416,7 @@
         </w:rPr>
         <w:t>PD</w:t>
       </w:r>
+      <w:proofErr w:type="spellEnd"/>
       <w:r>
         <w:t xml:space="preserve"> of each possible path throughout the implementation above:</w:t>
       </w:r>
@@ -1453,9 +1499,11 @@
             <w:pPr>
               <w:jc w:val="center"/>
             </w:pPr>
+            <w:proofErr w:type="spellStart"/>
             <w:r>
               <w:t>sel</w:t>
             </w:r>
+            <w:proofErr w:type="spellEnd"/>
           </w:p>
         </w:tc>
         <w:tc>
@@ -1470,6 +1518,7 @@
                 <w:vertAlign w:val="subscript"/>
               </w:rPr>
             </w:pPr>
+            <w:proofErr w:type="spellStart"/>
             <w:r>
               <w:t>t</w:t>
             </w:r>
@@ -1479,6 +1528,7 @@
               </w:rPr>
               <w:t>PD</w:t>
             </w:r>
+            <w:proofErr w:type="spellEnd"/>
           </w:p>
         </w:tc>
       </w:tr>
@@ -2415,8 +2465,13 @@
             <w:pPr>
               <w:jc w:val="center"/>
             </w:pPr>
-            <w:r>
-              <w:t>sel -&gt; g1 -&gt; g2 -&gt; g3 -&gt; g6 (longest path to z)</w:t>
+            <w:proofErr w:type="spellStart"/>
+            <w:r>
+              <w:t>sel</w:t>
+            </w:r>
+            <w:proofErr w:type="spellEnd"/>
+            <w:r>
+              <w:t xml:space="preserve"> -&gt; g1 -&gt; g2 -&gt; g3 -&gt; g6 (longest path to z)</w:t>
             </w:r>
           </w:p>
         </w:tc>
@@ -2646,8 +2701,13 @@
             <w:pPr>
               <w:jc w:val="center"/>
             </w:pPr>
-            <w:r>
-              <w:t>sel -&gt; g4 -&gt; g5 -&gt; g6</w:t>
+            <w:proofErr w:type="spellStart"/>
+            <w:r>
+              <w:t>sel</w:t>
+            </w:r>
+            <w:proofErr w:type="spellEnd"/>
+            <w:r>
+              <w:t xml:space="preserve"> -&gt; g4 -&gt; g5 -&gt; g6</w:t>
             </w:r>
           </w:p>
           <w:p>
@@ -3351,6 +3411,7 @@
                 <w:vertAlign w:val="subscript"/>
               </w:rPr>
             </w:pPr>
+            <w:proofErr w:type="spellStart"/>
             <w:r>
               <w:t>t</w:t>
             </w:r>
@@ -3360,6 +3421,7 @@
               </w:rPr>
               <w:t>PDLH</w:t>
             </w:r>
+            <w:proofErr w:type="spellEnd"/>
           </w:p>
         </w:tc>
         <w:tc>
@@ -3374,6 +3436,7 @@
                 <w:vertAlign w:val="subscript"/>
               </w:rPr>
             </w:pPr>
+            <w:proofErr w:type="spellStart"/>
             <w:r>
               <w:t>t</w:t>
             </w:r>
@@ -3383,6 +3446,7 @@
               </w:rPr>
               <w:t>PDHL</w:t>
             </w:r>
+            <w:proofErr w:type="spellEnd"/>
           </w:p>
         </w:tc>
       </w:tr>
@@ -3541,7 +3605,11 @@
         <w:ind w:firstLine="720"/>
       </w:pPr>
       <w:r>
-        <w:t>The following is a table showing the calculations of t</w:t>
+        <w:t xml:space="preserve">The following is a table showing the calculations of </w:t>
+      </w:r>
+      <w:proofErr w:type="spellStart"/>
+      <w:r>
+        <w:t>t</w:t>
       </w:r>
       <w:r>
         <w:rPr>
@@ -3549,6 +3617,7 @@
         </w:rPr>
         <w:t>PD</w:t>
       </w:r>
+      <w:proofErr w:type="spellEnd"/>
       <w:r>
         <w:t xml:space="preserve"> for </w:t>
       </w:r>
@@ -3710,34 +3779,70 @@
                 <w:bCs/>
               </w:rPr>
             </w:pPr>
+            <w:proofErr w:type="spellStart"/>
+            <w:proofErr w:type="gramStart"/>
             <w:r>
               <w:rPr>
                 <w:b/>
                 <w:bCs/>
               </w:rPr>
-              <w:t>sel[0]</w:t>
-            </w:r>
-          </w:p>
-        </w:tc>
-        <w:tc>
-          <w:tcPr>
-            <w:tcW w:w="833" w:type="dxa"/>
-            <w:vAlign w:val="center"/>
-          </w:tcPr>
-          <w:p>
-            <w:pPr>
-              <w:jc w:val="center"/>
+              <w:t>sel</w:t>
+            </w:r>
+            <w:proofErr w:type="spellEnd"/>
+            <w:r>
               <w:rPr>
                 <w:b/>
                 <w:bCs/>
               </w:rPr>
-            </w:pPr>
+              <w:t>[</w:t>
+            </w:r>
+            <w:proofErr w:type="gramEnd"/>
             <w:r>
               <w:rPr>
                 <w:b/>
                 <w:bCs/>
               </w:rPr>
-              <w:t>sel[1]</w:t>
+              <w:t>0]</w:t>
+            </w:r>
+          </w:p>
+        </w:tc>
+        <w:tc>
+          <w:tcPr>
+            <w:tcW w:w="833" w:type="dxa"/>
+            <w:vAlign w:val="center"/>
+          </w:tcPr>
+          <w:p>
+            <w:pPr>
+              <w:jc w:val="center"/>
+              <w:rPr>
+                <w:b/>
+                <w:bCs/>
+              </w:rPr>
+            </w:pPr>
+            <w:proofErr w:type="spellStart"/>
+            <w:proofErr w:type="gramStart"/>
+            <w:r>
+              <w:rPr>
+                <w:b/>
+                <w:bCs/>
+              </w:rPr>
+              <w:t>sel</w:t>
+            </w:r>
+            <w:proofErr w:type="spellEnd"/>
+            <w:r>
+              <w:rPr>
+                <w:b/>
+                <w:bCs/>
+              </w:rPr>
+              <w:t>[</w:t>
+            </w:r>
+            <w:proofErr w:type="gramEnd"/>
+            <w:r>
+              <w:rPr>
+                <w:b/>
+                <w:bCs/>
+              </w:rPr>
+              <w:t>1]</w:t>
             </w:r>
           </w:p>
         </w:tc>
@@ -3755,6 +3860,7 @@
                 <w:vertAlign w:val="subscript"/>
               </w:rPr>
             </w:pPr>
+            <w:proofErr w:type="spellStart"/>
             <w:r>
               <w:rPr>
                 <w:b/>
@@ -3770,6 +3876,7 @@
               </w:rPr>
               <w:t>PD</w:t>
             </w:r>
+            <w:proofErr w:type="spellEnd"/>
           </w:p>
         </w:tc>
       </w:tr>
@@ -5191,6 +5298,7 @@
                 <w:vertAlign w:val="subscript"/>
               </w:rPr>
             </w:pPr>
+            <w:proofErr w:type="spellStart"/>
             <w:r>
               <w:t>t</w:t>
             </w:r>
@@ -5200,6 +5308,7 @@
               </w:rPr>
               <w:t>PDLH</w:t>
             </w:r>
+            <w:proofErr w:type="spellEnd"/>
           </w:p>
         </w:tc>
         <w:tc>
@@ -5214,6 +5323,7 @@
                 <w:vertAlign w:val="subscript"/>
               </w:rPr>
             </w:pPr>
+            <w:proofErr w:type="spellStart"/>
             <w:r>
               <w:t>t</w:t>
             </w:r>
@@ -5223,6 +5333,7 @@
               </w:rPr>
               <w:t>PDHL</w:t>
             </w:r>
+            <w:proofErr w:type="spellEnd"/>
           </w:p>
         </w:tc>
       </w:tr>
@@ -5447,6 +5558,7 @@
                 <w:bCs/>
               </w:rPr>
             </w:pPr>
+            <w:proofErr w:type="spellStart"/>
             <w:r>
               <w:rPr>
                 <w:b/>
@@ -5454,6 +5566,7 @@
               </w:rPr>
               <w:t>a_ns</w:t>
             </w:r>
+            <w:proofErr w:type="spellEnd"/>
           </w:p>
         </w:tc>
         <w:tc>
@@ -5487,6 +5600,7 @@
                 <w:bCs/>
               </w:rPr>
             </w:pPr>
+            <w:proofErr w:type="spellStart"/>
             <w:r>
               <w:rPr>
                 <w:b/>
@@ -5494,6 +5608,7 @@
               </w:rPr>
               <w:t>cin</w:t>
             </w:r>
+            <w:proofErr w:type="spellEnd"/>
           </w:p>
         </w:tc>
         <w:tc>
@@ -5508,6 +5623,7 @@
                 <w:vertAlign w:val="subscript"/>
               </w:rPr>
             </w:pPr>
+            <w:proofErr w:type="spellStart"/>
             <w:r>
               <w:rPr>
                 <w:b/>
@@ -5523,6 +5639,7 @@
               </w:rPr>
               <w:t>pd</w:t>
             </w:r>
+            <w:proofErr w:type="spellEnd"/>
           </w:p>
         </w:tc>
       </w:tr>
@@ -5543,8 +5660,13 @@
               <w:t>XNOR -&gt; NAND -&gt; NAND -&gt; OR</w:t>
             </w:r>
             <w:r>
-              <w:t xml:space="preserve"> -&gt; cout</w:t>
-            </w:r>
+              <w:t xml:space="preserve"> -&gt; </w:t>
+            </w:r>
+            <w:proofErr w:type="spellStart"/>
+            <w:r>
+              <w:t>cout</w:t>
+            </w:r>
+            <w:proofErr w:type="spellEnd"/>
           </w:p>
         </w:tc>
         <w:tc>
@@ -5762,15 +5884,22 @@
             <w:tcW w:w="2199" w:type="dxa"/>
           </w:tcPr>
           <w:p>
+            <w:proofErr w:type="spellStart"/>
             <w:r>
               <w:t>a_ns</w:t>
             </w:r>
+            <w:proofErr w:type="spellEnd"/>
             <w:r>
               <w:t xml:space="preserve"> -&gt; XNOR -&gt; NAND -&gt;</w:t>
             </w:r>
             <w:r>
-              <w:t xml:space="preserve"> NAND -&gt; OR -&gt; cout</w:t>
-            </w:r>
+              <w:t xml:space="preserve"> NAND -&gt; OR -&gt; </w:t>
+            </w:r>
+            <w:proofErr w:type="spellStart"/>
+            <w:r>
+              <w:t>cout</w:t>
+            </w:r>
+            <w:proofErr w:type="spellEnd"/>
           </w:p>
         </w:tc>
         <w:tc>
@@ -5883,8 +6012,13 @@
               <w:t>b -&gt; OR -&gt; NAND -&gt; NAND -&gt;</w:t>
             </w:r>
             <w:r>
-              <w:t xml:space="preserve"> OR -&gt; cout</w:t>
-            </w:r>
+              <w:t xml:space="preserve"> OR -&gt; </w:t>
+            </w:r>
+            <w:proofErr w:type="spellStart"/>
+            <w:r>
+              <w:t>cout</w:t>
+            </w:r>
+            <w:proofErr w:type="spellEnd"/>
           </w:p>
         </w:tc>
         <w:tc>
@@ -6105,15 +6239,25 @@
             <w:tcW w:w="2199" w:type="dxa"/>
           </w:tcPr>
           <w:p>
-            <w:r>
-              <w:t xml:space="preserve">cin -&gt; OR -&gt; </w:t>
+            <w:proofErr w:type="spellStart"/>
+            <w:r>
+              <w:t>cin</w:t>
+            </w:r>
+            <w:proofErr w:type="spellEnd"/>
+            <w:r>
+              <w:t xml:space="preserve"> -&gt; OR -&gt; </w:t>
             </w:r>
             <w:r>
               <w:t>NAND -&gt; NAND -&gt; OR</w:t>
             </w:r>
             <w:r>
-              <w:t xml:space="preserve"> -&gt; cout</w:t>
-            </w:r>
+              <w:t xml:space="preserve"> -&gt; </w:t>
+            </w:r>
+            <w:proofErr w:type="spellStart"/>
+            <w:r>
+              <w:t>cout</w:t>
+            </w:r>
+            <w:proofErr w:type="spellEnd"/>
           </w:p>
         </w:tc>
         <w:tc>
@@ -6221,8 +6365,13 @@
             <w:tcW w:w="2199" w:type="dxa"/>
           </w:tcPr>
           <w:p>
-            <w:r>
-              <w:t>cin -&gt; XNOR -&gt; s</w:t>
+            <w:proofErr w:type="spellStart"/>
+            <w:r>
+              <w:t>cin</w:t>
+            </w:r>
+            <w:proofErr w:type="spellEnd"/>
+            <w:r>
+              <w:t xml:space="preserve"> -&gt; XNOR -&gt; s</w:t>
             </w:r>
           </w:p>
         </w:tc>
@@ -7113,6 +7262,7 @@
                 <w:bCs/>
               </w:rPr>
             </w:pPr>
+            <w:proofErr w:type="spellStart"/>
             <w:r>
               <w:rPr>
                 <w:b/>
@@ -7120,6 +7270,7 @@
               </w:rPr>
               <w:t>cin</w:t>
             </w:r>
+            <w:proofErr w:type="spellEnd"/>
           </w:p>
         </w:tc>
         <w:tc>
@@ -7133,32 +7284,50 @@
                 <w:bCs/>
               </w:rPr>
             </w:pPr>
+            <w:proofErr w:type="gramStart"/>
             <w:r>
               <w:rPr>
                 <w:b/>
                 <w:bCs/>
               </w:rPr>
-              <w:t>op[0]</w:t>
-            </w:r>
-          </w:p>
-        </w:tc>
-        <w:tc>
-          <w:tcPr>
-            <w:tcW w:w="708" w:type="dxa"/>
-          </w:tcPr>
-          <w:p>
-            <w:pPr>
+              <w:t>op[</w:t>
+            </w:r>
+            <w:proofErr w:type="gramEnd"/>
+            <w:r>
               <w:rPr>
                 <w:b/>
                 <w:bCs/>
               </w:rPr>
-            </w:pPr>
-            <w:r>
+              <w:t>0]</w:t>
+            </w:r>
+          </w:p>
+        </w:tc>
+        <w:tc>
+          <w:tcPr>
+            <w:tcW w:w="708" w:type="dxa"/>
+          </w:tcPr>
+          <w:p>
+            <w:pPr>
               <w:rPr>
                 <w:b/>
                 <w:bCs/>
               </w:rPr>
-              <w:t>op[1]</w:t>
+            </w:pPr>
+            <w:proofErr w:type="gramStart"/>
+            <w:r>
+              <w:rPr>
+                <w:b/>
+                <w:bCs/>
+              </w:rPr>
+              <w:t>op[</w:t>
+            </w:r>
+            <w:proofErr w:type="gramEnd"/>
+            <w:r>
+              <w:rPr>
+                <w:b/>
+                <w:bCs/>
+              </w:rPr>
+              <w:t>1]</w:t>
             </w:r>
           </w:p>
         </w:tc>
@@ -7174,6 +7343,7 @@
                 <w:vertAlign w:val="subscript"/>
               </w:rPr>
             </w:pPr>
+            <w:proofErr w:type="spellStart"/>
             <w:r>
               <w:rPr>
                 <w:b/>
@@ -7189,6 +7359,7 @@
               </w:rPr>
               <w:t>PD</w:t>
             </w:r>
+            <w:proofErr w:type="spellEnd"/>
           </w:p>
         </w:tc>
       </w:tr>
@@ -7339,8 +7510,13 @@
           </w:tcPr>
           <w:p>
             <w:r>
-              <w:t>a -&gt; FA/S -&gt; cout</w:t>
-            </w:r>
+              <w:t xml:space="preserve">a -&gt; FA/S -&gt; </w:t>
+            </w:r>
+            <w:proofErr w:type="spellStart"/>
+            <w:r>
+              <w:t>cout</w:t>
+            </w:r>
+            <w:proofErr w:type="spellEnd"/>
           </w:p>
         </w:tc>
         <w:tc>
@@ -7601,8 +7777,13 @@
           </w:tcPr>
           <w:p>
             <w:r>
-              <w:t>b -&gt; FA/S -&gt; cout</w:t>
-            </w:r>
+              <w:t xml:space="preserve">b -&gt; FA/S -&gt; </w:t>
+            </w:r>
+            <w:proofErr w:type="spellStart"/>
+            <w:r>
+              <w:t>cout</w:t>
+            </w:r>
+            <w:proofErr w:type="spellEnd"/>
           </w:p>
         </w:tc>
         <w:tc>
@@ -7719,8 +7900,13 @@
             <w:tcW w:w="1110" w:type="dxa"/>
           </w:tcPr>
           <w:p>
-            <w:r>
-              <w:t>cin -&gt; FA/S -&gt; Mux -&gt; s</w:t>
+            <w:proofErr w:type="spellStart"/>
+            <w:r>
+              <w:t>cin</w:t>
+            </w:r>
+            <w:proofErr w:type="spellEnd"/>
+            <w:r>
+              <w:t xml:space="preserve"> -&gt; FA/S -&gt; Mux -&gt; s</w:t>
             </w:r>
           </w:p>
         </w:tc>
@@ -7838,10 +8024,20 @@
             <w:tcW w:w="1110" w:type="dxa"/>
           </w:tcPr>
           <w:p>
+            <w:proofErr w:type="spellStart"/>
             <w:r>
               <w:lastRenderedPageBreak/>
-              <w:t>cin -&gt; FA/S -&gt; cout</w:t>
-            </w:r>
+              <w:t>cin</w:t>
+            </w:r>
+            <w:proofErr w:type="spellEnd"/>
+            <w:r>
+              <w:t xml:space="preserve"> -&gt; FA/S -&gt; </w:t>
+            </w:r>
+            <w:proofErr w:type="spellStart"/>
+            <w:r>
+              <w:t>cout</w:t>
+            </w:r>
+            <w:proofErr w:type="spellEnd"/>
           </w:p>
         </w:tc>
         <w:tc>
@@ -7958,8 +8154,13 @@
             <w:tcW w:w="1110" w:type="dxa"/>
           </w:tcPr>
           <w:p>
-            <w:r>
-              <w:t>op[0] -&gt; Mux -&gt; s</w:t>
+            <w:proofErr w:type="gramStart"/>
+            <w:r>
+              <w:t>op[</w:t>
+            </w:r>
+            <w:proofErr w:type="gramEnd"/>
+            <w:r>
+              <w:t>0] -&gt; Mux -&gt; s</w:t>
             </w:r>
           </w:p>
         </w:tc>
@@ -8077,9 +8278,19 @@
             <w:tcW w:w="1110" w:type="dxa"/>
           </w:tcPr>
           <w:p>
-            <w:r>
-              <w:t>op[0] -&gt; NAND-&gt; FA/s-&gt; cout</w:t>
-            </w:r>
+            <w:proofErr w:type="gramStart"/>
+            <w:r>
+              <w:t>op[</w:t>
+            </w:r>
+            <w:proofErr w:type="gramEnd"/>
+            <w:r>
+              <w:t xml:space="preserve">0] -&gt; NAND-&gt; FA/s-&gt; </w:t>
+            </w:r>
+            <w:proofErr w:type="spellStart"/>
+            <w:r>
+              <w:t>cout</w:t>
+            </w:r>
+            <w:proofErr w:type="spellEnd"/>
           </w:p>
         </w:tc>
         <w:tc>
@@ -8196,8 +8407,13 @@
             <w:tcW w:w="1110" w:type="dxa"/>
           </w:tcPr>
           <w:p>
-            <w:r>
-              <w:t>op[1] -&gt; Mux -&gt; s</w:t>
+            <w:proofErr w:type="gramStart"/>
+            <w:r>
+              <w:t>op[</w:t>
+            </w:r>
+            <w:proofErr w:type="gramEnd"/>
+            <w:r>
+              <w:t>1] -&gt; Mux -&gt; s</w:t>
             </w:r>
           </w:p>
         </w:tc>
@@ -8471,6 +8687,7 @@
             <w:tcW w:w="590" w:type="dxa"/>
           </w:tcPr>
           <w:p>
+            <w:proofErr w:type="spellStart"/>
             <w:r>
               <w:rPr>
                 <w:b/>
@@ -8478,6 +8695,7 @@
               </w:rPr>
               <w:t>cin</w:t>
             </w:r>
+            <w:proofErr w:type="spellEnd"/>
           </w:p>
         </w:tc>
         <w:tc>
@@ -8485,26 +8703,44 @@
             <w:tcW w:w="817" w:type="dxa"/>
           </w:tcPr>
           <w:p>
+            <w:proofErr w:type="gramStart"/>
             <w:r>
               <w:rPr>
                 <w:b/>
                 <w:bCs/>
               </w:rPr>
-              <w:t>op[0]</w:t>
-            </w:r>
-          </w:p>
-        </w:tc>
-        <w:tc>
-          <w:tcPr>
-            <w:tcW w:w="817" w:type="dxa"/>
-          </w:tcPr>
-          <w:p>
+              <w:t>op[</w:t>
+            </w:r>
+            <w:proofErr w:type="gramEnd"/>
             <w:r>
               <w:rPr>
                 <w:b/>
                 <w:bCs/>
               </w:rPr>
-              <w:t>op[1]</w:t>
+              <w:t>0]</w:t>
+            </w:r>
+          </w:p>
+        </w:tc>
+        <w:tc>
+          <w:tcPr>
+            <w:tcW w:w="817" w:type="dxa"/>
+          </w:tcPr>
+          <w:p>
+            <w:proofErr w:type="gramStart"/>
+            <w:r>
+              <w:rPr>
+                <w:b/>
+                <w:bCs/>
+              </w:rPr>
+              <w:t>op[</w:t>
+            </w:r>
+            <w:proofErr w:type="gramEnd"/>
+            <w:r>
+              <w:rPr>
+                <w:b/>
+                <w:bCs/>
+              </w:rPr>
+              <w:t>1]</w:t>
             </w:r>
           </w:p>
         </w:tc>
@@ -8513,6 +8749,7 @@
             <w:tcW w:w="3247" w:type="dxa"/>
           </w:tcPr>
           <w:p>
+            <w:proofErr w:type="spellStart"/>
             <w:r>
               <w:rPr>
                 <w:b/>
@@ -8528,6 +8765,7 @@
               </w:rPr>
               <w:t>PD</w:t>
             </w:r>
+            <w:proofErr w:type="spellEnd"/>
           </w:p>
         </w:tc>
       </w:tr>
@@ -8540,11 +8778,16 @@
             <w:tcW w:w="3247" w:type="dxa"/>
           </w:tcPr>
           <w:p>
+            <w:proofErr w:type="gramStart"/>
             <w:r>
               <w:t>op</w:t>
             </w:r>
             <w:r>
-              <w:t>[0] -&gt; cout0 -&gt; cin1 -&gt; cout1 -&gt; … -&gt; cin63 -&gt;s[63]</w:t>
+              <w:t>[</w:t>
+            </w:r>
+            <w:proofErr w:type="gramEnd"/>
+            <w:r>
+              <w:t>0] -&gt; cout0 -&gt; cin1 -&gt; cout1 -&gt; … -&gt; cin63 -&gt;s[63]</w:t>
             </w:r>
           </w:p>
         </w:tc>
@@ -8714,7 +8957,79 @@
     </w:p>
     <w:p>
       <w:r>
-        <w:t>We defined a wait time of 25 ps in our testbench, and as seen in the photo the output changes after 20 ps each time. This change matches our calculations from question 2.2. Until 20 ps, the output z was undefined (value of x) in accordance with our calculations from before. After 20 ps, the output changed to the value of 0, according to the initial input received (all inputs are 0). At 25 ps, we changed the input and only 20 ps later, at the time 45 ps, the output changed. Lastly, at the time 50 ps, we changed the input again (back to 0) and the output changed again at the time 70 ps, again with a delay of 20 ps.</w:t>
+        <w:t xml:space="preserve">We defined a wait time of 25 </w:t>
+      </w:r>
+      <w:proofErr w:type="spellStart"/>
+      <w:r>
+        <w:t>ps</w:t>
+      </w:r>
+      <w:proofErr w:type="spellEnd"/>
+      <w:r>
+        <w:t xml:space="preserve"> in our testbench, and as seen in the photo the output changes after 20 </w:t>
+      </w:r>
+      <w:proofErr w:type="spellStart"/>
+      <w:r>
+        <w:t>ps</w:t>
+      </w:r>
+      <w:proofErr w:type="spellEnd"/>
+      <w:r>
+        <w:t xml:space="preserve"> each time. This change matches our calculations from question 2.2. Until 20 </w:t>
+      </w:r>
+      <w:proofErr w:type="spellStart"/>
+      <w:r>
+        <w:t>ps</w:t>
+      </w:r>
+      <w:proofErr w:type="spellEnd"/>
+      <w:r>
+        <w:t xml:space="preserve">, the output z was undefined (value of x) in accordance with our calculations from before. After 20 </w:t>
+      </w:r>
+      <w:proofErr w:type="spellStart"/>
+      <w:r>
+        <w:t>ps</w:t>
+      </w:r>
+      <w:proofErr w:type="spellEnd"/>
+      <w:r>
+        <w:t xml:space="preserve">, the output changed to the value of 0, according to the initial input received (all inputs are 0). At 25 </w:t>
+      </w:r>
+      <w:proofErr w:type="spellStart"/>
+      <w:r>
+        <w:t>ps</w:t>
+      </w:r>
+      <w:proofErr w:type="spellEnd"/>
+      <w:r>
+        <w:t xml:space="preserve">, we changed the input and only 20 </w:t>
+      </w:r>
+      <w:proofErr w:type="spellStart"/>
+      <w:r>
+        <w:t>ps</w:t>
+      </w:r>
+      <w:proofErr w:type="spellEnd"/>
+      <w:r>
+        <w:t xml:space="preserve"> later, at the time 45 </w:t>
+      </w:r>
+      <w:proofErr w:type="spellStart"/>
+      <w:r>
+        <w:t>ps</w:t>
+      </w:r>
+      <w:proofErr w:type="spellEnd"/>
+      <w:r>
+        <w:t xml:space="preserve">, the output changed. Lastly, at the time 50 </w:t>
+      </w:r>
+      <w:proofErr w:type="spellStart"/>
+      <w:r>
+        <w:t>ps</w:t>
+      </w:r>
+      <w:proofErr w:type="spellEnd"/>
+      <w:r>
+        <w:t xml:space="preserve">, we changed the input again (back to 0) and the output changed again at the time 70 </w:t>
+      </w:r>
+      <w:proofErr w:type="spellStart"/>
+      <w:r>
+        <w:t>ps</w:t>
+      </w:r>
+      <w:proofErr w:type="spellEnd"/>
+      <w:r>
+        <w:t>, again with a delay of 20 ps.</w:t>
       </w:r>
     </w:p>
     <w:p/>
@@ -8768,7 +9083,167 @@
     </w:p>
     <w:p>
       <w:r>
-        <w:t xml:space="preserve">We defined a wait time of 20 ps for our testbench. As seen in the photo, the outputs s and cout start off uninitialized (value of x). After 6 ps, s changes to match the input, and after 13 ps cout changes accordingly. These times match our calculations from question 2.3. At the time 20 ps the input a changes from 0 to 1, and at the time 26 ps, s changes accordingly. Cout changes at the time 33 ps. At the time 40 ps, we change a back to 0. At the time 46 ps s changes, and at the time 53 ps cout changes. At 60 ps, the value of a_ns is changed, and s is no longer affected. At 73 ps cout changes according to the new value of a_ns which matches our calculations. At the time 80 ps, we changed a_ns back, and cout changed </w:t>
+        <w:t xml:space="preserve">We defined a wait time of 20 </w:t>
+      </w:r>
+      <w:proofErr w:type="spellStart"/>
+      <w:r>
+        <w:t>ps</w:t>
+      </w:r>
+      <w:proofErr w:type="spellEnd"/>
+      <w:r>
+        <w:t xml:space="preserve"> for our testbench. As seen in the photo, the outputs s and </w:t>
+      </w:r>
+      <w:proofErr w:type="spellStart"/>
+      <w:r>
+        <w:t>cout</w:t>
+      </w:r>
+      <w:proofErr w:type="spellEnd"/>
+      <w:r>
+        <w:t xml:space="preserve"> start off uninitialized (value of x). After 6 </w:t>
+      </w:r>
+      <w:proofErr w:type="spellStart"/>
+      <w:r>
+        <w:t>ps</w:t>
+      </w:r>
+      <w:proofErr w:type="spellEnd"/>
+      <w:r>
+        <w:t xml:space="preserve">, s changes to match the input, and after 13 </w:t>
+      </w:r>
+      <w:proofErr w:type="spellStart"/>
+      <w:r>
+        <w:t>ps</w:t>
+      </w:r>
+      <w:proofErr w:type="spellEnd"/>
+      <w:r>
+        <w:t xml:space="preserve"> </w:t>
+      </w:r>
+      <w:proofErr w:type="spellStart"/>
+      <w:r>
+        <w:t>cout</w:t>
+      </w:r>
+      <w:proofErr w:type="spellEnd"/>
+      <w:r>
+        <w:t xml:space="preserve"> changes accordingly. These times match our calculations from question 2.3. At the time 20 </w:t>
+      </w:r>
+      <w:proofErr w:type="spellStart"/>
+      <w:r>
+        <w:t>ps</w:t>
+      </w:r>
+      <w:proofErr w:type="spellEnd"/>
+      <w:r>
+        <w:t xml:space="preserve"> the input a changes from 0 to 1, and at the time 26 </w:t>
+      </w:r>
+      <w:proofErr w:type="spellStart"/>
+      <w:r>
+        <w:t>ps</w:t>
+      </w:r>
+      <w:proofErr w:type="spellEnd"/>
+      <w:r>
+        <w:t xml:space="preserve">, s changes accordingly. </w:t>
+      </w:r>
+      <w:proofErr w:type="spellStart"/>
+      <w:r>
+        <w:t>Cout</w:t>
+      </w:r>
+      <w:proofErr w:type="spellEnd"/>
+      <w:r>
+        <w:t xml:space="preserve"> changes at the time 33 ps. At the time 40 </w:t>
+      </w:r>
+      <w:proofErr w:type="spellStart"/>
+      <w:r>
+        <w:t>ps</w:t>
+      </w:r>
+      <w:proofErr w:type="spellEnd"/>
+      <w:r>
+        <w:t xml:space="preserve">, we change a back to 0. At the time 46 </w:t>
+      </w:r>
+      <w:proofErr w:type="spellStart"/>
+      <w:r>
+        <w:t>ps</w:t>
+      </w:r>
+      <w:proofErr w:type="spellEnd"/>
+      <w:r>
+        <w:t xml:space="preserve"> s changes, and at the time 53 </w:t>
+      </w:r>
+      <w:proofErr w:type="spellStart"/>
+      <w:r>
+        <w:t>ps</w:t>
+      </w:r>
+      <w:proofErr w:type="spellEnd"/>
+      <w:r>
+        <w:t xml:space="preserve"> </w:t>
+      </w:r>
+      <w:proofErr w:type="spellStart"/>
+      <w:r>
+        <w:t>cout</w:t>
+      </w:r>
+      <w:proofErr w:type="spellEnd"/>
+      <w:r>
+        <w:t xml:space="preserve"> changes. At 60 </w:t>
+      </w:r>
+      <w:proofErr w:type="spellStart"/>
+      <w:r>
+        <w:t>ps</w:t>
+      </w:r>
+      <w:proofErr w:type="spellEnd"/>
+      <w:r>
+        <w:t xml:space="preserve">, the value of </w:t>
+      </w:r>
+      <w:proofErr w:type="spellStart"/>
+      <w:r>
+        <w:t>a_ns</w:t>
+      </w:r>
+      <w:proofErr w:type="spellEnd"/>
+      <w:r>
+        <w:t xml:space="preserve"> is changed, and s is no longer affected. At 73 </w:t>
+      </w:r>
+      <w:proofErr w:type="spellStart"/>
+      <w:r>
+        <w:t>ps</w:t>
+      </w:r>
+      <w:proofErr w:type="spellEnd"/>
+      <w:r>
+        <w:t xml:space="preserve"> </w:t>
+      </w:r>
+      <w:proofErr w:type="spellStart"/>
+      <w:r>
+        <w:t>cout</w:t>
+      </w:r>
+      <w:proofErr w:type="spellEnd"/>
+      <w:r>
+        <w:t xml:space="preserve"> changes according to the new value of </w:t>
+      </w:r>
+      <w:proofErr w:type="spellStart"/>
+      <w:r>
+        <w:t>a_ns</w:t>
+      </w:r>
+      <w:proofErr w:type="spellEnd"/>
+      <w:r>
+        <w:t xml:space="preserve"> which matches our calculations. At the time 80 </w:t>
+      </w:r>
+      <w:proofErr w:type="spellStart"/>
+      <w:r>
+        <w:t>ps</w:t>
+      </w:r>
+      <w:proofErr w:type="spellEnd"/>
+      <w:r>
+        <w:t xml:space="preserve">, we changed </w:t>
+      </w:r>
+      <w:proofErr w:type="spellStart"/>
+      <w:r>
+        <w:t>a_ns</w:t>
+      </w:r>
+      <w:proofErr w:type="spellEnd"/>
+      <w:r>
+        <w:t xml:space="preserve"> back, and </w:t>
+      </w:r>
+      <w:proofErr w:type="spellStart"/>
+      <w:r>
+        <w:t>cout</w:t>
+      </w:r>
+      <w:proofErr w:type="spellEnd"/>
+      <w:r>
+        <w:t xml:space="preserve"> changed </w:t>
       </w:r>
       <w:r>
         <w:t>after a delay of 13 ps.</w:t>
@@ -8785,6 +9260,9 @@
         <w:jc w:val="center"/>
       </w:pPr>
       <w:r>
+        <w:rPr>
+          <w:noProof/>
+        </w:rPr>
         <w:lastRenderedPageBreak/>
         <w:drawing>
           <wp:anchor distT="0" distB="0" distL="114300" distR="114300" simplePos="0" relativeHeight="251698176" behindDoc="0" locked="0" layoutInCell="1" allowOverlap="1" wp14:anchorId="48A06356" wp14:editId="4630F20C">
@@ -8848,14 +9326,43 @@
         <w:t>40</w:t>
       </w:r>
       <w:r>
-        <w:t xml:space="preserve"> ps, the values s and cout are initialized. At time 900 ps, the input is changed, and at the time </w:t>
+        <w:t xml:space="preserve"> </w:t>
+      </w:r>
+      <w:proofErr w:type="spellStart"/>
+      <w:r>
+        <w:t>ps</w:t>
+      </w:r>
+      <w:proofErr w:type="spellEnd"/>
+      <w:r>
+        <w:t xml:space="preserve">, the values s and </w:t>
+      </w:r>
+      <w:proofErr w:type="spellStart"/>
+      <w:r>
+        <w:t>cout</w:t>
+      </w:r>
+      <w:proofErr w:type="spellEnd"/>
+      <w:r>
+        <w:t xml:space="preserve"> are initialized. At time 900 </w:t>
+      </w:r>
+      <w:proofErr w:type="spellStart"/>
+      <w:r>
+        <w:t>ps</w:t>
+      </w:r>
+      <w:proofErr w:type="spellEnd"/>
+      <w:r>
+        <w:t xml:space="preserve">, the input is changed, and at the time </w:t>
       </w:r>
       <w:r>
         <w:t>1684</w:t>
       </w:r>
       <w:r>
-        <w:t xml:space="preserve"> ps</w:t>
-      </w:r>
+        <w:t xml:space="preserve"> </w:t>
+      </w:r>
+      <w:proofErr w:type="spellStart"/>
+      <w:r>
+        <w:t>ps</w:t>
+      </w:r>
+      <w:proofErr w:type="spellEnd"/>
       <w:r>
         <w:t>,</w:t>
       </w:r>
@@ -8869,19 +9376,43 @@
         <w:t xml:space="preserve"> changes accordingly</w:t>
       </w:r>
       <w:r>
-        <w:t xml:space="preserve"> (cout has no change in value)</w:t>
+        <w:t xml:space="preserve"> (</w:t>
+      </w:r>
+      <w:proofErr w:type="spellStart"/>
+      <w:r>
+        <w:t>cout</w:t>
+      </w:r>
+      <w:proofErr w:type="spellEnd"/>
+      <w:r>
+        <w:t xml:space="preserve"> has no change in value)</w:t>
       </w:r>
       <w:r>
         <w:t>. This matches our previous calculations</w:t>
       </w:r>
       <w:r>
-        <w:t xml:space="preserve"> of the maximum tpd it takes for the output s to change (78</w:t>
+        <w:t xml:space="preserve"> of the maximum </w:t>
+      </w:r>
+      <w:proofErr w:type="spellStart"/>
+      <w:r>
+        <w:t>tpd</w:t>
+      </w:r>
+      <w:proofErr w:type="spellEnd"/>
+      <w:r>
+        <w:t xml:space="preserve"> it takes for the output s to change (78</w:t>
       </w:r>
       <w:r>
         <w:t>4</w:t>
       </w:r>
       <w:r>
-        <w:t xml:space="preserve"> ps).</w:t>
+        <w:t xml:space="preserve"> </w:t>
+      </w:r>
+      <w:proofErr w:type="spellStart"/>
+      <w:r>
+        <w:t>ps</w:t>
+      </w:r>
+      <w:proofErr w:type="spellEnd"/>
+      <w:r>
+        <w:t>).</w:t>
       </w:r>
       <w:r>
         <w:t xml:space="preserve"> </w:t>

</xml_diff>

<commit_message>
Made changes in 2.4 in dry part
</commit_message>
<xml_diff>
--- a/Dry.docx
+++ b/Dry.docx
@@ -89,15 +89,7 @@
         <w:t xml:space="preserve">A truth table for a </w:t>
       </w:r>
       <w:r>
-        <w:t>mux with two inputs (d0 and d1), one selector (</w:t>
-      </w:r>
-      <w:proofErr w:type="spellStart"/>
-      <w:r>
-        <w:t>sel</w:t>
-      </w:r>
-      <w:proofErr w:type="spellEnd"/>
-      <w:r>
-        <w:t>), and one output (z):</w:t>
+        <w:t>mux with two inputs (d0 and d1), one selector (sel), and one output (z):</w:t>
       </w:r>
     </w:p>
     <w:tbl>
@@ -130,7 +122,6 @@
                 <w:bCs/>
               </w:rPr>
             </w:pPr>
-            <w:proofErr w:type="spellStart"/>
             <w:r>
               <w:rPr>
                 <w:b/>
@@ -138,7 +129,6 @@
               </w:rPr>
               <w:t>sel</w:t>
             </w:r>
-            <w:proofErr w:type="spellEnd"/>
           </w:p>
         </w:tc>
         <w:tc>
@@ -700,15 +690,7 @@
     <w:p>
       <w:r>
         <w:tab/>
-        <w:t xml:space="preserve">Let: w = </w:t>
-      </w:r>
-      <w:proofErr w:type="spellStart"/>
-      <w:r>
-        <w:t>sel</w:t>
-      </w:r>
-      <w:proofErr w:type="spellEnd"/>
-      <w:r>
-        <w:t>, x = d0, y = d1</w:t>
+        <w:t>Let: w = sel, x = d0, y = d1</w:t>
       </w:r>
     </w:p>
     <w:p>
@@ -753,17 +735,8 @@
                 <w:b/>
                 <w:bCs/>
               </w:rPr>
-              <w:t>w\</w:t>
-            </w:r>
-            <w:proofErr w:type="spellStart"/>
-            <w:r>
-              <w:rPr>
-                <w:b/>
-                <w:bCs/>
-              </w:rPr>
-              <w:t>xy</w:t>
-            </w:r>
-            <w:proofErr w:type="spellEnd"/>
+              <w:t>w\xy</w:t>
+            </w:r>
           </w:p>
         </w:tc>
         <w:tc>
@@ -1074,22 +1047,12 @@
       <w:r>
         <w:t xml:space="preserve">z = </w:t>
       </w:r>
-      <w:proofErr w:type="spellStart"/>
-      <w:r>
-        <w:t>wy</w:t>
-      </w:r>
-      <w:proofErr w:type="spellEnd"/>
-      <w:r>
-        <w:t xml:space="preserve"> + </w:t>
-      </w:r>
-      <w:proofErr w:type="spellStart"/>
-      <w:r>
-        <w:t>w</w:t>
+      <w:r>
+        <w:t>wy + w</w:t>
       </w:r>
       <w:r>
         <w:t>’x</w:t>
       </w:r>
-      <w:proofErr w:type="spellEnd"/>
     </w:p>
     <w:p>
       <w:pPr>
@@ -1215,7 +1178,6 @@
                 <w:vertAlign w:val="subscript"/>
               </w:rPr>
             </w:pPr>
-            <w:proofErr w:type="spellStart"/>
             <w:r>
               <w:t>t</w:t>
             </w:r>
@@ -1225,7 +1187,6 @@
               </w:rPr>
               <w:t>PDLH</w:t>
             </w:r>
-            <w:proofErr w:type="spellEnd"/>
           </w:p>
         </w:tc>
         <w:tc>
@@ -1240,7 +1201,6 @@
                 <w:vertAlign w:val="subscript"/>
               </w:rPr>
             </w:pPr>
-            <w:proofErr w:type="spellStart"/>
             <w:r>
               <w:t>t</w:t>
             </w:r>
@@ -1250,7 +1210,6 @@
               </w:rPr>
               <w:t>PDHL</w:t>
             </w:r>
-            <w:proofErr w:type="spellEnd"/>
           </w:p>
         </w:tc>
       </w:tr>
@@ -1404,11 +1363,7 @@
         <w:ind w:left="720"/>
       </w:pPr>
       <w:r>
-        <w:t xml:space="preserve">The following table describes the </w:t>
-      </w:r>
-      <w:proofErr w:type="spellStart"/>
-      <w:r>
-        <w:t>t</w:t>
+        <w:t>The following table describes the t</w:t>
       </w:r>
       <w:r>
         <w:rPr>
@@ -1416,7 +1371,6 @@
         </w:rPr>
         <w:t>PD</w:t>
       </w:r>
-      <w:proofErr w:type="spellEnd"/>
       <w:r>
         <w:t xml:space="preserve"> of each possible path throughout the implementation above:</w:t>
       </w:r>
@@ -1499,11 +1453,9 @@
             <w:pPr>
               <w:jc w:val="center"/>
             </w:pPr>
-            <w:proofErr w:type="spellStart"/>
             <w:r>
               <w:t>sel</w:t>
             </w:r>
-            <w:proofErr w:type="spellEnd"/>
           </w:p>
         </w:tc>
         <w:tc>
@@ -1518,7 +1470,6 @@
                 <w:vertAlign w:val="subscript"/>
               </w:rPr>
             </w:pPr>
-            <w:proofErr w:type="spellStart"/>
             <w:r>
               <w:t>t</w:t>
             </w:r>
@@ -1528,7 +1479,6 @@
               </w:rPr>
               <w:t>PD</w:t>
             </w:r>
-            <w:proofErr w:type="spellEnd"/>
           </w:p>
         </w:tc>
       </w:tr>
@@ -2465,13 +2415,8 @@
             <w:pPr>
               <w:jc w:val="center"/>
             </w:pPr>
-            <w:proofErr w:type="spellStart"/>
-            <w:r>
-              <w:t>sel</w:t>
-            </w:r>
-            <w:proofErr w:type="spellEnd"/>
-            <w:r>
-              <w:t xml:space="preserve"> -&gt; g1 -&gt; g2 -&gt; g3 -&gt; g6 (longest path to z)</w:t>
+            <w:r>
+              <w:t>sel -&gt; g1 -&gt; g2 -&gt; g3 -&gt; g6 (longest path to z)</w:t>
             </w:r>
           </w:p>
         </w:tc>
@@ -2701,13 +2646,8 @@
             <w:pPr>
               <w:jc w:val="center"/>
             </w:pPr>
-            <w:proofErr w:type="spellStart"/>
-            <w:r>
-              <w:t>sel</w:t>
-            </w:r>
-            <w:proofErr w:type="spellEnd"/>
-            <w:r>
-              <w:t xml:space="preserve"> -&gt; g4 -&gt; g5 -&gt; g6</w:t>
+            <w:r>
+              <w:t>sel -&gt; g4 -&gt; g5 -&gt; g6</w:t>
             </w:r>
           </w:p>
           <w:p>
@@ -3411,7 +3351,6 @@
                 <w:vertAlign w:val="subscript"/>
               </w:rPr>
             </w:pPr>
-            <w:proofErr w:type="spellStart"/>
             <w:r>
               <w:t>t</w:t>
             </w:r>
@@ -3421,7 +3360,6 @@
               </w:rPr>
               <w:t>PDLH</w:t>
             </w:r>
-            <w:proofErr w:type="spellEnd"/>
           </w:p>
         </w:tc>
         <w:tc>
@@ -3436,7 +3374,6 @@
                 <w:vertAlign w:val="subscript"/>
               </w:rPr>
             </w:pPr>
-            <w:proofErr w:type="spellStart"/>
             <w:r>
               <w:t>t</w:t>
             </w:r>
@@ -3446,7 +3383,6 @@
               </w:rPr>
               <w:t>PDHL</w:t>
             </w:r>
-            <w:proofErr w:type="spellEnd"/>
           </w:p>
         </w:tc>
       </w:tr>
@@ -3605,11 +3541,7 @@
         <w:ind w:firstLine="720"/>
       </w:pPr>
       <w:r>
-        <w:t xml:space="preserve">The following is a table showing the calculations of </w:t>
-      </w:r>
-      <w:proofErr w:type="spellStart"/>
-      <w:r>
-        <w:t>t</w:t>
+        <w:t>The following is a table showing the calculations of t</w:t>
       </w:r>
       <w:r>
         <w:rPr>
@@ -3617,7 +3549,6 @@
         </w:rPr>
         <w:t>PD</w:t>
       </w:r>
-      <w:proofErr w:type="spellEnd"/>
       <w:r>
         <w:t xml:space="preserve"> for </w:t>
       </w:r>
@@ -3779,70 +3710,34 @@
                 <w:bCs/>
               </w:rPr>
             </w:pPr>
-            <w:proofErr w:type="spellStart"/>
-            <w:proofErr w:type="gramStart"/>
             <w:r>
               <w:rPr>
                 <w:b/>
                 <w:bCs/>
               </w:rPr>
-              <w:t>sel</w:t>
-            </w:r>
-            <w:proofErr w:type="spellEnd"/>
-            <w:r>
+              <w:t>sel[0]</w:t>
+            </w:r>
+          </w:p>
+        </w:tc>
+        <w:tc>
+          <w:tcPr>
+            <w:tcW w:w="833" w:type="dxa"/>
+            <w:vAlign w:val="center"/>
+          </w:tcPr>
+          <w:p>
+            <w:pPr>
+              <w:jc w:val="center"/>
               <w:rPr>
                 <w:b/>
                 <w:bCs/>
               </w:rPr>
-              <w:t>[</w:t>
-            </w:r>
-            <w:proofErr w:type="gramEnd"/>
+            </w:pPr>
             <w:r>
               <w:rPr>
                 <w:b/>
                 <w:bCs/>
               </w:rPr>
-              <w:t>0]</w:t>
-            </w:r>
-          </w:p>
-        </w:tc>
-        <w:tc>
-          <w:tcPr>
-            <w:tcW w:w="833" w:type="dxa"/>
-            <w:vAlign w:val="center"/>
-          </w:tcPr>
-          <w:p>
-            <w:pPr>
-              <w:jc w:val="center"/>
-              <w:rPr>
-                <w:b/>
-                <w:bCs/>
-              </w:rPr>
-            </w:pPr>
-            <w:proofErr w:type="spellStart"/>
-            <w:proofErr w:type="gramStart"/>
-            <w:r>
-              <w:rPr>
-                <w:b/>
-                <w:bCs/>
-              </w:rPr>
-              <w:t>sel</w:t>
-            </w:r>
-            <w:proofErr w:type="spellEnd"/>
-            <w:r>
-              <w:rPr>
-                <w:b/>
-                <w:bCs/>
-              </w:rPr>
-              <w:t>[</w:t>
-            </w:r>
-            <w:proofErr w:type="gramEnd"/>
-            <w:r>
-              <w:rPr>
-                <w:b/>
-                <w:bCs/>
-              </w:rPr>
-              <w:t>1]</w:t>
+              <w:t>sel[1]</w:t>
             </w:r>
           </w:p>
         </w:tc>
@@ -3860,7 +3755,6 @@
                 <w:vertAlign w:val="subscript"/>
               </w:rPr>
             </w:pPr>
-            <w:proofErr w:type="spellStart"/>
             <w:r>
               <w:rPr>
                 <w:b/>
@@ -3876,7 +3770,6 @@
               </w:rPr>
               <w:t>PD</w:t>
             </w:r>
-            <w:proofErr w:type="spellEnd"/>
           </w:p>
         </w:tc>
       </w:tr>
@@ -5298,7 +5191,6 @@
                 <w:vertAlign w:val="subscript"/>
               </w:rPr>
             </w:pPr>
-            <w:proofErr w:type="spellStart"/>
             <w:r>
               <w:t>t</w:t>
             </w:r>
@@ -5308,7 +5200,6 @@
               </w:rPr>
               <w:t>PDLH</w:t>
             </w:r>
-            <w:proofErr w:type="spellEnd"/>
           </w:p>
         </w:tc>
         <w:tc>
@@ -5323,7 +5214,6 @@
                 <w:vertAlign w:val="subscript"/>
               </w:rPr>
             </w:pPr>
-            <w:proofErr w:type="spellStart"/>
             <w:r>
               <w:t>t</w:t>
             </w:r>
@@ -5333,7 +5223,6 @@
               </w:rPr>
               <w:t>PDHL</w:t>
             </w:r>
-            <w:proofErr w:type="spellEnd"/>
           </w:p>
         </w:tc>
       </w:tr>
@@ -5485,6 +5374,11 @@
     <w:p>
       <w:r>
         <w:t>The following is a table showing the maximum time for each input:</w:t>
+      </w:r>
+    </w:p>
+    <w:p>
+      <w:r>
+        <w:t xml:space="preserve">Due to the fact that the tpd for low to high and high to low are equal for each logic gate, the times for changes from low to high and high to low are equal. Therefore, we will only write one of the two options in the table below. </w:t>
       </w:r>
     </w:p>
     <w:tbl>
@@ -5558,7 +5452,6 @@
                 <w:bCs/>
               </w:rPr>
             </w:pPr>
-            <w:proofErr w:type="spellStart"/>
             <w:r>
               <w:rPr>
                 <w:b/>
@@ -5566,7 +5459,6 @@
               </w:rPr>
               <w:t>a_ns</w:t>
             </w:r>
-            <w:proofErr w:type="spellEnd"/>
           </w:p>
         </w:tc>
         <w:tc>
@@ -5600,7 +5492,6 @@
                 <w:bCs/>
               </w:rPr>
             </w:pPr>
-            <w:proofErr w:type="spellStart"/>
             <w:r>
               <w:rPr>
                 <w:b/>
@@ -5608,7 +5499,6 @@
               </w:rPr>
               <w:t>cin</w:t>
             </w:r>
-            <w:proofErr w:type="spellEnd"/>
           </w:p>
         </w:tc>
         <w:tc>
@@ -5623,7 +5513,6 @@
                 <w:vertAlign w:val="subscript"/>
               </w:rPr>
             </w:pPr>
-            <w:proofErr w:type="spellStart"/>
             <w:r>
               <w:rPr>
                 <w:b/>
@@ -5639,7 +5528,6 @@
               </w:rPr>
               <w:t>pd</w:t>
             </w:r>
-            <w:proofErr w:type="spellEnd"/>
           </w:p>
         </w:tc>
       </w:tr>
@@ -5660,13 +5548,8 @@
               <w:t>XNOR -&gt; NAND -&gt; NAND -&gt; OR</w:t>
             </w:r>
             <w:r>
-              <w:t xml:space="preserve"> -&gt; </w:t>
-            </w:r>
-            <w:proofErr w:type="spellStart"/>
-            <w:r>
-              <w:t>cout</w:t>
-            </w:r>
-            <w:proofErr w:type="spellEnd"/>
+              <w:t xml:space="preserve"> -&gt; cout</w:t>
+            </w:r>
           </w:p>
         </w:tc>
         <w:tc>
@@ -5884,22 +5767,15 @@
             <w:tcW w:w="2199" w:type="dxa"/>
           </w:tcPr>
           <w:p>
-            <w:proofErr w:type="spellStart"/>
             <w:r>
               <w:t>a_ns</w:t>
             </w:r>
-            <w:proofErr w:type="spellEnd"/>
             <w:r>
               <w:t xml:space="preserve"> -&gt; XNOR -&gt; NAND -&gt;</w:t>
             </w:r>
             <w:r>
-              <w:t xml:space="preserve"> NAND -&gt; OR -&gt; </w:t>
-            </w:r>
-            <w:proofErr w:type="spellStart"/>
-            <w:r>
-              <w:t>cout</w:t>
-            </w:r>
-            <w:proofErr w:type="spellEnd"/>
+              <w:t xml:space="preserve"> NAND -&gt; OR -&gt; cout</w:t>
+            </w:r>
           </w:p>
         </w:tc>
         <w:tc>
@@ -6012,13 +5888,8 @@
               <w:t>b -&gt; OR -&gt; NAND -&gt; NAND -&gt;</w:t>
             </w:r>
             <w:r>
-              <w:t xml:space="preserve"> OR -&gt; </w:t>
-            </w:r>
-            <w:proofErr w:type="spellStart"/>
-            <w:r>
-              <w:t>cout</w:t>
-            </w:r>
-            <w:proofErr w:type="spellEnd"/>
+              <w:t xml:space="preserve"> OR -&gt; cout</w:t>
+            </w:r>
           </w:p>
         </w:tc>
         <w:tc>
@@ -6239,25 +6110,15 @@
             <w:tcW w:w="2199" w:type="dxa"/>
           </w:tcPr>
           <w:p>
-            <w:proofErr w:type="spellStart"/>
-            <w:r>
-              <w:t>cin</w:t>
-            </w:r>
-            <w:proofErr w:type="spellEnd"/>
-            <w:r>
-              <w:t xml:space="preserve"> -&gt; OR -&gt; </w:t>
+            <w:r>
+              <w:t xml:space="preserve">cin -&gt; OR -&gt; </w:t>
             </w:r>
             <w:r>
               <w:t>NAND -&gt; NAND -&gt; OR</w:t>
             </w:r>
             <w:r>
-              <w:t xml:space="preserve"> -&gt; </w:t>
-            </w:r>
-            <w:proofErr w:type="spellStart"/>
-            <w:r>
-              <w:t>cout</w:t>
-            </w:r>
-            <w:proofErr w:type="spellEnd"/>
+              <w:t xml:space="preserve"> -&gt; cout</w:t>
+            </w:r>
           </w:p>
         </w:tc>
         <w:tc>
@@ -6365,13 +6226,9 @@
             <w:tcW w:w="2199" w:type="dxa"/>
           </w:tcPr>
           <w:p>
-            <w:proofErr w:type="spellStart"/>
-            <w:r>
-              <w:t>cin</w:t>
-            </w:r>
-            <w:proofErr w:type="spellEnd"/>
-            <w:r>
-              <w:t xml:space="preserve"> -&gt; XNOR -&gt; s</w:t>
+            <w:r>
+              <w:lastRenderedPageBreak/>
+              <w:t>cin -&gt; XNOR -&gt; s</w:t>
             </w:r>
           </w:p>
         </w:tc>
@@ -6481,7 +6338,6 @@
     <w:p/>
     <w:p>
       <w:r>
-        <w:lastRenderedPageBreak/>
         <w:t xml:space="preserve">2.4: </w:t>
       </w:r>
       <w:r>
@@ -7167,8 +7023,10 @@
       <w:r>
         <w:t>for each input and output:</w:t>
       </w:r>
-      <w:r>
-        <w:br/>
+    </w:p>
+    <w:p>
+      <w:r>
+        <w:t>Due to the fact that the tpd for low to high and high to low are equal for each logic gate, the times for changes from low to high and high to low are equal. Therefore, we will only write one of the two options in the table below.</w:t>
       </w:r>
     </w:p>
     <w:tbl>
@@ -7262,7 +7120,6 @@
                 <w:bCs/>
               </w:rPr>
             </w:pPr>
-            <w:proofErr w:type="spellStart"/>
             <w:r>
               <w:rPr>
                 <w:b/>
@@ -7270,7 +7127,6 @@
               </w:rPr>
               <w:t>cin</w:t>
             </w:r>
-            <w:proofErr w:type="spellEnd"/>
           </w:p>
         </w:tc>
         <w:tc>
@@ -7284,50 +7140,32 @@
                 <w:bCs/>
               </w:rPr>
             </w:pPr>
-            <w:proofErr w:type="gramStart"/>
             <w:r>
               <w:rPr>
                 <w:b/>
                 <w:bCs/>
               </w:rPr>
-              <w:t>op[</w:t>
-            </w:r>
-            <w:proofErr w:type="gramEnd"/>
-            <w:r>
+              <w:t>op[0]</w:t>
+            </w:r>
+          </w:p>
+        </w:tc>
+        <w:tc>
+          <w:tcPr>
+            <w:tcW w:w="708" w:type="dxa"/>
+          </w:tcPr>
+          <w:p>
+            <w:pPr>
               <w:rPr>
                 <w:b/>
                 <w:bCs/>
               </w:rPr>
-              <w:t>0]</w:t>
-            </w:r>
-          </w:p>
-        </w:tc>
-        <w:tc>
-          <w:tcPr>
-            <w:tcW w:w="708" w:type="dxa"/>
-          </w:tcPr>
-          <w:p>
-            <w:pPr>
+            </w:pPr>
+            <w:r>
               <w:rPr>
                 <w:b/>
                 <w:bCs/>
               </w:rPr>
-            </w:pPr>
-            <w:proofErr w:type="gramStart"/>
-            <w:r>
-              <w:rPr>
-                <w:b/>
-                <w:bCs/>
-              </w:rPr>
-              <w:t>op[</w:t>
-            </w:r>
-            <w:proofErr w:type="gramEnd"/>
-            <w:r>
-              <w:rPr>
-                <w:b/>
-                <w:bCs/>
-              </w:rPr>
-              <w:t>1]</w:t>
+              <w:t>op[1]</w:t>
             </w:r>
           </w:p>
         </w:tc>
@@ -7343,7 +7181,6 @@
                 <w:vertAlign w:val="subscript"/>
               </w:rPr>
             </w:pPr>
-            <w:proofErr w:type="spellStart"/>
             <w:r>
               <w:rPr>
                 <w:b/>
@@ -7359,7 +7196,6 @@
               </w:rPr>
               <w:t>PD</w:t>
             </w:r>
-            <w:proofErr w:type="spellEnd"/>
           </w:p>
         </w:tc>
       </w:tr>
@@ -7510,13 +7346,8 @@
           </w:tcPr>
           <w:p>
             <w:r>
-              <w:t xml:space="preserve">a -&gt; FA/S -&gt; </w:t>
-            </w:r>
-            <w:proofErr w:type="spellStart"/>
-            <w:r>
-              <w:t>cout</w:t>
-            </w:r>
-            <w:proofErr w:type="spellEnd"/>
+              <w:t>a -&gt; FA/S -&gt; cout</w:t>
+            </w:r>
           </w:p>
         </w:tc>
         <w:tc>
@@ -7634,6 +7465,7 @@
           </w:tcPr>
           <w:p>
             <w:r>
+              <w:lastRenderedPageBreak/>
               <w:t xml:space="preserve">b -&gt; </w:t>
             </w:r>
             <w:r>
@@ -7777,13 +7609,8 @@
           </w:tcPr>
           <w:p>
             <w:r>
-              <w:t xml:space="preserve">b -&gt; FA/S -&gt; </w:t>
-            </w:r>
-            <w:proofErr w:type="spellStart"/>
-            <w:r>
-              <w:t>cout</w:t>
-            </w:r>
-            <w:proofErr w:type="spellEnd"/>
+              <w:t>b -&gt; FA/S -&gt; cout</w:t>
+            </w:r>
           </w:p>
         </w:tc>
         <w:tc>
@@ -7900,13 +7727,8 @@
             <w:tcW w:w="1110" w:type="dxa"/>
           </w:tcPr>
           <w:p>
-            <w:proofErr w:type="spellStart"/>
-            <w:r>
-              <w:t>cin</w:t>
-            </w:r>
-            <w:proofErr w:type="spellEnd"/>
-            <w:r>
-              <w:t xml:space="preserve"> -&gt; FA/S -&gt; Mux -&gt; s</w:t>
+            <w:r>
+              <w:t>cin -&gt; FA/S -&gt; Mux -&gt; s</w:t>
             </w:r>
           </w:p>
         </w:tc>
@@ -8024,20 +7846,9 @@
             <w:tcW w:w="1110" w:type="dxa"/>
           </w:tcPr>
           <w:p>
-            <w:proofErr w:type="spellStart"/>
-            <w:r>
-              <w:lastRenderedPageBreak/>
-              <w:t>cin</w:t>
-            </w:r>
-            <w:proofErr w:type="spellEnd"/>
-            <w:r>
-              <w:t xml:space="preserve"> -&gt; FA/S -&gt; </w:t>
-            </w:r>
-            <w:proofErr w:type="spellStart"/>
-            <w:r>
-              <w:t>cout</w:t>
-            </w:r>
-            <w:proofErr w:type="spellEnd"/>
+            <w:r>
+              <w:t>cin -&gt; FA/S -&gt; cout</w:t>
+            </w:r>
           </w:p>
         </w:tc>
         <w:tc>
@@ -8154,13 +7965,8 @@
             <w:tcW w:w="1110" w:type="dxa"/>
           </w:tcPr>
           <w:p>
-            <w:proofErr w:type="gramStart"/>
-            <w:r>
-              <w:t>op[</w:t>
-            </w:r>
-            <w:proofErr w:type="gramEnd"/>
-            <w:r>
-              <w:t>0] -&gt; Mux -&gt; s</w:t>
+            <w:r>
+              <w:t>op[0] -&gt; Mux -&gt; s</w:t>
             </w:r>
           </w:p>
         </w:tc>
@@ -8278,19 +8084,9 @@
             <w:tcW w:w="1110" w:type="dxa"/>
           </w:tcPr>
           <w:p>
-            <w:proofErr w:type="gramStart"/>
-            <w:r>
-              <w:t>op[</w:t>
-            </w:r>
-            <w:proofErr w:type="gramEnd"/>
-            <w:r>
-              <w:t xml:space="preserve">0] -&gt; NAND-&gt; FA/s-&gt; </w:t>
-            </w:r>
-            <w:proofErr w:type="spellStart"/>
-            <w:r>
-              <w:t>cout</w:t>
-            </w:r>
-            <w:proofErr w:type="spellEnd"/>
+            <w:r>
+              <w:t>op[0] -&gt; NAND-&gt; FA/s-&gt; cout</w:t>
+            </w:r>
           </w:p>
         </w:tc>
         <w:tc>
@@ -8407,13 +8203,8 @@
             <w:tcW w:w="1110" w:type="dxa"/>
           </w:tcPr>
           <w:p>
-            <w:proofErr w:type="gramStart"/>
-            <w:r>
-              <w:t>op[</w:t>
-            </w:r>
-            <w:proofErr w:type="gramEnd"/>
-            <w:r>
-              <w:t>1] -&gt; Mux -&gt; s</w:t>
+            <w:r>
+              <w:t>op[1] -&gt; Mux -&gt; s</w:t>
             </w:r>
           </w:p>
         </w:tc>
@@ -8687,7 +8478,6 @@
             <w:tcW w:w="590" w:type="dxa"/>
           </w:tcPr>
           <w:p>
-            <w:proofErr w:type="spellStart"/>
             <w:r>
               <w:rPr>
                 <w:b/>
@@ -8695,7 +8485,6 @@
               </w:rPr>
               <w:t>cin</w:t>
             </w:r>
-            <w:proofErr w:type="spellEnd"/>
           </w:p>
         </w:tc>
         <w:tc>
@@ -8703,44 +8492,26 @@
             <w:tcW w:w="817" w:type="dxa"/>
           </w:tcPr>
           <w:p>
-            <w:proofErr w:type="gramStart"/>
             <w:r>
               <w:rPr>
                 <w:b/>
                 <w:bCs/>
               </w:rPr>
-              <w:t>op[</w:t>
-            </w:r>
-            <w:proofErr w:type="gramEnd"/>
+              <w:t>op[0]</w:t>
+            </w:r>
+          </w:p>
+        </w:tc>
+        <w:tc>
+          <w:tcPr>
+            <w:tcW w:w="817" w:type="dxa"/>
+          </w:tcPr>
+          <w:p>
             <w:r>
               <w:rPr>
                 <w:b/>
                 <w:bCs/>
               </w:rPr>
-              <w:t>0]</w:t>
-            </w:r>
-          </w:p>
-        </w:tc>
-        <w:tc>
-          <w:tcPr>
-            <w:tcW w:w="817" w:type="dxa"/>
-          </w:tcPr>
-          <w:p>
-            <w:proofErr w:type="gramStart"/>
-            <w:r>
-              <w:rPr>
-                <w:b/>
-                <w:bCs/>
-              </w:rPr>
-              <w:t>op[</w:t>
-            </w:r>
-            <w:proofErr w:type="gramEnd"/>
-            <w:r>
-              <w:rPr>
-                <w:b/>
-                <w:bCs/>
-              </w:rPr>
-              <w:t>1]</w:t>
+              <w:t>op[1]</w:t>
             </w:r>
           </w:p>
         </w:tc>
@@ -8749,7 +8520,6 @@
             <w:tcW w:w="3247" w:type="dxa"/>
           </w:tcPr>
           <w:p>
-            <w:proofErr w:type="spellStart"/>
             <w:r>
               <w:rPr>
                 <w:b/>
@@ -8765,7 +8535,6 @@
               </w:rPr>
               <w:t>PD</w:t>
             </w:r>
-            <w:proofErr w:type="spellEnd"/>
           </w:p>
         </w:tc>
       </w:tr>
@@ -8778,16 +8547,11 @@
             <w:tcW w:w="3247" w:type="dxa"/>
           </w:tcPr>
           <w:p>
-            <w:proofErr w:type="gramStart"/>
             <w:r>
               <w:t>op</w:t>
             </w:r>
             <w:r>
-              <w:t>[</w:t>
-            </w:r>
-            <w:proofErr w:type="gramEnd"/>
-            <w:r>
-              <w:t>0] -&gt; cout0 -&gt; cin1 -&gt; cout1 -&gt; … -&gt; cin63 -&gt;s[63]</w:t>
+              <w:t>[0] -&gt; cout0 -&gt; cin1 -&gt; cout1 -&gt; … -&gt; cin63 -&gt;s[63]</w:t>
             </w:r>
           </w:p>
         </w:tc>
@@ -8957,79 +8721,7 @@
     </w:p>
     <w:p>
       <w:r>
-        <w:t xml:space="preserve">We defined a wait time of 25 </w:t>
-      </w:r>
-      <w:proofErr w:type="spellStart"/>
-      <w:r>
-        <w:t>ps</w:t>
-      </w:r>
-      <w:proofErr w:type="spellEnd"/>
-      <w:r>
-        <w:t xml:space="preserve"> in our testbench, and as seen in the photo the output changes after 20 </w:t>
-      </w:r>
-      <w:proofErr w:type="spellStart"/>
-      <w:r>
-        <w:t>ps</w:t>
-      </w:r>
-      <w:proofErr w:type="spellEnd"/>
-      <w:r>
-        <w:t xml:space="preserve"> each time. This change matches our calculations from question 2.2. Until 20 </w:t>
-      </w:r>
-      <w:proofErr w:type="spellStart"/>
-      <w:r>
-        <w:t>ps</w:t>
-      </w:r>
-      <w:proofErr w:type="spellEnd"/>
-      <w:r>
-        <w:t xml:space="preserve">, the output z was undefined (value of x) in accordance with our calculations from before. After 20 </w:t>
-      </w:r>
-      <w:proofErr w:type="spellStart"/>
-      <w:r>
-        <w:t>ps</w:t>
-      </w:r>
-      <w:proofErr w:type="spellEnd"/>
-      <w:r>
-        <w:t xml:space="preserve">, the output changed to the value of 0, according to the initial input received (all inputs are 0). At 25 </w:t>
-      </w:r>
-      <w:proofErr w:type="spellStart"/>
-      <w:r>
-        <w:t>ps</w:t>
-      </w:r>
-      <w:proofErr w:type="spellEnd"/>
-      <w:r>
-        <w:t xml:space="preserve">, we changed the input and only 20 </w:t>
-      </w:r>
-      <w:proofErr w:type="spellStart"/>
-      <w:r>
-        <w:t>ps</w:t>
-      </w:r>
-      <w:proofErr w:type="spellEnd"/>
-      <w:r>
-        <w:t xml:space="preserve"> later, at the time 45 </w:t>
-      </w:r>
-      <w:proofErr w:type="spellStart"/>
-      <w:r>
-        <w:t>ps</w:t>
-      </w:r>
-      <w:proofErr w:type="spellEnd"/>
-      <w:r>
-        <w:t xml:space="preserve">, the output changed. Lastly, at the time 50 </w:t>
-      </w:r>
-      <w:proofErr w:type="spellStart"/>
-      <w:r>
-        <w:t>ps</w:t>
-      </w:r>
-      <w:proofErr w:type="spellEnd"/>
-      <w:r>
-        <w:t xml:space="preserve">, we changed the input again (back to 0) and the output changed again at the time 70 </w:t>
-      </w:r>
-      <w:proofErr w:type="spellStart"/>
-      <w:r>
-        <w:t>ps</w:t>
-      </w:r>
-      <w:proofErr w:type="spellEnd"/>
-      <w:r>
-        <w:t>, again with a delay of 20 ps.</w:t>
+        <w:t>We defined a wait time of 25 ps in our testbench, and as seen in the photo the output changes after 20 ps each time. This change matches our calculations from question 2.2. Until 20 ps, the output z was undefined (value of x) in accordance with our calculations from before. After 20 ps, the output changed to the value of 0, according to the initial input received (all inputs are 0). At 25 ps, we changed the input and only 20 ps later, at the time 45 ps, the output changed. Lastly, at the time 50 ps, we changed the input again (back to 0) and the output changed again at the time 70 ps, again with a delay of 20 ps.</w:t>
       </w:r>
     </w:p>
     <w:p/>
@@ -9083,167 +8775,7 @@
     </w:p>
     <w:p>
       <w:r>
-        <w:t xml:space="preserve">We defined a wait time of 20 </w:t>
-      </w:r>
-      <w:proofErr w:type="spellStart"/>
-      <w:r>
-        <w:t>ps</w:t>
-      </w:r>
-      <w:proofErr w:type="spellEnd"/>
-      <w:r>
-        <w:t xml:space="preserve"> for our testbench. As seen in the photo, the outputs s and </w:t>
-      </w:r>
-      <w:proofErr w:type="spellStart"/>
-      <w:r>
-        <w:t>cout</w:t>
-      </w:r>
-      <w:proofErr w:type="spellEnd"/>
-      <w:r>
-        <w:t xml:space="preserve"> start off uninitialized (value of x). After 6 </w:t>
-      </w:r>
-      <w:proofErr w:type="spellStart"/>
-      <w:r>
-        <w:t>ps</w:t>
-      </w:r>
-      <w:proofErr w:type="spellEnd"/>
-      <w:r>
-        <w:t xml:space="preserve">, s changes to match the input, and after 13 </w:t>
-      </w:r>
-      <w:proofErr w:type="spellStart"/>
-      <w:r>
-        <w:t>ps</w:t>
-      </w:r>
-      <w:proofErr w:type="spellEnd"/>
-      <w:r>
-        <w:t xml:space="preserve"> </w:t>
-      </w:r>
-      <w:proofErr w:type="spellStart"/>
-      <w:r>
-        <w:t>cout</w:t>
-      </w:r>
-      <w:proofErr w:type="spellEnd"/>
-      <w:r>
-        <w:t xml:space="preserve"> changes accordingly. These times match our calculations from question 2.3. At the time 20 </w:t>
-      </w:r>
-      <w:proofErr w:type="spellStart"/>
-      <w:r>
-        <w:t>ps</w:t>
-      </w:r>
-      <w:proofErr w:type="spellEnd"/>
-      <w:r>
-        <w:t xml:space="preserve"> the input a changes from 0 to 1, and at the time 26 </w:t>
-      </w:r>
-      <w:proofErr w:type="spellStart"/>
-      <w:r>
-        <w:t>ps</w:t>
-      </w:r>
-      <w:proofErr w:type="spellEnd"/>
-      <w:r>
-        <w:t xml:space="preserve">, s changes accordingly. </w:t>
-      </w:r>
-      <w:proofErr w:type="spellStart"/>
-      <w:r>
-        <w:t>Cout</w:t>
-      </w:r>
-      <w:proofErr w:type="spellEnd"/>
-      <w:r>
-        <w:t xml:space="preserve"> changes at the time 33 ps. At the time 40 </w:t>
-      </w:r>
-      <w:proofErr w:type="spellStart"/>
-      <w:r>
-        <w:t>ps</w:t>
-      </w:r>
-      <w:proofErr w:type="spellEnd"/>
-      <w:r>
-        <w:t xml:space="preserve">, we change a back to 0. At the time 46 </w:t>
-      </w:r>
-      <w:proofErr w:type="spellStart"/>
-      <w:r>
-        <w:t>ps</w:t>
-      </w:r>
-      <w:proofErr w:type="spellEnd"/>
-      <w:r>
-        <w:t xml:space="preserve"> s changes, and at the time 53 </w:t>
-      </w:r>
-      <w:proofErr w:type="spellStart"/>
-      <w:r>
-        <w:t>ps</w:t>
-      </w:r>
-      <w:proofErr w:type="spellEnd"/>
-      <w:r>
-        <w:t xml:space="preserve"> </w:t>
-      </w:r>
-      <w:proofErr w:type="spellStart"/>
-      <w:r>
-        <w:t>cout</w:t>
-      </w:r>
-      <w:proofErr w:type="spellEnd"/>
-      <w:r>
-        <w:t xml:space="preserve"> changes. At 60 </w:t>
-      </w:r>
-      <w:proofErr w:type="spellStart"/>
-      <w:r>
-        <w:t>ps</w:t>
-      </w:r>
-      <w:proofErr w:type="spellEnd"/>
-      <w:r>
-        <w:t xml:space="preserve">, the value of </w:t>
-      </w:r>
-      <w:proofErr w:type="spellStart"/>
-      <w:r>
-        <w:t>a_ns</w:t>
-      </w:r>
-      <w:proofErr w:type="spellEnd"/>
-      <w:r>
-        <w:t xml:space="preserve"> is changed, and s is no longer affected. At 73 </w:t>
-      </w:r>
-      <w:proofErr w:type="spellStart"/>
-      <w:r>
-        <w:t>ps</w:t>
-      </w:r>
-      <w:proofErr w:type="spellEnd"/>
-      <w:r>
-        <w:t xml:space="preserve"> </w:t>
-      </w:r>
-      <w:proofErr w:type="spellStart"/>
-      <w:r>
-        <w:t>cout</w:t>
-      </w:r>
-      <w:proofErr w:type="spellEnd"/>
-      <w:r>
-        <w:t xml:space="preserve"> changes according to the new value of </w:t>
-      </w:r>
-      <w:proofErr w:type="spellStart"/>
-      <w:r>
-        <w:t>a_ns</w:t>
-      </w:r>
-      <w:proofErr w:type="spellEnd"/>
-      <w:r>
-        <w:t xml:space="preserve"> which matches our calculations. At the time 80 </w:t>
-      </w:r>
-      <w:proofErr w:type="spellStart"/>
-      <w:r>
-        <w:t>ps</w:t>
-      </w:r>
-      <w:proofErr w:type="spellEnd"/>
-      <w:r>
-        <w:t xml:space="preserve">, we changed </w:t>
-      </w:r>
-      <w:proofErr w:type="spellStart"/>
-      <w:r>
-        <w:t>a_ns</w:t>
-      </w:r>
-      <w:proofErr w:type="spellEnd"/>
-      <w:r>
-        <w:t xml:space="preserve"> back, and </w:t>
-      </w:r>
-      <w:proofErr w:type="spellStart"/>
-      <w:r>
-        <w:t>cout</w:t>
-      </w:r>
-      <w:proofErr w:type="spellEnd"/>
-      <w:r>
-        <w:t xml:space="preserve"> changed </w:t>
+        <w:t xml:space="preserve">We defined a wait time of 20 ps for our testbench. As seen in the photo, the outputs s and cout start off uninitialized (value of x). After 6 ps, s changes to match the input, and after 13 ps cout changes accordingly. These times match our calculations from question 2.3. At the time 20 ps the input a changes from 0 to 1, and at the time 26 ps, s changes accordingly. Cout changes at the time 33 ps. At the time 40 ps, we change a back to 0. At the time 46 ps s changes, and at the time 53 ps cout changes. At 60 ps, the value of a_ns is changed, and s is no longer affected. At 73 ps cout changes according to the new value of a_ns which matches our calculations. At the time 80 ps, we changed a_ns back, and cout changed </w:t>
       </w:r>
       <w:r>
         <w:t>after a delay of 13 ps.</w:t>
@@ -9326,43 +8858,14 @@
         <w:t>40</w:t>
       </w:r>
       <w:r>
-        <w:t xml:space="preserve"> </w:t>
-      </w:r>
-      <w:proofErr w:type="spellStart"/>
-      <w:r>
-        <w:t>ps</w:t>
-      </w:r>
-      <w:proofErr w:type="spellEnd"/>
-      <w:r>
-        <w:t xml:space="preserve">, the values s and </w:t>
-      </w:r>
-      <w:proofErr w:type="spellStart"/>
-      <w:r>
-        <w:t>cout</w:t>
-      </w:r>
-      <w:proofErr w:type="spellEnd"/>
-      <w:r>
-        <w:t xml:space="preserve"> are initialized. At time 900 </w:t>
-      </w:r>
-      <w:proofErr w:type="spellStart"/>
-      <w:r>
-        <w:t>ps</w:t>
-      </w:r>
-      <w:proofErr w:type="spellEnd"/>
-      <w:r>
-        <w:t xml:space="preserve">, the input is changed, and at the time </w:t>
+        <w:t xml:space="preserve"> ps, the values s and cout are initialized. At time 900 ps, the input is changed, and at the time </w:t>
       </w:r>
       <w:r>
         <w:t>1684</w:t>
       </w:r>
       <w:r>
-        <w:t xml:space="preserve"> </w:t>
-      </w:r>
-      <w:proofErr w:type="spellStart"/>
-      <w:r>
-        <w:t>ps</w:t>
-      </w:r>
-      <w:proofErr w:type="spellEnd"/>
+        <w:t xml:space="preserve"> ps</w:t>
+      </w:r>
       <w:r>
         <w:t>,</w:t>
       </w:r>
@@ -9376,43 +8879,19 @@
         <w:t xml:space="preserve"> changes accordingly</w:t>
       </w:r>
       <w:r>
-        <w:t xml:space="preserve"> (</w:t>
-      </w:r>
-      <w:proofErr w:type="spellStart"/>
-      <w:r>
-        <w:t>cout</w:t>
-      </w:r>
-      <w:proofErr w:type="spellEnd"/>
-      <w:r>
-        <w:t xml:space="preserve"> has no change in value)</w:t>
+        <w:t xml:space="preserve"> (cout has no change in value)</w:t>
       </w:r>
       <w:r>
         <w:t>. This matches our previous calculations</w:t>
       </w:r>
       <w:r>
-        <w:t xml:space="preserve"> of the maximum </w:t>
-      </w:r>
-      <w:proofErr w:type="spellStart"/>
-      <w:r>
-        <w:t>tpd</w:t>
-      </w:r>
-      <w:proofErr w:type="spellEnd"/>
-      <w:r>
-        <w:t xml:space="preserve"> it takes for the output s to change (78</w:t>
+        <w:t xml:space="preserve"> of the maximum tpd it takes for the output s to change (78</w:t>
       </w:r>
       <w:r>
         <w:t>4</w:t>
       </w:r>
       <w:r>
-        <w:t xml:space="preserve"> </w:t>
-      </w:r>
-      <w:proofErr w:type="spellStart"/>
-      <w:r>
-        <w:t>ps</w:t>
-      </w:r>
-      <w:proofErr w:type="spellEnd"/>
-      <w:r>
-        <w:t>).</w:t>
+        <w:t xml:space="preserve"> ps).</w:t>
       </w:r>
       <w:r>
         <w:t xml:space="preserve"> </w:t>

</xml_diff>